<commit_message>
Adição do sumário e formatação de algumas partes do documento
</commit_message>
<xml_diff>
--- a/DocumentoRequisitos-Confeiteiras.docx
+++ b/DocumentoRequisitos-Confeiteiras.docx
@@ -1,30 +1,29 @@
 
 <file path=word/document.xml><?xml version="1.0" encoding="utf-8"?>
-<w:document xmlns:wpc="http://schemas.microsoft.com/office/word/2010/wordprocessingCanvas" xmlns:cx="http://schemas.microsoft.com/office/drawing/2014/chartex" xmlns:cx1="http://schemas.microsoft.com/office/drawing/2015/9/8/chartex" xmlns:cx2="http://schemas.microsoft.com/office/drawing/2015/10/21/chartex" xmlns:cx3="http://schemas.microsoft.com/office/drawing/2016/5/9/chartex" xmlns:cx4="http://schemas.microsoft.com/office/drawing/2016/5/10/chartex" xmlns:cx5="http://schemas.microsoft.com/office/drawing/2016/5/11/chartex" xmlns:cx6="http://schemas.microsoft.com/office/drawing/2016/5/12/chartex" xmlns:cx7="http://schemas.microsoft.com/office/drawing/2016/5/13/chartex" xmlns:cx8="http://schemas.microsoft.com/office/drawing/2016/5/14/chartex" xmlns:mc="http://schemas.openxmlformats.org/markup-compatibility/2006" xmlns:aink="http://schemas.microsoft.com/office/drawing/2016/ink" xmlns:am3d="http://schemas.microsoft.com/office/drawing/2017/model3d" xmlns:o="urn:schemas-microsoft-com:office:office" xmlns:oel="http://schemas.microsoft.com/office/2019/extlst" xmlns:r="http://schemas.openxmlformats.org/officeDocument/2006/relationships" xmlns:m="http://schemas.openxmlformats.org/officeDocument/2006/math" xmlns:v="urn:schemas-microsoft-com:vml" xmlns:wp14="http://schemas.microsoft.com/office/word/2010/wordprocessingDrawing" xmlns:wp="http://schemas.openxmlformats.org/drawingml/2006/wordprocessingDrawing" xmlns:w10="urn:schemas-microsoft-com:office:word" xmlns:w="http://schemas.openxmlformats.org/wordprocessingml/2006/main" xmlns:w14="http://schemas.microsoft.com/office/word/2010/wordml" xmlns:w15="http://schemas.microsoft.com/office/word/2012/wordml" xmlns:w16cex="http://schemas.microsoft.com/office/word/2018/wordml/cex" xmlns:w16cid="http://schemas.microsoft.com/office/word/2016/wordml/cid" xmlns:w16="http://schemas.microsoft.com/office/word/2018/wordml" xmlns:w16sdtdh="http://schemas.microsoft.com/office/word/2020/wordml/sdtdatahash" xmlns:w16se="http://schemas.microsoft.com/office/word/2015/wordml/symex" xmlns:wpg="http://schemas.microsoft.com/office/word/2010/wordprocessingGroup" xmlns:wpi="http://schemas.microsoft.com/office/word/2010/wordprocessingInk" xmlns:wne="http://schemas.microsoft.com/office/word/2006/wordml" xmlns:wps="http://schemas.microsoft.com/office/word/2010/wordprocessingShape" mc:Ignorable="w14 w15 w16se w16cid w16 w16cex w16sdtdh wp14">
+<w:document xmlns:wpc="http://schemas.microsoft.com/office/word/2010/wordprocessingCanvas" xmlns:cx="http://schemas.microsoft.com/office/drawing/2014/chartex" xmlns:cx1="http://schemas.microsoft.com/office/drawing/2015/9/8/chartex" xmlns:cx2="http://schemas.microsoft.com/office/drawing/2015/10/21/chartex" xmlns:cx3="http://schemas.microsoft.com/office/drawing/2016/5/9/chartex" xmlns:cx4="http://schemas.microsoft.com/office/drawing/2016/5/10/chartex" xmlns:cx5="http://schemas.microsoft.com/office/drawing/2016/5/11/chartex" xmlns:cx6="http://schemas.microsoft.com/office/drawing/2016/5/12/chartex" xmlns:cx7="http://schemas.microsoft.com/office/drawing/2016/5/13/chartex" xmlns:cx8="http://schemas.microsoft.com/office/drawing/2016/5/14/chartex" xmlns:mc="http://schemas.openxmlformats.org/markup-compatibility/2006" xmlns:aink="http://schemas.microsoft.com/office/drawing/2016/ink" xmlns:am3d="http://schemas.microsoft.com/office/drawing/2017/model3d" xmlns:o="urn:schemas-microsoft-com:office:office" xmlns:r="http://schemas.openxmlformats.org/officeDocument/2006/relationships" xmlns:m="http://schemas.openxmlformats.org/officeDocument/2006/math" xmlns:v="urn:schemas-microsoft-com:vml" xmlns:wp14="http://schemas.microsoft.com/office/word/2010/wordprocessingDrawing" xmlns:wp="http://schemas.openxmlformats.org/drawingml/2006/wordprocessingDrawing" xmlns:w10="urn:schemas-microsoft-com:office:word" xmlns:w="http://schemas.openxmlformats.org/wordprocessingml/2006/main" xmlns:w14="http://schemas.microsoft.com/office/word/2010/wordml" xmlns:w15="http://schemas.microsoft.com/office/word/2012/wordml" xmlns:w16cex="http://schemas.microsoft.com/office/word/2018/wordml/cex" xmlns:w16cid="http://schemas.microsoft.com/office/word/2016/wordml/cid" xmlns:w16="http://schemas.microsoft.com/office/word/2018/wordml" xmlns:w16sdtdh="http://schemas.microsoft.com/office/word/2020/wordml/sdtdatahash" xmlns:w16se="http://schemas.microsoft.com/office/word/2015/wordml/symex" xmlns:wpg="http://schemas.microsoft.com/office/word/2010/wordprocessingGroup" xmlns:wpi="http://schemas.microsoft.com/office/word/2010/wordprocessingInk" xmlns:wne="http://schemas.microsoft.com/office/word/2006/wordml" xmlns:wps="http://schemas.microsoft.com/office/word/2010/wordprocessingShape" mc:Ignorable="w14 w15 w16se w16cid w16 w16cex w16sdtdh wp14">
   <w:body>
     <w:p>
       <w:pPr>
         <w:ind w:firstLine="0"/>
         <w:jc w:val="center"/>
-        <w:outlineLvl w:val="0"/>
-        <w:rPr>
-          <w:rFonts w:cs="Arial"/>
-          <w:b/>
+        <w:rPr>
+          <w:b/>
+          <w:bCs/>
         </w:rPr>
       </w:pPr>
       <w:bookmarkStart w:id="0" w:name="_Toc261858398"/>
       <w:r>
         <w:rPr>
-          <w:rFonts w:cs="Arial"/>
-          <w:b/>
+          <w:b/>
+          <w:bCs/>
         </w:rPr>
         <w:t xml:space="preserve">UNIVERSIDADE </w:t>
       </w:r>
       <w:bookmarkEnd w:id="0"/>
       <w:r>
         <w:rPr>
-          <w:rFonts w:cs="Arial"/>
-          <w:b/>
+          <w:b/>
+          <w:bCs/>
         </w:rPr>
         <w:t>ESTADUAL PAULISTA - UNESP</w:t>
       </w:r>
@@ -33,16 +32,15 @@
       <w:pPr>
         <w:ind w:firstLine="0"/>
         <w:jc w:val="center"/>
-        <w:outlineLvl w:val="0"/>
-        <w:rPr>
-          <w:rFonts w:cs="Arial"/>
-          <w:b/>
-        </w:rPr>
-      </w:pPr>
-      <w:r>
-        <w:rPr>
-          <w:rFonts w:cs="Arial"/>
-          <w:b/>
+        <w:rPr>
+          <w:b/>
+          <w:bCs/>
+        </w:rPr>
+      </w:pPr>
+      <w:r>
+        <w:rPr>
+          <w:b/>
+          <w:bCs/>
         </w:rPr>
         <w:t>DEPARTAMENTO DE MATEMÁTICA E COMPUTAÇÃO</w:t>
       </w:r>
@@ -51,16 +49,15 @@
       <w:pPr>
         <w:ind w:firstLine="0"/>
         <w:jc w:val="center"/>
-        <w:outlineLvl w:val="0"/>
-        <w:rPr>
-          <w:rFonts w:cs="Arial"/>
-          <w:b/>
-        </w:rPr>
-      </w:pPr>
-      <w:r>
-        <w:rPr>
-          <w:rFonts w:cs="Arial"/>
-          <w:b/>
+        <w:rPr>
+          <w:b/>
+          <w:bCs/>
+        </w:rPr>
+      </w:pPr>
+      <w:r>
+        <w:rPr>
+          <w:b/>
+          <w:bCs/>
         </w:rPr>
         <w:t>BACHARELADO EM CIÊNCIA DA COMPUTAÇÃO</w:t>
       </w:r>
@@ -226,6 +223,22 @@
         </w:rPr>
         <w:t>Sistema de Gestão de Confeiteiras Autônomas</w:t>
       </w:r>
+      <w:r>
+        <w:rPr>
+          <w:rFonts w:cs="Arial"/>
+          <w:b/>
+        </w:rPr>
+        <w:t xml:space="preserve"> - </w:t>
+      </w:r>
+      <w:proofErr w:type="spellStart"/>
+      <w:r>
+        <w:rPr>
+          <w:rFonts w:cs="Arial"/>
+          <w:b/>
+        </w:rPr>
+        <w:t>ConfeitApp</w:t>
+      </w:r>
+      <w:proofErr w:type="spellEnd"/>
     </w:p>
     <w:p>
       <w:pPr>
@@ -428,6 +441,1662 @@
         <w:rPr>
           <w:rFonts w:cs="Arial"/>
           <w:b/>
+        </w:rPr>
+      </w:pPr>
+    </w:p>
+    <w:sdt>
+      <w:sdtPr>
+        <w:id w:val="-1566721376"/>
+        <w:docPartObj>
+          <w:docPartGallery w:val="Table of Contents"/>
+          <w:docPartUnique/>
+        </w:docPartObj>
+      </w:sdtPr>
+      <w:sdtEndPr>
+        <w:rPr>
+          <w:rFonts w:ascii="Arial" w:eastAsia="Times New Roman" w:hAnsi="Arial" w:cs="Comic Sans MS"/>
+          <w:b/>
+          <w:bCs/>
+          <w:color w:val="auto"/>
+          <w:sz w:val="24"/>
+          <w:szCs w:val="24"/>
+        </w:rPr>
+      </w:sdtEndPr>
+      <w:sdtContent>
+        <w:p>
+          <w:pPr>
+            <w:pStyle w:val="CabealhodoSumrio"/>
+            <w:rPr>
+              <w:rFonts w:ascii="Arial" w:hAnsi="Arial" w:cs="Arial"/>
+              <w:b/>
+              <w:bCs/>
+              <w:color w:val="auto"/>
+            </w:rPr>
+          </w:pPr>
+          <w:r>
+            <w:rPr>
+              <w:rFonts w:ascii="Arial" w:hAnsi="Arial" w:cs="Arial"/>
+              <w:b/>
+              <w:bCs/>
+              <w:color w:val="auto"/>
+            </w:rPr>
+            <w:t>Sumário</w:t>
+          </w:r>
+        </w:p>
+        <w:p>
+          <w:pPr>
+            <w:pStyle w:val="Sumrio1"/>
+            <w:tabs>
+              <w:tab w:val="left" w:pos="1320"/>
+              <w:tab w:val="right" w:leader="dot" w:pos="8494"/>
+            </w:tabs>
+            <w:rPr>
+              <w:rFonts w:asciiTheme="minorHAnsi" w:eastAsiaTheme="minorEastAsia" w:hAnsiTheme="minorHAnsi" w:cstheme="minorBidi"/>
+              <w:noProof/>
+              <w:sz w:val="22"/>
+              <w:szCs w:val="22"/>
+            </w:rPr>
+          </w:pPr>
+          <w:r>
+            <w:fldChar w:fldCharType="begin"/>
+          </w:r>
+          <w:r>
+            <w:instrText xml:space="preserve"> TOC \o "1-3" \h \z \u </w:instrText>
+          </w:r>
+          <w:r>
+            <w:fldChar w:fldCharType="separate"/>
+          </w:r>
+          <w:hyperlink w:anchor="_Toc163599118" w:history="1">
+            <w:r>
+              <w:rPr>
+                <w:rStyle w:val="Hyperlink"/>
+                <w:rFonts w:cs="Arial"/>
+                <w:b/>
+                <w:bCs/>
+                <w:noProof/>
+              </w:rPr>
+              <w:t>1.</w:t>
+            </w:r>
+            <w:r>
+              <w:rPr>
+                <w:rFonts w:asciiTheme="minorHAnsi" w:eastAsiaTheme="minorEastAsia" w:hAnsiTheme="minorHAnsi" w:cstheme="minorBidi"/>
+                <w:noProof/>
+                <w:sz w:val="22"/>
+                <w:szCs w:val="22"/>
+              </w:rPr>
+              <w:tab/>
+            </w:r>
+            <w:r>
+              <w:rPr>
+                <w:rStyle w:val="Hyperlink"/>
+                <w:rFonts w:cs="Arial"/>
+                <w:b/>
+                <w:bCs/>
+                <w:noProof/>
+              </w:rPr>
+              <w:t>Introdução</w:t>
+            </w:r>
+            <w:r>
+              <w:rPr>
+                <w:noProof/>
+                <w:webHidden/>
+              </w:rPr>
+              <w:tab/>
+            </w:r>
+            <w:r>
+              <w:rPr>
+                <w:noProof/>
+                <w:webHidden/>
+              </w:rPr>
+              <w:fldChar w:fldCharType="begin"/>
+            </w:r>
+            <w:r>
+              <w:rPr>
+                <w:noProof/>
+                <w:webHidden/>
+              </w:rPr>
+              <w:instrText xml:space="preserve"> PAGEREF _Toc163599118 \h </w:instrText>
+            </w:r>
+            <w:r>
+              <w:rPr>
+                <w:noProof/>
+                <w:webHidden/>
+              </w:rPr>
+            </w:r>
+            <w:r>
+              <w:rPr>
+                <w:noProof/>
+                <w:webHidden/>
+              </w:rPr>
+              <w:fldChar w:fldCharType="separate"/>
+            </w:r>
+            <w:r>
+              <w:rPr>
+                <w:noProof/>
+                <w:webHidden/>
+              </w:rPr>
+              <w:t>5</w:t>
+            </w:r>
+            <w:r>
+              <w:rPr>
+                <w:noProof/>
+                <w:webHidden/>
+              </w:rPr>
+              <w:fldChar w:fldCharType="end"/>
+            </w:r>
+          </w:hyperlink>
+        </w:p>
+        <w:p>
+          <w:pPr>
+            <w:pStyle w:val="Sumrio2"/>
+            <w:tabs>
+              <w:tab w:val="left" w:pos="1760"/>
+              <w:tab w:val="right" w:leader="dot" w:pos="8494"/>
+            </w:tabs>
+            <w:rPr>
+              <w:rFonts w:asciiTheme="minorHAnsi" w:eastAsiaTheme="minorEastAsia" w:hAnsiTheme="minorHAnsi" w:cstheme="minorBidi"/>
+              <w:noProof/>
+              <w:sz w:val="22"/>
+              <w:szCs w:val="22"/>
+            </w:rPr>
+          </w:pPr>
+          <w:hyperlink w:anchor="_Toc163599119" w:history="1">
+            <w:r>
+              <w:rPr>
+                <w:rStyle w:val="Hyperlink"/>
+                <w:rFonts w:cs="Arial"/>
+                <w:b/>
+                <w:bCs/>
+                <w:noProof/>
+              </w:rPr>
+              <w:t>1.1.</w:t>
+            </w:r>
+            <w:r>
+              <w:rPr>
+                <w:rFonts w:asciiTheme="minorHAnsi" w:eastAsiaTheme="minorEastAsia" w:hAnsiTheme="minorHAnsi" w:cstheme="minorBidi"/>
+                <w:noProof/>
+                <w:sz w:val="22"/>
+                <w:szCs w:val="22"/>
+              </w:rPr>
+              <w:tab/>
+            </w:r>
+            <w:r>
+              <w:rPr>
+                <w:rStyle w:val="Hyperlink"/>
+                <w:rFonts w:cs="Arial"/>
+                <w:b/>
+                <w:bCs/>
+                <w:noProof/>
+              </w:rPr>
+              <w:t>Propósito do Documento de Requisitos</w:t>
+            </w:r>
+            <w:r>
+              <w:rPr>
+                <w:noProof/>
+                <w:webHidden/>
+              </w:rPr>
+              <w:tab/>
+            </w:r>
+            <w:r>
+              <w:rPr>
+                <w:noProof/>
+                <w:webHidden/>
+              </w:rPr>
+              <w:fldChar w:fldCharType="begin"/>
+            </w:r>
+            <w:r>
+              <w:rPr>
+                <w:noProof/>
+                <w:webHidden/>
+              </w:rPr>
+              <w:instrText xml:space="preserve"> PAGEREF _Toc163599119 \h </w:instrText>
+            </w:r>
+            <w:r>
+              <w:rPr>
+                <w:noProof/>
+                <w:webHidden/>
+              </w:rPr>
+            </w:r>
+            <w:r>
+              <w:rPr>
+                <w:noProof/>
+                <w:webHidden/>
+              </w:rPr>
+              <w:fldChar w:fldCharType="separate"/>
+            </w:r>
+            <w:r>
+              <w:rPr>
+                <w:noProof/>
+                <w:webHidden/>
+              </w:rPr>
+              <w:t>5</w:t>
+            </w:r>
+            <w:r>
+              <w:rPr>
+                <w:noProof/>
+                <w:webHidden/>
+              </w:rPr>
+              <w:fldChar w:fldCharType="end"/>
+            </w:r>
+          </w:hyperlink>
+        </w:p>
+        <w:p>
+          <w:pPr>
+            <w:pStyle w:val="Sumrio2"/>
+            <w:tabs>
+              <w:tab w:val="left" w:pos="1760"/>
+              <w:tab w:val="right" w:leader="dot" w:pos="8494"/>
+            </w:tabs>
+            <w:rPr>
+              <w:rFonts w:asciiTheme="minorHAnsi" w:eastAsiaTheme="minorEastAsia" w:hAnsiTheme="minorHAnsi" w:cstheme="minorBidi"/>
+              <w:noProof/>
+              <w:sz w:val="22"/>
+              <w:szCs w:val="22"/>
+            </w:rPr>
+          </w:pPr>
+          <w:hyperlink w:anchor="_Toc163599120" w:history="1">
+            <w:r>
+              <w:rPr>
+                <w:rStyle w:val="Hyperlink"/>
+                <w:rFonts w:cs="Arial"/>
+                <w:b/>
+                <w:bCs/>
+                <w:noProof/>
+              </w:rPr>
+              <w:t>1.2.</w:t>
+            </w:r>
+            <w:r>
+              <w:rPr>
+                <w:rFonts w:asciiTheme="minorHAnsi" w:eastAsiaTheme="minorEastAsia" w:hAnsiTheme="minorHAnsi" w:cstheme="minorBidi"/>
+                <w:noProof/>
+                <w:sz w:val="22"/>
+                <w:szCs w:val="22"/>
+              </w:rPr>
+              <w:tab/>
+            </w:r>
+            <w:r>
+              <w:rPr>
+                <w:rStyle w:val="Hyperlink"/>
+                <w:rFonts w:cs="Arial"/>
+                <w:b/>
+                <w:bCs/>
+                <w:noProof/>
+              </w:rPr>
+              <w:t>Escopo do Produto</w:t>
+            </w:r>
+            <w:r>
+              <w:rPr>
+                <w:noProof/>
+                <w:webHidden/>
+              </w:rPr>
+              <w:tab/>
+            </w:r>
+            <w:r>
+              <w:rPr>
+                <w:noProof/>
+                <w:webHidden/>
+              </w:rPr>
+              <w:fldChar w:fldCharType="begin"/>
+            </w:r>
+            <w:r>
+              <w:rPr>
+                <w:noProof/>
+                <w:webHidden/>
+              </w:rPr>
+              <w:instrText xml:space="preserve"> PAGEREF _Toc163599120 \h </w:instrText>
+            </w:r>
+            <w:r>
+              <w:rPr>
+                <w:noProof/>
+                <w:webHidden/>
+              </w:rPr>
+            </w:r>
+            <w:r>
+              <w:rPr>
+                <w:noProof/>
+                <w:webHidden/>
+              </w:rPr>
+              <w:fldChar w:fldCharType="separate"/>
+            </w:r>
+            <w:r>
+              <w:rPr>
+                <w:noProof/>
+                <w:webHidden/>
+              </w:rPr>
+              <w:t>5</w:t>
+            </w:r>
+            <w:r>
+              <w:rPr>
+                <w:noProof/>
+                <w:webHidden/>
+              </w:rPr>
+              <w:fldChar w:fldCharType="end"/>
+            </w:r>
+          </w:hyperlink>
+        </w:p>
+        <w:p>
+          <w:pPr>
+            <w:pStyle w:val="Sumrio2"/>
+            <w:tabs>
+              <w:tab w:val="left" w:pos="1760"/>
+              <w:tab w:val="right" w:leader="dot" w:pos="8494"/>
+            </w:tabs>
+            <w:rPr>
+              <w:rFonts w:asciiTheme="minorHAnsi" w:eastAsiaTheme="minorEastAsia" w:hAnsiTheme="minorHAnsi" w:cstheme="minorBidi"/>
+              <w:noProof/>
+              <w:sz w:val="22"/>
+              <w:szCs w:val="22"/>
+            </w:rPr>
+          </w:pPr>
+          <w:hyperlink w:anchor="_Toc163599121" w:history="1">
+            <w:r>
+              <w:rPr>
+                <w:rStyle w:val="Hyperlink"/>
+                <w:rFonts w:cs="Arial"/>
+                <w:b/>
+                <w:bCs/>
+                <w:noProof/>
+              </w:rPr>
+              <w:t>1.3.</w:t>
+            </w:r>
+            <w:r>
+              <w:rPr>
+                <w:rFonts w:asciiTheme="minorHAnsi" w:eastAsiaTheme="minorEastAsia" w:hAnsiTheme="minorHAnsi" w:cstheme="minorBidi"/>
+                <w:noProof/>
+                <w:sz w:val="22"/>
+                <w:szCs w:val="22"/>
+              </w:rPr>
+              <w:tab/>
+            </w:r>
+            <w:r>
+              <w:rPr>
+                <w:rStyle w:val="Hyperlink"/>
+                <w:rFonts w:cs="Arial"/>
+                <w:b/>
+                <w:bCs/>
+                <w:noProof/>
+              </w:rPr>
+              <w:t>Definições, Acrônimos e Abreviações</w:t>
+            </w:r>
+            <w:r>
+              <w:rPr>
+                <w:noProof/>
+                <w:webHidden/>
+              </w:rPr>
+              <w:tab/>
+            </w:r>
+            <w:r>
+              <w:rPr>
+                <w:noProof/>
+                <w:webHidden/>
+              </w:rPr>
+              <w:fldChar w:fldCharType="begin"/>
+            </w:r>
+            <w:r>
+              <w:rPr>
+                <w:noProof/>
+                <w:webHidden/>
+              </w:rPr>
+              <w:instrText xml:space="preserve"> PAGEREF _Toc163599121 \h </w:instrText>
+            </w:r>
+            <w:r>
+              <w:rPr>
+                <w:noProof/>
+                <w:webHidden/>
+              </w:rPr>
+            </w:r>
+            <w:r>
+              <w:rPr>
+                <w:noProof/>
+                <w:webHidden/>
+              </w:rPr>
+              <w:fldChar w:fldCharType="separate"/>
+            </w:r>
+            <w:r>
+              <w:rPr>
+                <w:noProof/>
+                <w:webHidden/>
+              </w:rPr>
+              <w:t>5</w:t>
+            </w:r>
+            <w:r>
+              <w:rPr>
+                <w:noProof/>
+                <w:webHidden/>
+              </w:rPr>
+              <w:fldChar w:fldCharType="end"/>
+            </w:r>
+          </w:hyperlink>
+        </w:p>
+        <w:p>
+          <w:pPr>
+            <w:pStyle w:val="Sumrio2"/>
+            <w:tabs>
+              <w:tab w:val="left" w:pos="1760"/>
+              <w:tab w:val="right" w:leader="dot" w:pos="8494"/>
+            </w:tabs>
+            <w:rPr>
+              <w:rFonts w:asciiTheme="minorHAnsi" w:eastAsiaTheme="minorEastAsia" w:hAnsiTheme="minorHAnsi" w:cstheme="minorBidi"/>
+              <w:noProof/>
+              <w:sz w:val="22"/>
+              <w:szCs w:val="22"/>
+            </w:rPr>
+          </w:pPr>
+          <w:hyperlink w:anchor="_Toc163599122" w:history="1">
+            <w:r>
+              <w:rPr>
+                <w:rStyle w:val="Hyperlink"/>
+                <w:rFonts w:cs="Arial"/>
+                <w:b/>
+                <w:bCs/>
+                <w:noProof/>
+              </w:rPr>
+              <w:t>1.4.</w:t>
+            </w:r>
+            <w:r>
+              <w:rPr>
+                <w:rFonts w:asciiTheme="minorHAnsi" w:eastAsiaTheme="minorEastAsia" w:hAnsiTheme="minorHAnsi" w:cstheme="minorBidi"/>
+                <w:noProof/>
+                <w:sz w:val="22"/>
+                <w:szCs w:val="22"/>
+              </w:rPr>
+              <w:tab/>
+            </w:r>
+            <w:r>
+              <w:rPr>
+                <w:rStyle w:val="Hyperlink"/>
+                <w:rFonts w:cs="Arial"/>
+                <w:b/>
+                <w:bCs/>
+                <w:noProof/>
+              </w:rPr>
+              <w:t>Visão Geral do Restante do Documento</w:t>
+            </w:r>
+            <w:r>
+              <w:rPr>
+                <w:noProof/>
+                <w:webHidden/>
+              </w:rPr>
+              <w:tab/>
+            </w:r>
+            <w:r>
+              <w:rPr>
+                <w:noProof/>
+                <w:webHidden/>
+              </w:rPr>
+              <w:fldChar w:fldCharType="begin"/>
+            </w:r>
+            <w:r>
+              <w:rPr>
+                <w:noProof/>
+                <w:webHidden/>
+              </w:rPr>
+              <w:instrText xml:space="preserve"> PAGEREF _Toc163599122 \h </w:instrText>
+            </w:r>
+            <w:r>
+              <w:rPr>
+                <w:noProof/>
+                <w:webHidden/>
+              </w:rPr>
+            </w:r>
+            <w:r>
+              <w:rPr>
+                <w:noProof/>
+                <w:webHidden/>
+              </w:rPr>
+              <w:fldChar w:fldCharType="separate"/>
+            </w:r>
+            <w:r>
+              <w:rPr>
+                <w:noProof/>
+                <w:webHidden/>
+              </w:rPr>
+              <w:t>5</w:t>
+            </w:r>
+            <w:r>
+              <w:rPr>
+                <w:noProof/>
+                <w:webHidden/>
+              </w:rPr>
+              <w:fldChar w:fldCharType="end"/>
+            </w:r>
+          </w:hyperlink>
+        </w:p>
+        <w:p>
+          <w:pPr>
+            <w:pStyle w:val="Sumrio1"/>
+            <w:tabs>
+              <w:tab w:val="left" w:pos="1320"/>
+              <w:tab w:val="right" w:leader="dot" w:pos="8494"/>
+            </w:tabs>
+            <w:rPr>
+              <w:rFonts w:asciiTheme="minorHAnsi" w:eastAsiaTheme="minorEastAsia" w:hAnsiTheme="minorHAnsi" w:cstheme="minorBidi"/>
+              <w:noProof/>
+              <w:sz w:val="22"/>
+              <w:szCs w:val="22"/>
+            </w:rPr>
+          </w:pPr>
+          <w:hyperlink w:anchor="_Toc163599123" w:history="1">
+            <w:r>
+              <w:rPr>
+                <w:rStyle w:val="Hyperlink"/>
+                <w:rFonts w:cs="Arial"/>
+                <w:b/>
+                <w:bCs/>
+                <w:noProof/>
+              </w:rPr>
+              <w:t>2.</w:t>
+            </w:r>
+            <w:r>
+              <w:rPr>
+                <w:rFonts w:asciiTheme="minorHAnsi" w:eastAsiaTheme="minorEastAsia" w:hAnsiTheme="minorHAnsi" w:cstheme="minorBidi"/>
+                <w:noProof/>
+                <w:sz w:val="22"/>
+                <w:szCs w:val="22"/>
+              </w:rPr>
+              <w:tab/>
+            </w:r>
+            <w:r>
+              <w:rPr>
+                <w:rStyle w:val="Hyperlink"/>
+                <w:rFonts w:cs="Arial"/>
+                <w:b/>
+                <w:bCs/>
+                <w:noProof/>
+              </w:rPr>
+              <w:t>Descrição Geral</w:t>
+            </w:r>
+            <w:r>
+              <w:rPr>
+                <w:noProof/>
+                <w:webHidden/>
+              </w:rPr>
+              <w:tab/>
+            </w:r>
+            <w:r>
+              <w:rPr>
+                <w:noProof/>
+                <w:webHidden/>
+              </w:rPr>
+              <w:fldChar w:fldCharType="begin"/>
+            </w:r>
+            <w:r>
+              <w:rPr>
+                <w:noProof/>
+                <w:webHidden/>
+              </w:rPr>
+              <w:instrText xml:space="preserve"> PAGEREF _Toc163599123 \h </w:instrText>
+            </w:r>
+            <w:r>
+              <w:rPr>
+                <w:noProof/>
+                <w:webHidden/>
+              </w:rPr>
+            </w:r>
+            <w:r>
+              <w:rPr>
+                <w:noProof/>
+                <w:webHidden/>
+              </w:rPr>
+              <w:fldChar w:fldCharType="separate"/>
+            </w:r>
+            <w:r>
+              <w:rPr>
+                <w:noProof/>
+                <w:webHidden/>
+              </w:rPr>
+              <w:t>6</w:t>
+            </w:r>
+            <w:r>
+              <w:rPr>
+                <w:noProof/>
+                <w:webHidden/>
+              </w:rPr>
+              <w:fldChar w:fldCharType="end"/>
+            </w:r>
+          </w:hyperlink>
+        </w:p>
+        <w:p>
+          <w:pPr>
+            <w:pStyle w:val="Sumrio2"/>
+            <w:tabs>
+              <w:tab w:val="left" w:pos="1760"/>
+              <w:tab w:val="right" w:leader="dot" w:pos="8494"/>
+            </w:tabs>
+            <w:rPr>
+              <w:rFonts w:asciiTheme="minorHAnsi" w:eastAsiaTheme="minorEastAsia" w:hAnsiTheme="minorHAnsi" w:cstheme="minorBidi"/>
+              <w:noProof/>
+              <w:sz w:val="22"/>
+              <w:szCs w:val="22"/>
+            </w:rPr>
+          </w:pPr>
+          <w:hyperlink w:anchor="_Toc163599124" w:history="1">
+            <w:r>
+              <w:rPr>
+                <w:rStyle w:val="Hyperlink"/>
+                <w:rFonts w:cs="Arial"/>
+                <w:b/>
+                <w:bCs/>
+                <w:noProof/>
+              </w:rPr>
+              <w:t>2.1.</w:t>
+            </w:r>
+            <w:r>
+              <w:rPr>
+                <w:rFonts w:asciiTheme="minorHAnsi" w:eastAsiaTheme="minorEastAsia" w:hAnsiTheme="minorHAnsi" w:cstheme="minorBidi"/>
+                <w:noProof/>
+                <w:sz w:val="22"/>
+                <w:szCs w:val="22"/>
+              </w:rPr>
+              <w:tab/>
+            </w:r>
+            <w:r>
+              <w:rPr>
+                <w:rStyle w:val="Hyperlink"/>
+                <w:rFonts w:cs="Arial"/>
+                <w:b/>
+                <w:bCs/>
+                <w:noProof/>
+              </w:rPr>
+              <w:t>Perspectiva do Produto</w:t>
+            </w:r>
+            <w:r>
+              <w:rPr>
+                <w:noProof/>
+                <w:webHidden/>
+              </w:rPr>
+              <w:tab/>
+            </w:r>
+            <w:r>
+              <w:rPr>
+                <w:noProof/>
+                <w:webHidden/>
+              </w:rPr>
+              <w:fldChar w:fldCharType="begin"/>
+            </w:r>
+            <w:r>
+              <w:rPr>
+                <w:noProof/>
+                <w:webHidden/>
+              </w:rPr>
+              <w:instrText xml:space="preserve"> PAGEREF _Toc163599124 \h </w:instrText>
+            </w:r>
+            <w:r>
+              <w:rPr>
+                <w:noProof/>
+                <w:webHidden/>
+              </w:rPr>
+            </w:r>
+            <w:r>
+              <w:rPr>
+                <w:noProof/>
+                <w:webHidden/>
+              </w:rPr>
+              <w:fldChar w:fldCharType="separate"/>
+            </w:r>
+            <w:r>
+              <w:rPr>
+                <w:noProof/>
+                <w:webHidden/>
+              </w:rPr>
+              <w:t>6</w:t>
+            </w:r>
+            <w:r>
+              <w:rPr>
+                <w:noProof/>
+                <w:webHidden/>
+              </w:rPr>
+              <w:fldChar w:fldCharType="end"/>
+            </w:r>
+          </w:hyperlink>
+        </w:p>
+        <w:p>
+          <w:pPr>
+            <w:pStyle w:val="Sumrio2"/>
+            <w:tabs>
+              <w:tab w:val="left" w:pos="1760"/>
+              <w:tab w:val="right" w:leader="dot" w:pos="8494"/>
+            </w:tabs>
+            <w:rPr>
+              <w:rFonts w:asciiTheme="minorHAnsi" w:eastAsiaTheme="minorEastAsia" w:hAnsiTheme="minorHAnsi" w:cstheme="minorBidi"/>
+              <w:noProof/>
+              <w:sz w:val="22"/>
+              <w:szCs w:val="22"/>
+            </w:rPr>
+          </w:pPr>
+          <w:hyperlink w:anchor="_Toc163599125" w:history="1">
+            <w:r>
+              <w:rPr>
+                <w:rStyle w:val="Hyperlink"/>
+                <w:rFonts w:cs="Arial"/>
+                <w:b/>
+                <w:bCs/>
+                <w:noProof/>
+              </w:rPr>
+              <w:t>2.2.</w:t>
+            </w:r>
+            <w:r>
+              <w:rPr>
+                <w:rFonts w:asciiTheme="minorHAnsi" w:eastAsiaTheme="minorEastAsia" w:hAnsiTheme="minorHAnsi" w:cstheme="minorBidi"/>
+                <w:noProof/>
+                <w:sz w:val="22"/>
+                <w:szCs w:val="22"/>
+              </w:rPr>
+              <w:tab/>
+            </w:r>
+            <w:r>
+              <w:rPr>
+                <w:rStyle w:val="Hyperlink"/>
+                <w:rFonts w:cs="Arial"/>
+                <w:b/>
+                <w:bCs/>
+                <w:noProof/>
+              </w:rPr>
+              <w:t>Funções do Produto</w:t>
+            </w:r>
+            <w:r>
+              <w:rPr>
+                <w:noProof/>
+                <w:webHidden/>
+              </w:rPr>
+              <w:tab/>
+            </w:r>
+            <w:r>
+              <w:rPr>
+                <w:noProof/>
+                <w:webHidden/>
+              </w:rPr>
+              <w:fldChar w:fldCharType="begin"/>
+            </w:r>
+            <w:r>
+              <w:rPr>
+                <w:noProof/>
+                <w:webHidden/>
+              </w:rPr>
+              <w:instrText xml:space="preserve"> PAGEREF _Toc163599125 \h </w:instrText>
+            </w:r>
+            <w:r>
+              <w:rPr>
+                <w:noProof/>
+                <w:webHidden/>
+              </w:rPr>
+            </w:r>
+            <w:r>
+              <w:rPr>
+                <w:noProof/>
+                <w:webHidden/>
+              </w:rPr>
+              <w:fldChar w:fldCharType="separate"/>
+            </w:r>
+            <w:r>
+              <w:rPr>
+                <w:noProof/>
+                <w:webHidden/>
+              </w:rPr>
+              <w:t>6</w:t>
+            </w:r>
+            <w:r>
+              <w:rPr>
+                <w:noProof/>
+                <w:webHidden/>
+              </w:rPr>
+              <w:fldChar w:fldCharType="end"/>
+            </w:r>
+          </w:hyperlink>
+        </w:p>
+        <w:p>
+          <w:pPr>
+            <w:pStyle w:val="Sumrio2"/>
+            <w:tabs>
+              <w:tab w:val="left" w:pos="1760"/>
+              <w:tab w:val="right" w:leader="dot" w:pos="8494"/>
+            </w:tabs>
+            <w:rPr>
+              <w:rFonts w:asciiTheme="minorHAnsi" w:eastAsiaTheme="minorEastAsia" w:hAnsiTheme="minorHAnsi" w:cstheme="minorBidi"/>
+              <w:noProof/>
+              <w:sz w:val="22"/>
+              <w:szCs w:val="22"/>
+            </w:rPr>
+          </w:pPr>
+          <w:hyperlink w:anchor="_Toc163599126" w:history="1">
+            <w:r>
+              <w:rPr>
+                <w:rStyle w:val="Hyperlink"/>
+                <w:rFonts w:cs="Arial"/>
+                <w:b/>
+                <w:bCs/>
+                <w:noProof/>
+              </w:rPr>
+              <w:t>2.3.</w:t>
+            </w:r>
+            <w:r>
+              <w:rPr>
+                <w:rFonts w:asciiTheme="minorHAnsi" w:eastAsiaTheme="minorEastAsia" w:hAnsiTheme="minorHAnsi" w:cstheme="minorBidi"/>
+                <w:noProof/>
+                <w:sz w:val="22"/>
+                <w:szCs w:val="22"/>
+              </w:rPr>
+              <w:tab/>
+            </w:r>
+            <w:r>
+              <w:rPr>
+                <w:rStyle w:val="Hyperlink"/>
+                <w:rFonts w:cs="Arial"/>
+                <w:b/>
+                <w:bCs/>
+                <w:noProof/>
+              </w:rPr>
+              <w:t>Características do Usuário</w:t>
+            </w:r>
+            <w:r>
+              <w:rPr>
+                <w:noProof/>
+                <w:webHidden/>
+              </w:rPr>
+              <w:tab/>
+            </w:r>
+            <w:r>
+              <w:rPr>
+                <w:noProof/>
+                <w:webHidden/>
+              </w:rPr>
+              <w:fldChar w:fldCharType="begin"/>
+            </w:r>
+            <w:r>
+              <w:rPr>
+                <w:noProof/>
+                <w:webHidden/>
+              </w:rPr>
+              <w:instrText xml:space="preserve"> PAGEREF _Toc163599126 \h </w:instrText>
+            </w:r>
+            <w:r>
+              <w:rPr>
+                <w:noProof/>
+                <w:webHidden/>
+              </w:rPr>
+            </w:r>
+            <w:r>
+              <w:rPr>
+                <w:noProof/>
+                <w:webHidden/>
+              </w:rPr>
+              <w:fldChar w:fldCharType="separate"/>
+            </w:r>
+            <w:r>
+              <w:rPr>
+                <w:noProof/>
+                <w:webHidden/>
+              </w:rPr>
+              <w:t>6</w:t>
+            </w:r>
+            <w:r>
+              <w:rPr>
+                <w:noProof/>
+                <w:webHidden/>
+              </w:rPr>
+              <w:fldChar w:fldCharType="end"/>
+            </w:r>
+          </w:hyperlink>
+        </w:p>
+        <w:p>
+          <w:pPr>
+            <w:pStyle w:val="Sumrio2"/>
+            <w:tabs>
+              <w:tab w:val="left" w:pos="1760"/>
+              <w:tab w:val="right" w:leader="dot" w:pos="8494"/>
+            </w:tabs>
+            <w:rPr>
+              <w:rFonts w:asciiTheme="minorHAnsi" w:eastAsiaTheme="minorEastAsia" w:hAnsiTheme="minorHAnsi" w:cstheme="minorBidi"/>
+              <w:noProof/>
+              <w:sz w:val="22"/>
+              <w:szCs w:val="22"/>
+            </w:rPr>
+          </w:pPr>
+          <w:hyperlink w:anchor="_Toc163599127" w:history="1">
+            <w:r>
+              <w:rPr>
+                <w:rStyle w:val="Hyperlink"/>
+                <w:rFonts w:cs="Arial"/>
+                <w:b/>
+                <w:bCs/>
+                <w:noProof/>
+              </w:rPr>
+              <w:t>2.4.</w:t>
+            </w:r>
+            <w:r>
+              <w:rPr>
+                <w:rFonts w:asciiTheme="minorHAnsi" w:eastAsiaTheme="minorEastAsia" w:hAnsiTheme="minorHAnsi" w:cstheme="minorBidi"/>
+                <w:noProof/>
+                <w:sz w:val="22"/>
+                <w:szCs w:val="22"/>
+              </w:rPr>
+              <w:tab/>
+            </w:r>
+            <w:r>
+              <w:rPr>
+                <w:rStyle w:val="Hyperlink"/>
+                <w:rFonts w:cs="Arial"/>
+                <w:b/>
+                <w:bCs/>
+                <w:noProof/>
+              </w:rPr>
+              <w:t>Restrições Gerais</w:t>
+            </w:r>
+            <w:r>
+              <w:rPr>
+                <w:noProof/>
+                <w:webHidden/>
+              </w:rPr>
+              <w:tab/>
+            </w:r>
+            <w:r>
+              <w:rPr>
+                <w:noProof/>
+                <w:webHidden/>
+              </w:rPr>
+              <w:fldChar w:fldCharType="begin"/>
+            </w:r>
+            <w:r>
+              <w:rPr>
+                <w:noProof/>
+                <w:webHidden/>
+              </w:rPr>
+              <w:instrText xml:space="preserve"> PAGEREF _Toc163599127 \h </w:instrText>
+            </w:r>
+            <w:r>
+              <w:rPr>
+                <w:noProof/>
+                <w:webHidden/>
+              </w:rPr>
+            </w:r>
+            <w:r>
+              <w:rPr>
+                <w:noProof/>
+                <w:webHidden/>
+              </w:rPr>
+              <w:fldChar w:fldCharType="separate"/>
+            </w:r>
+            <w:r>
+              <w:rPr>
+                <w:noProof/>
+                <w:webHidden/>
+              </w:rPr>
+              <w:t>6</w:t>
+            </w:r>
+            <w:r>
+              <w:rPr>
+                <w:noProof/>
+                <w:webHidden/>
+              </w:rPr>
+              <w:fldChar w:fldCharType="end"/>
+            </w:r>
+          </w:hyperlink>
+        </w:p>
+        <w:p>
+          <w:pPr>
+            <w:pStyle w:val="Sumrio2"/>
+            <w:tabs>
+              <w:tab w:val="left" w:pos="1760"/>
+              <w:tab w:val="right" w:leader="dot" w:pos="8494"/>
+            </w:tabs>
+            <w:rPr>
+              <w:rFonts w:asciiTheme="minorHAnsi" w:eastAsiaTheme="minorEastAsia" w:hAnsiTheme="minorHAnsi" w:cstheme="minorBidi"/>
+              <w:noProof/>
+              <w:sz w:val="22"/>
+              <w:szCs w:val="22"/>
+            </w:rPr>
+          </w:pPr>
+          <w:hyperlink w:anchor="_Toc163599128" w:history="1">
+            <w:r>
+              <w:rPr>
+                <w:rStyle w:val="Hyperlink"/>
+                <w:rFonts w:cs="Arial"/>
+                <w:b/>
+                <w:bCs/>
+                <w:noProof/>
+              </w:rPr>
+              <w:t>2.5.</w:t>
+            </w:r>
+            <w:r>
+              <w:rPr>
+                <w:rFonts w:asciiTheme="minorHAnsi" w:eastAsiaTheme="minorEastAsia" w:hAnsiTheme="minorHAnsi" w:cstheme="minorBidi"/>
+                <w:noProof/>
+                <w:sz w:val="22"/>
+                <w:szCs w:val="22"/>
+              </w:rPr>
+              <w:tab/>
+            </w:r>
+            <w:r>
+              <w:rPr>
+                <w:rStyle w:val="Hyperlink"/>
+                <w:rFonts w:cs="Arial"/>
+                <w:b/>
+                <w:bCs/>
+                <w:noProof/>
+              </w:rPr>
+              <w:t>Suposições e Dependências</w:t>
+            </w:r>
+            <w:r>
+              <w:rPr>
+                <w:noProof/>
+                <w:webHidden/>
+              </w:rPr>
+              <w:tab/>
+            </w:r>
+            <w:r>
+              <w:rPr>
+                <w:noProof/>
+                <w:webHidden/>
+              </w:rPr>
+              <w:fldChar w:fldCharType="begin"/>
+            </w:r>
+            <w:r>
+              <w:rPr>
+                <w:noProof/>
+                <w:webHidden/>
+              </w:rPr>
+              <w:instrText xml:space="preserve"> PAGEREF _Toc163599128 \h </w:instrText>
+            </w:r>
+            <w:r>
+              <w:rPr>
+                <w:noProof/>
+                <w:webHidden/>
+              </w:rPr>
+            </w:r>
+            <w:r>
+              <w:rPr>
+                <w:noProof/>
+                <w:webHidden/>
+              </w:rPr>
+              <w:fldChar w:fldCharType="separate"/>
+            </w:r>
+            <w:r>
+              <w:rPr>
+                <w:noProof/>
+                <w:webHidden/>
+              </w:rPr>
+              <w:t>6</w:t>
+            </w:r>
+            <w:r>
+              <w:rPr>
+                <w:noProof/>
+                <w:webHidden/>
+              </w:rPr>
+              <w:fldChar w:fldCharType="end"/>
+            </w:r>
+          </w:hyperlink>
+        </w:p>
+        <w:p>
+          <w:pPr>
+            <w:pStyle w:val="Sumrio2"/>
+            <w:tabs>
+              <w:tab w:val="left" w:pos="1760"/>
+              <w:tab w:val="right" w:leader="dot" w:pos="8494"/>
+            </w:tabs>
+            <w:rPr>
+              <w:rFonts w:asciiTheme="minorHAnsi" w:eastAsiaTheme="minorEastAsia" w:hAnsiTheme="minorHAnsi" w:cstheme="minorBidi"/>
+              <w:noProof/>
+              <w:sz w:val="22"/>
+              <w:szCs w:val="22"/>
+            </w:rPr>
+          </w:pPr>
+          <w:hyperlink w:anchor="_Toc163599129" w:history="1">
+            <w:r>
+              <w:rPr>
+                <w:rStyle w:val="Hyperlink"/>
+                <w:rFonts w:cs="Arial"/>
+                <w:b/>
+                <w:bCs/>
+                <w:noProof/>
+              </w:rPr>
+              <w:t>2.6.</w:t>
+            </w:r>
+            <w:r>
+              <w:rPr>
+                <w:rFonts w:asciiTheme="minorHAnsi" w:eastAsiaTheme="minorEastAsia" w:hAnsiTheme="minorHAnsi" w:cstheme="minorBidi"/>
+                <w:noProof/>
+                <w:sz w:val="22"/>
+                <w:szCs w:val="22"/>
+              </w:rPr>
+              <w:tab/>
+            </w:r>
+            <w:r>
+              <w:rPr>
+                <w:rStyle w:val="Hyperlink"/>
+                <w:rFonts w:cs="Arial"/>
+                <w:b/>
+                <w:bCs/>
+                <w:noProof/>
+              </w:rPr>
+              <w:t>Requisitos Adiados</w:t>
+            </w:r>
+            <w:r>
+              <w:rPr>
+                <w:noProof/>
+                <w:webHidden/>
+              </w:rPr>
+              <w:tab/>
+            </w:r>
+            <w:r>
+              <w:rPr>
+                <w:noProof/>
+                <w:webHidden/>
+              </w:rPr>
+              <w:fldChar w:fldCharType="begin"/>
+            </w:r>
+            <w:r>
+              <w:rPr>
+                <w:noProof/>
+                <w:webHidden/>
+              </w:rPr>
+              <w:instrText xml:space="preserve"> PAGEREF _Toc163599129 \h </w:instrText>
+            </w:r>
+            <w:r>
+              <w:rPr>
+                <w:noProof/>
+                <w:webHidden/>
+              </w:rPr>
+            </w:r>
+            <w:r>
+              <w:rPr>
+                <w:noProof/>
+                <w:webHidden/>
+              </w:rPr>
+              <w:fldChar w:fldCharType="separate"/>
+            </w:r>
+            <w:r>
+              <w:rPr>
+                <w:noProof/>
+                <w:webHidden/>
+              </w:rPr>
+              <w:t>6</w:t>
+            </w:r>
+            <w:r>
+              <w:rPr>
+                <w:noProof/>
+                <w:webHidden/>
+              </w:rPr>
+              <w:fldChar w:fldCharType="end"/>
+            </w:r>
+          </w:hyperlink>
+        </w:p>
+        <w:p>
+          <w:pPr>
+            <w:pStyle w:val="Sumrio1"/>
+            <w:tabs>
+              <w:tab w:val="left" w:pos="1320"/>
+              <w:tab w:val="right" w:leader="dot" w:pos="8494"/>
+            </w:tabs>
+            <w:rPr>
+              <w:rFonts w:asciiTheme="minorHAnsi" w:eastAsiaTheme="minorEastAsia" w:hAnsiTheme="minorHAnsi" w:cstheme="minorBidi"/>
+              <w:noProof/>
+              <w:sz w:val="22"/>
+              <w:szCs w:val="22"/>
+            </w:rPr>
+          </w:pPr>
+          <w:hyperlink w:anchor="_Toc163599130" w:history="1">
+            <w:r>
+              <w:rPr>
+                <w:rStyle w:val="Hyperlink"/>
+                <w:rFonts w:cs="Arial"/>
+                <w:b/>
+                <w:bCs/>
+                <w:noProof/>
+              </w:rPr>
+              <w:t>3.</w:t>
+            </w:r>
+            <w:r>
+              <w:rPr>
+                <w:rFonts w:asciiTheme="minorHAnsi" w:eastAsiaTheme="minorEastAsia" w:hAnsiTheme="minorHAnsi" w:cstheme="minorBidi"/>
+                <w:noProof/>
+                <w:sz w:val="22"/>
+                <w:szCs w:val="22"/>
+              </w:rPr>
+              <w:tab/>
+            </w:r>
+            <w:r>
+              <w:rPr>
+                <w:rStyle w:val="Hyperlink"/>
+                <w:rFonts w:cs="Arial"/>
+                <w:b/>
+                <w:bCs/>
+                <w:noProof/>
+              </w:rPr>
+              <w:t>Requisitos Específicos</w:t>
+            </w:r>
+            <w:r>
+              <w:rPr>
+                <w:noProof/>
+                <w:webHidden/>
+              </w:rPr>
+              <w:tab/>
+            </w:r>
+            <w:r>
+              <w:rPr>
+                <w:noProof/>
+                <w:webHidden/>
+              </w:rPr>
+              <w:fldChar w:fldCharType="begin"/>
+            </w:r>
+            <w:r>
+              <w:rPr>
+                <w:noProof/>
+                <w:webHidden/>
+              </w:rPr>
+              <w:instrText xml:space="preserve"> PAGEREF _Toc163599130 \h </w:instrText>
+            </w:r>
+            <w:r>
+              <w:rPr>
+                <w:noProof/>
+                <w:webHidden/>
+              </w:rPr>
+            </w:r>
+            <w:r>
+              <w:rPr>
+                <w:noProof/>
+                <w:webHidden/>
+              </w:rPr>
+              <w:fldChar w:fldCharType="separate"/>
+            </w:r>
+            <w:r>
+              <w:rPr>
+                <w:noProof/>
+                <w:webHidden/>
+              </w:rPr>
+              <w:t>7</w:t>
+            </w:r>
+            <w:r>
+              <w:rPr>
+                <w:noProof/>
+                <w:webHidden/>
+              </w:rPr>
+              <w:fldChar w:fldCharType="end"/>
+            </w:r>
+          </w:hyperlink>
+        </w:p>
+        <w:p>
+          <w:pPr>
+            <w:pStyle w:val="Sumrio2"/>
+            <w:tabs>
+              <w:tab w:val="left" w:pos="1760"/>
+              <w:tab w:val="right" w:leader="dot" w:pos="8494"/>
+            </w:tabs>
+            <w:rPr>
+              <w:rFonts w:asciiTheme="minorHAnsi" w:eastAsiaTheme="minorEastAsia" w:hAnsiTheme="minorHAnsi" w:cstheme="minorBidi"/>
+              <w:noProof/>
+              <w:sz w:val="22"/>
+              <w:szCs w:val="22"/>
+            </w:rPr>
+          </w:pPr>
+          <w:hyperlink w:anchor="_Toc163599131" w:history="1">
+            <w:r>
+              <w:rPr>
+                <w:rStyle w:val="Hyperlink"/>
+                <w:rFonts w:cs="Arial"/>
+                <w:b/>
+                <w:bCs/>
+                <w:noProof/>
+              </w:rPr>
+              <w:t>3.1.</w:t>
+            </w:r>
+            <w:r>
+              <w:rPr>
+                <w:rFonts w:asciiTheme="minorHAnsi" w:eastAsiaTheme="minorEastAsia" w:hAnsiTheme="minorHAnsi" w:cstheme="minorBidi"/>
+                <w:noProof/>
+                <w:sz w:val="22"/>
+                <w:szCs w:val="22"/>
+              </w:rPr>
+              <w:tab/>
+            </w:r>
+            <w:r>
+              <w:rPr>
+                <w:rStyle w:val="Hyperlink"/>
+                <w:rFonts w:cs="Arial"/>
+                <w:b/>
+                <w:bCs/>
+                <w:noProof/>
+              </w:rPr>
+              <w:t>Requisitos Funcionais</w:t>
+            </w:r>
+            <w:r>
+              <w:rPr>
+                <w:noProof/>
+                <w:webHidden/>
+              </w:rPr>
+              <w:tab/>
+            </w:r>
+            <w:r>
+              <w:rPr>
+                <w:noProof/>
+                <w:webHidden/>
+              </w:rPr>
+              <w:fldChar w:fldCharType="begin"/>
+            </w:r>
+            <w:r>
+              <w:rPr>
+                <w:noProof/>
+                <w:webHidden/>
+              </w:rPr>
+              <w:instrText xml:space="preserve"> PAGEREF _Toc163599131 \h </w:instrText>
+            </w:r>
+            <w:r>
+              <w:rPr>
+                <w:noProof/>
+                <w:webHidden/>
+              </w:rPr>
+            </w:r>
+            <w:r>
+              <w:rPr>
+                <w:noProof/>
+                <w:webHidden/>
+              </w:rPr>
+              <w:fldChar w:fldCharType="separate"/>
+            </w:r>
+            <w:r>
+              <w:rPr>
+                <w:noProof/>
+                <w:webHidden/>
+              </w:rPr>
+              <w:t>7</w:t>
+            </w:r>
+            <w:r>
+              <w:rPr>
+                <w:noProof/>
+                <w:webHidden/>
+              </w:rPr>
+              <w:fldChar w:fldCharType="end"/>
+            </w:r>
+          </w:hyperlink>
+        </w:p>
+        <w:p>
+          <w:pPr>
+            <w:pStyle w:val="Sumrio3"/>
+            <w:tabs>
+              <w:tab w:val="left" w:pos="2009"/>
+              <w:tab w:val="right" w:leader="dot" w:pos="8494"/>
+            </w:tabs>
+            <w:rPr>
+              <w:rFonts w:asciiTheme="minorHAnsi" w:eastAsiaTheme="minorEastAsia" w:hAnsiTheme="minorHAnsi" w:cstheme="minorBidi"/>
+              <w:noProof/>
+              <w:sz w:val="22"/>
+              <w:szCs w:val="22"/>
+            </w:rPr>
+          </w:pPr>
+          <w:hyperlink w:anchor="_Toc163599132" w:history="1">
+            <w:r>
+              <w:rPr>
+                <w:rStyle w:val="Hyperlink"/>
+                <w:rFonts w:cs="Arial"/>
+                <w:noProof/>
+              </w:rPr>
+              <w:t>3.1.1.</w:t>
+            </w:r>
+            <w:r>
+              <w:rPr>
+                <w:rFonts w:asciiTheme="minorHAnsi" w:eastAsiaTheme="minorEastAsia" w:hAnsiTheme="minorHAnsi" w:cstheme="minorBidi"/>
+                <w:noProof/>
+                <w:sz w:val="22"/>
+                <w:szCs w:val="22"/>
+              </w:rPr>
+              <w:tab/>
+            </w:r>
+            <w:r>
+              <w:rPr>
+                <w:rStyle w:val="Hyperlink"/>
+                <w:rFonts w:cs="Arial"/>
+                <w:noProof/>
+              </w:rPr>
+              <w:t>Funções Fundamentais</w:t>
+            </w:r>
+            <w:r>
+              <w:rPr>
+                <w:noProof/>
+                <w:webHidden/>
+              </w:rPr>
+              <w:tab/>
+            </w:r>
+            <w:r>
+              <w:rPr>
+                <w:noProof/>
+                <w:webHidden/>
+              </w:rPr>
+              <w:fldChar w:fldCharType="begin"/>
+            </w:r>
+            <w:r>
+              <w:rPr>
+                <w:noProof/>
+                <w:webHidden/>
+              </w:rPr>
+              <w:instrText xml:space="preserve"> PAGEREF _Toc163599132 \h </w:instrText>
+            </w:r>
+            <w:r>
+              <w:rPr>
+                <w:noProof/>
+                <w:webHidden/>
+              </w:rPr>
+            </w:r>
+            <w:r>
+              <w:rPr>
+                <w:noProof/>
+                <w:webHidden/>
+              </w:rPr>
+              <w:fldChar w:fldCharType="separate"/>
+            </w:r>
+            <w:r>
+              <w:rPr>
+                <w:noProof/>
+                <w:webHidden/>
+              </w:rPr>
+              <w:t>7</w:t>
+            </w:r>
+            <w:r>
+              <w:rPr>
+                <w:noProof/>
+                <w:webHidden/>
+              </w:rPr>
+              <w:fldChar w:fldCharType="end"/>
+            </w:r>
+          </w:hyperlink>
+        </w:p>
+        <w:p>
+          <w:pPr>
+            <w:pStyle w:val="Sumrio3"/>
+            <w:tabs>
+              <w:tab w:val="left" w:pos="2009"/>
+              <w:tab w:val="right" w:leader="dot" w:pos="8494"/>
+            </w:tabs>
+            <w:rPr>
+              <w:rFonts w:asciiTheme="minorHAnsi" w:eastAsiaTheme="minorEastAsia" w:hAnsiTheme="minorHAnsi" w:cstheme="minorBidi"/>
+              <w:noProof/>
+              <w:sz w:val="22"/>
+              <w:szCs w:val="22"/>
+            </w:rPr>
+          </w:pPr>
+          <w:hyperlink w:anchor="_Toc163599133" w:history="1">
+            <w:r>
+              <w:rPr>
+                <w:rStyle w:val="Hyperlink"/>
+                <w:rFonts w:cs="Arial"/>
+                <w:noProof/>
+              </w:rPr>
+              <w:t>3.1.2.</w:t>
+            </w:r>
+            <w:r>
+              <w:rPr>
+                <w:rFonts w:asciiTheme="minorHAnsi" w:eastAsiaTheme="minorEastAsia" w:hAnsiTheme="minorHAnsi" w:cstheme="minorBidi"/>
+                <w:noProof/>
+                <w:sz w:val="22"/>
+                <w:szCs w:val="22"/>
+              </w:rPr>
+              <w:tab/>
+            </w:r>
+            <w:r>
+              <w:rPr>
+                <w:rStyle w:val="Hyperlink"/>
+                <w:rFonts w:cs="Arial"/>
+                <w:noProof/>
+              </w:rPr>
+              <w:t>Funções Básicas</w:t>
+            </w:r>
+            <w:r>
+              <w:rPr>
+                <w:noProof/>
+                <w:webHidden/>
+              </w:rPr>
+              <w:tab/>
+            </w:r>
+            <w:r>
+              <w:rPr>
+                <w:noProof/>
+                <w:webHidden/>
+              </w:rPr>
+              <w:fldChar w:fldCharType="begin"/>
+            </w:r>
+            <w:r>
+              <w:rPr>
+                <w:noProof/>
+                <w:webHidden/>
+              </w:rPr>
+              <w:instrText xml:space="preserve"> PAGEREF _Toc163599133 \h </w:instrText>
+            </w:r>
+            <w:r>
+              <w:rPr>
+                <w:noProof/>
+                <w:webHidden/>
+              </w:rPr>
+            </w:r>
+            <w:r>
+              <w:rPr>
+                <w:noProof/>
+                <w:webHidden/>
+              </w:rPr>
+              <w:fldChar w:fldCharType="separate"/>
+            </w:r>
+            <w:r>
+              <w:rPr>
+                <w:noProof/>
+                <w:webHidden/>
+              </w:rPr>
+              <w:t>7</w:t>
+            </w:r>
+            <w:r>
+              <w:rPr>
+                <w:noProof/>
+                <w:webHidden/>
+              </w:rPr>
+              <w:fldChar w:fldCharType="end"/>
+            </w:r>
+          </w:hyperlink>
+        </w:p>
+        <w:p>
+          <w:pPr>
+            <w:pStyle w:val="Sumrio3"/>
+            <w:tabs>
+              <w:tab w:val="left" w:pos="2009"/>
+              <w:tab w:val="right" w:leader="dot" w:pos="8494"/>
+            </w:tabs>
+            <w:rPr>
+              <w:rFonts w:asciiTheme="minorHAnsi" w:eastAsiaTheme="minorEastAsia" w:hAnsiTheme="minorHAnsi" w:cstheme="minorBidi"/>
+              <w:noProof/>
+              <w:sz w:val="22"/>
+              <w:szCs w:val="22"/>
+            </w:rPr>
+          </w:pPr>
+          <w:hyperlink w:anchor="_Toc163599134" w:history="1">
+            <w:r>
+              <w:rPr>
+                <w:rStyle w:val="Hyperlink"/>
+                <w:rFonts w:cs="Arial"/>
+                <w:noProof/>
+              </w:rPr>
+              <w:t>3.1.3.</w:t>
+            </w:r>
+            <w:r>
+              <w:rPr>
+                <w:rFonts w:asciiTheme="minorHAnsi" w:eastAsiaTheme="minorEastAsia" w:hAnsiTheme="minorHAnsi" w:cstheme="minorBidi"/>
+                <w:noProof/>
+                <w:sz w:val="22"/>
+                <w:szCs w:val="22"/>
+              </w:rPr>
+              <w:tab/>
+            </w:r>
+            <w:r>
+              <w:rPr>
+                <w:rStyle w:val="Hyperlink"/>
+                <w:rFonts w:cs="Arial"/>
+                <w:noProof/>
+              </w:rPr>
+              <w:t>Funções de Saída</w:t>
+            </w:r>
+            <w:r>
+              <w:rPr>
+                <w:noProof/>
+                <w:webHidden/>
+              </w:rPr>
+              <w:tab/>
+            </w:r>
+            <w:r>
+              <w:rPr>
+                <w:noProof/>
+                <w:webHidden/>
+              </w:rPr>
+              <w:fldChar w:fldCharType="begin"/>
+            </w:r>
+            <w:r>
+              <w:rPr>
+                <w:noProof/>
+                <w:webHidden/>
+              </w:rPr>
+              <w:instrText xml:space="preserve"> PAGEREF _Toc163599134 \h </w:instrText>
+            </w:r>
+            <w:r>
+              <w:rPr>
+                <w:noProof/>
+                <w:webHidden/>
+              </w:rPr>
+            </w:r>
+            <w:r>
+              <w:rPr>
+                <w:noProof/>
+                <w:webHidden/>
+              </w:rPr>
+              <w:fldChar w:fldCharType="separate"/>
+            </w:r>
+            <w:r>
+              <w:rPr>
+                <w:noProof/>
+                <w:webHidden/>
+              </w:rPr>
+              <w:t>8</w:t>
+            </w:r>
+            <w:r>
+              <w:rPr>
+                <w:noProof/>
+                <w:webHidden/>
+              </w:rPr>
+              <w:fldChar w:fldCharType="end"/>
+            </w:r>
+          </w:hyperlink>
+        </w:p>
+        <w:p>
+          <w:r>
+            <w:rPr>
+              <w:b/>
+              <w:bCs/>
+            </w:rPr>
+            <w:fldChar w:fldCharType="end"/>
+          </w:r>
+        </w:p>
+      </w:sdtContent>
+    </w:sdt>
+    <w:p>
+      <w:pPr>
+        <w:spacing w:after="160" w:line="259" w:lineRule="auto"/>
+        <w:ind w:firstLine="0"/>
+        <w:jc w:val="left"/>
+        <w:rPr>
+          <w:rFonts w:cs="Arial"/>
+          <w:b/>
           <w:szCs w:val="20"/>
         </w:rPr>
       </w:pPr>
@@ -436,7 +2105,6 @@
           <w:rFonts w:cs="Arial"/>
           <w:b/>
         </w:rPr>
-        <w:lastRenderedPageBreak/>
         <w:br w:type="page"/>
       </w:r>
     </w:p>
@@ -454,6 +2122,7 @@
           <w:color w:val="auto"/>
         </w:rPr>
       </w:pPr>
+      <w:bookmarkStart w:id="2" w:name="_Toc163599118"/>
       <w:r>
         <w:rPr>
           <w:rFonts w:ascii="Arial" w:hAnsi="Arial" w:cs="Arial"/>
@@ -464,6 +2133,7 @@
         <w:lastRenderedPageBreak/>
         <w:t>Introdução</w:t>
       </w:r>
+      <w:bookmarkEnd w:id="2"/>
     </w:p>
     <w:p>
       <w:pPr>
@@ -480,6 +2150,7 @@
           <w:color w:val="auto"/>
         </w:rPr>
       </w:pPr>
+      <w:bookmarkStart w:id="3" w:name="_Toc163599119"/>
       <w:r>
         <w:rPr>
           <w:rFonts w:ascii="Arial" w:hAnsi="Arial" w:cs="Arial"/>
@@ -489,6 +2160,7 @@
         </w:rPr>
         <w:t>Propósito do Documento de Requisitos</w:t>
       </w:r>
+      <w:bookmarkEnd w:id="3"/>
     </w:p>
     <w:p>
       <w:r>
@@ -513,6 +2185,7 @@
           <w:color w:val="auto"/>
         </w:rPr>
       </w:pPr>
+      <w:bookmarkStart w:id="4" w:name="_Toc163599120"/>
       <w:r>
         <w:rPr>
           <w:rFonts w:ascii="Arial" w:hAnsi="Arial" w:cs="Arial"/>
@@ -522,6 +2195,7 @@
         </w:rPr>
         <w:t>Escopo do Produto</w:t>
       </w:r>
+      <w:bookmarkEnd w:id="4"/>
     </w:p>
     <w:p>
       <w:r>
@@ -549,6 +2223,7 @@
           <w:color w:val="auto"/>
         </w:rPr>
       </w:pPr>
+      <w:bookmarkStart w:id="5" w:name="_Toc163599121"/>
       <w:r>
         <w:rPr>
           <w:rFonts w:ascii="Arial" w:hAnsi="Arial" w:cs="Arial"/>
@@ -558,6 +2233,7 @@
         </w:rPr>
         <w:t>Definições, Acrônimos e Abreviações</w:t>
       </w:r>
+      <w:bookmarkEnd w:id="5"/>
     </w:p>
     <w:p>
       <w:pPr>
@@ -574,6 +2250,7 @@
           <w:color w:val="auto"/>
         </w:rPr>
       </w:pPr>
+      <w:bookmarkStart w:id="6" w:name="_Toc163599122"/>
       <w:r>
         <w:rPr>
           <w:rFonts w:ascii="Arial" w:hAnsi="Arial" w:cs="Arial"/>
@@ -583,6 +2260,7 @@
         </w:rPr>
         <w:t>Visão Geral do Restante do Documento</w:t>
       </w:r>
+      <w:bookmarkEnd w:id="6"/>
     </w:p>
     <w:p>
       <w:pPr>
@@ -620,6 +2298,7 @@
           <w:color w:val="auto"/>
         </w:rPr>
       </w:pPr>
+      <w:bookmarkStart w:id="7" w:name="_Toc163599123"/>
       <w:r>
         <w:rPr>
           <w:rFonts w:ascii="Arial" w:hAnsi="Arial" w:cs="Arial"/>
@@ -630,6 +2309,7 @@
         <w:lastRenderedPageBreak/>
         <w:t>Descrição Geral</w:t>
       </w:r>
+      <w:bookmarkEnd w:id="7"/>
     </w:p>
     <w:p>
       <w:pPr>
@@ -646,6 +2326,7 @@
           <w:color w:val="auto"/>
         </w:rPr>
       </w:pPr>
+      <w:bookmarkStart w:id="8" w:name="_Toc163599124"/>
       <w:r>
         <w:rPr>
           <w:rFonts w:ascii="Arial" w:hAnsi="Arial" w:cs="Arial"/>
@@ -655,6 +2336,7 @@
         </w:rPr>
         <w:t>Perspectiva do Produto</w:t>
       </w:r>
+      <w:bookmarkEnd w:id="8"/>
     </w:p>
     <w:p>
       <w:r>
@@ -676,6 +2358,7 @@
           <w:color w:val="auto"/>
         </w:rPr>
       </w:pPr>
+      <w:bookmarkStart w:id="9" w:name="_Toc163599125"/>
       <w:r>
         <w:rPr>
           <w:rFonts w:ascii="Arial" w:hAnsi="Arial" w:cs="Arial"/>
@@ -685,15 +2368,18 @@
         </w:rPr>
         <w:t>Funções do Produto</w:t>
       </w:r>
-    </w:p>
-    <w:p>
-      <w:pPr>
-        <w:pStyle w:val="PargrafodaLista"/>
-        <w:numPr>
-          <w:ilvl w:val="3"/>
-          <w:numId w:val="1"/>
-        </w:numPr>
-      </w:pPr>
+      <w:bookmarkEnd w:id="9"/>
+    </w:p>
+    <w:p>
+      <w:pPr>
+        <w:ind w:firstLine="708"/>
+      </w:pPr>
+      <w:r>
+        <w:t>O sistema de gerenciamento de confeiteiras permite às confeiteiras autônomas registrar compras de ingredientes e realizar pedidos personalizados, incluindo reserva automática de estoque. Além disso, possibilita acompanhar o status de produção dos pedidos e efetuar a retirada/entrega dos produtos, com opção de pagamento no ato. O sistema também registra automaticamente as transações financeiras, oferecendo uma visão abrangente das atividades e possibilitando a geração de relatórios detalhados</w:t>
+      </w:r>
+      <w:r>
+        <w:t>.</w:t>
+      </w:r>
       <w:r>
         <w:tab/>
       </w:r>
@@ -713,6 +2399,7 @@
           <w:color w:val="auto"/>
         </w:rPr>
       </w:pPr>
+      <w:bookmarkStart w:id="10" w:name="_Toc163599126"/>
       <w:r>
         <w:rPr>
           <w:rFonts w:ascii="Arial" w:hAnsi="Arial" w:cs="Arial"/>
@@ -722,6 +2409,7 @@
         </w:rPr>
         <w:t>Características do Usuário</w:t>
       </w:r>
+      <w:bookmarkEnd w:id="10"/>
     </w:p>
     <w:p>
       <w:r>
@@ -748,6 +2436,7 @@
           <w:color w:val="auto"/>
         </w:rPr>
       </w:pPr>
+      <w:bookmarkStart w:id="11" w:name="_Toc163599127"/>
       <w:r>
         <w:rPr>
           <w:rFonts w:ascii="Arial" w:hAnsi="Arial" w:cs="Arial"/>
@@ -757,6 +2446,7 @@
         </w:rPr>
         <w:t>Restrições Gerais</w:t>
       </w:r>
+      <w:bookmarkEnd w:id="11"/>
     </w:p>
     <w:p>
       <w:pPr>
@@ -773,6 +2463,7 @@
           <w:color w:val="auto"/>
         </w:rPr>
       </w:pPr>
+      <w:bookmarkStart w:id="12" w:name="_Toc163599128"/>
       <w:r>
         <w:rPr>
           <w:rFonts w:ascii="Arial" w:hAnsi="Arial" w:cs="Arial"/>
@@ -782,6 +2473,7 @@
         </w:rPr>
         <w:t>Suposições e Dependências</w:t>
       </w:r>
+      <w:bookmarkEnd w:id="12"/>
     </w:p>
     <w:p>
       <w:pPr>
@@ -798,6 +2490,7 @@
           <w:color w:val="auto"/>
         </w:rPr>
       </w:pPr>
+      <w:bookmarkStart w:id="13" w:name="_Toc163599129"/>
       <w:r>
         <w:rPr>
           <w:rFonts w:ascii="Arial" w:hAnsi="Arial" w:cs="Arial"/>
@@ -807,6 +2500,7 @@
         </w:rPr>
         <w:t>Requisitos Adiados</w:t>
       </w:r>
+      <w:bookmarkEnd w:id="13"/>
     </w:p>
     <w:p>
       <w:pPr>
@@ -844,6 +2538,7 @@
           <w:color w:val="auto"/>
         </w:rPr>
       </w:pPr>
+      <w:bookmarkStart w:id="14" w:name="_Toc163599130"/>
       <w:r>
         <w:rPr>
           <w:rFonts w:ascii="Arial" w:hAnsi="Arial" w:cs="Arial"/>
@@ -854,6 +2549,7 @@
         <w:lastRenderedPageBreak/>
         <w:t>Requisitos Específicos</w:t>
       </w:r>
+      <w:bookmarkEnd w:id="14"/>
     </w:p>
     <w:p>
       <w:pPr>
@@ -870,6 +2566,7 @@
           <w:color w:val="auto"/>
         </w:rPr>
       </w:pPr>
+      <w:bookmarkStart w:id="15" w:name="_Toc163599131"/>
       <w:r>
         <w:rPr>
           <w:rFonts w:ascii="Arial" w:hAnsi="Arial" w:cs="Arial"/>
@@ -888,6 +2585,7 @@
         </w:rPr>
         <w:t>quisitos Funcionais</w:t>
       </w:r>
+      <w:bookmarkEnd w:id="15"/>
     </w:p>
     <w:p>
       <w:pPr>
@@ -896,11 +2594,13 @@
           <w:ilvl w:val="2"/>
           <w:numId w:val="1"/>
         </w:numPr>
+        <w:spacing w:after="240"/>
         <w:rPr>
           <w:rFonts w:ascii="Arial" w:hAnsi="Arial" w:cs="Arial"/>
           <w:color w:val="262626" w:themeColor="text1" w:themeTint="D9"/>
         </w:rPr>
       </w:pPr>
+      <w:bookmarkStart w:id="16" w:name="_Toc163599132"/>
       <w:r>
         <w:rPr>
           <w:rFonts w:ascii="Arial" w:hAnsi="Arial" w:cs="Arial"/>
@@ -908,6 +2608,7 @@
         </w:rPr>
         <w:t>Funções Fundamentais</w:t>
       </w:r>
+      <w:bookmarkEnd w:id="16"/>
     </w:p>
     <w:p>
       <w:pPr>
@@ -915,10 +2616,7 @@
         <w:ind w:firstLine="504"/>
       </w:pPr>
       <w:r>
-        <w:t xml:space="preserve">RF_F1.1 - </w:t>
-      </w:r>
-      <w:r>
-        <w:t>Permitir que a confeiteira registre a compra de ingredientes no sistema, incluindo detalhes como data, código, nome, descrição e quantidade.</w:t>
+        <w:t>RF_F1.1 - Permitir que a confeiteira registre a compra de ingredientes no sistema, incluindo detalhes como data, código, nome, descrição e quantidade.</w:t>
       </w:r>
     </w:p>
     <w:p>
@@ -1017,6 +2715,7 @@
     <w:p>
       <w:pPr>
         <w:pStyle w:val="PargrafodaLista"/>
+        <w:spacing w:after="240"/>
         <w:ind w:firstLine="504"/>
       </w:pPr>
       <w:r>
@@ -1026,7 +2725,7 @@
         <w:t>F_F</w:t>
       </w:r>
       <w:r>
-        <w:t xml:space="preserve">3.2 - Reduzir automaticamente os ingredientes reservados no </w:t>
+        <w:t>3.2 - Reduzir automaticamente os ingredientes reservados no</w:t>
       </w:r>
       <w:r>
         <w:t xml:space="preserve"> </w:t>
@@ -1048,6 +2747,7 @@
           <w:u w:val="single"/>
         </w:rPr>
       </w:pPr>
+      <w:bookmarkStart w:id="17" w:name="_Toc163599133"/>
       <w:r>
         <w:rPr>
           <w:rFonts w:ascii="Arial" w:hAnsi="Arial" w:cs="Arial"/>
@@ -1056,6 +2756,7 @@
         </w:rPr>
         <w:t>Funções Básicas</w:t>
       </w:r>
+      <w:bookmarkEnd w:id="17"/>
     </w:p>
     <w:p>
       <w:pPr>
@@ -1116,8 +2817,17 @@
           <w:b/>
           <w:bCs/>
         </w:rPr>
-        <w:t>Reescrever para cconfeiteira</w:t>
-      </w:r>
+        <w:t xml:space="preserve">Reescrever para </w:t>
+      </w:r>
+      <w:proofErr w:type="spellStart"/>
+      <w:r>
+        <w:rPr>
+          <w:b/>
+          <w:bCs/>
+        </w:rPr>
+        <w:t>cconfeiteira</w:t>
+      </w:r>
+      <w:proofErr w:type="spellEnd"/>
     </w:p>
     <w:p>
       <w:pPr>
@@ -1131,6 +2841,7 @@
     <w:p>
       <w:pPr>
         <w:pStyle w:val="PargrafodaLista"/>
+        <w:spacing w:after="240"/>
       </w:pPr>
       <w:r>
         <w:t>R5.3 - Atualizar automaticamente o status do pedido para "pagamento efetuado" após o pagamento ser realizado.</w:t>
@@ -1149,6 +2860,7 @@
           <w:u w:val="single"/>
         </w:rPr>
       </w:pPr>
+      <w:bookmarkStart w:id="18" w:name="_Toc163599134"/>
       <w:r>
         <w:rPr>
           <w:rFonts w:ascii="Arial" w:hAnsi="Arial" w:cs="Arial"/>
@@ -1157,6 +2869,7 @@
         </w:rPr>
         <w:t>Funções de Saída</w:t>
       </w:r>
+      <w:bookmarkEnd w:id="18"/>
     </w:p>
     <w:p>
       <w:pPr>
@@ -1169,17 +2882,111 @@
     <w:p/>
     <w:p/>
     <w:sectPr>
+      <w:footerReference w:type="default" r:id="rId7"/>
       <w:pgSz w:w="11906" w:h="16838"/>
       <w:pgMar w:top="1417" w:right="1701" w:bottom="1417" w:left="1701" w:header="708" w:footer="708" w:gutter="0"/>
       <w:cols w:space="708"/>
+      <w:titlePg/>
       <w:docGrid w:linePitch="360"/>
     </w:sectPr>
   </w:body>
 </w:document>
 </file>
 
+<file path=word/endnotes.xml><?xml version="1.0" encoding="utf-8"?>
+<w:endnotes xmlns:wpc="http://schemas.microsoft.com/office/word/2010/wordprocessingCanvas" xmlns:cx="http://schemas.microsoft.com/office/drawing/2014/chartex" xmlns:cx1="http://schemas.microsoft.com/office/drawing/2015/9/8/chartex" xmlns:cx2="http://schemas.microsoft.com/office/drawing/2015/10/21/chartex" xmlns:cx3="http://schemas.microsoft.com/office/drawing/2016/5/9/chartex" xmlns:cx4="http://schemas.microsoft.com/office/drawing/2016/5/10/chartex" xmlns:cx5="http://schemas.microsoft.com/office/drawing/2016/5/11/chartex" xmlns:cx6="http://schemas.microsoft.com/office/drawing/2016/5/12/chartex" xmlns:cx7="http://schemas.microsoft.com/office/drawing/2016/5/13/chartex" xmlns:cx8="http://schemas.microsoft.com/office/drawing/2016/5/14/chartex" xmlns:mc="http://schemas.openxmlformats.org/markup-compatibility/2006" xmlns:aink="http://schemas.microsoft.com/office/drawing/2016/ink" xmlns:am3d="http://schemas.microsoft.com/office/drawing/2017/model3d" xmlns:o="urn:schemas-microsoft-com:office:office" xmlns:r="http://schemas.openxmlformats.org/officeDocument/2006/relationships" xmlns:m="http://schemas.openxmlformats.org/officeDocument/2006/math" xmlns:v="urn:schemas-microsoft-com:vml" xmlns:wp14="http://schemas.microsoft.com/office/word/2010/wordprocessingDrawing" xmlns:wp="http://schemas.openxmlformats.org/drawingml/2006/wordprocessingDrawing" xmlns:w10="urn:schemas-microsoft-com:office:word" xmlns:w="http://schemas.openxmlformats.org/wordprocessingml/2006/main" xmlns:w14="http://schemas.microsoft.com/office/word/2010/wordml" xmlns:w15="http://schemas.microsoft.com/office/word/2012/wordml" xmlns:w16cex="http://schemas.microsoft.com/office/word/2018/wordml/cex" xmlns:w16cid="http://schemas.microsoft.com/office/word/2016/wordml/cid" xmlns:w16="http://schemas.microsoft.com/office/word/2018/wordml" xmlns:w16sdtdh="http://schemas.microsoft.com/office/word/2020/wordml/sdtdatahash" xmlns:w16se="http://schemas.microsoft.com/office/word/2015/wordml/symex" xmlns:wpg="http://schemas.microsoft.com/office/word/2010/wordprocessingGroup" xmlns:wpi="http://schemas.microsoft.com/office/word/2010/wordprocessingInk" xmlns:wne="http://schemas.microsoft.com/office/word/2006/wordml" xmlns:wps="http://schemas.microsoft.com/office/word/2010/wordprocessingShape" mc:Ignorable="w14 w15 w16se w16cid w16 w16cex w16sdtdh wp14">
+  <w:endnote w:type="separator" w:id="-1">
+    <w:p>
+      <w:pPr>
+        <w:spacing w:line="240" w:lineRule="auto"/>
+      </w:pPr>
+      <w:r>
+        <w:separator/>
+      </w:r>
+    </w:p>
+  </w:endnote>
+  <w:endnote w:type="continuationSeparator" w:id="0">
+    <w:p>
+      <w:pPr>
+        <w:spacing w:line="240" w:lineRule="auto"/>
+      </w:pPr>
+      <w:r>
+        <w:continuationSeparator/>
+      </w:r>
+    </w:p>
+  </w:endnote>
+</w:endnotes>
+</file>
+
+<file path=word/footer1.xml><?xml version="1.0" encoding="utf-8"?>
+<w:ftr xmlns:wpc="http://schemas.microsoft.com/office/word/2010/wordprocessingCanvas" xmlns:cx="http://schemas.microsoft.com/office/drawing/2014/chartex" xmlns:cx1="http://schemas.microsoft.com/office/drawing/2015/9/8/chartex" xmlns:cx2="http://schemas.microsoft.com/office/drawing/2015/10/21/chartex" xmlns:cx3="http://schemas.microsoft.com/office/drawing/2016/5/9/chartex" xmlns:cx4="http://schemas.microsoft.com/office/drawing/2016/5/10/chartex" xmlns:cx5="http://schemas.microsoft.com/office/drawing/2016/5/11/chartex" xmlns:cx6="http://schemas.microsoft.com/office/drawing/2016/5/12/chartex" xmlns:cx7="http://schemas.microsoft.com/office/drawing/2016/5/13/chartex" xmlns:cx8="http://schemas.microsoft.com/office/drawing/2016/5/14/chartex" xmlns:mc="http://schemas.openxmlformats.org/markup-compatibility/2006" xmlns:aink="http://schemas.microsoft.com/office/drawing/2016/ink" xmlns:am3d="http://schemas.microsoft.com/office/drawing/2017/model3d" xmlns:o="urn:schemas-microsoft-com:office:office" xmlns:r="http://schemas.openxmlformats.org/officeDocument/2006/relationships" xmlns:m="http://schemas.openxmlformats.org/officeDocument/2006/math" xmlns:v="urn:schemas-microsoft-com:vml" xmlns:wp14="http://schemas.microsoft.com/office/word/2010/wordprocessingDrawing" xmlns:wp="http://schemas.openxmlformats.org/drawingml/2006/wordprocessingDrawing" xmlns:w10="urn:schemas-microsoft-com:office:word" xmlns:w="http://schemas.openxmlformats.org/wordprocessingml/2006/main" xmlns:w14="http://schemas.microsoft.com/office/word/2010/wordml" xmlns:w15="http://schemas.microsoft.com/office/word/2012/wordml" xmlns:w16cex="http://schemas.microsoft.com/office/word/2018/wordml/cex" xmlns:w16cid="http://schemas.microsoft.com/office/word/2016/wordml/cid" xmlns:w16="http://schemas.microsoft.com/office/word/2018/wordml" xmlns:w16sdtdh="http://schemas.microsoft.com/office/word/2020/wordml/sdtdatahash" xmlns:w16se="http://schemas.microsoft.com/office/word/2015/wordml/symex" xmlns:wpg="http://schemas.microsoft.com/office/word/2010/wordprocessingGroup" xmlns:wpi="http://schemas.microsoft.com/office/word/2010/wordprocessingInk" xmlns:wne="http://schemas.microsoft.com/office/word/2006/wordml" xmlns:wps="http://schemas.microsoft.com/office/word/2010/wordprocessingShape" mc:Ignorable="w14 w15 w16se w16cid w16 w16cex w16sdtdh wp14">
+  <w:sdt>
+    <w:sdtPr>
+      <w:id w:val="-16307119"/>
+      <w:docPartObj>
+        <w:docPartGallery w:val="Page Numbers (Bottom of Page)"/>
+        <w:docPartUnique/>
+      </w:docPartObj>
+    </w:sdtPr>
+    <w:sdtContent>
+      <w:p>
+        <w:pPr>
+          <w:pStyle w:val="Rodap"/>
+          <w:jc w:val="right"/>
+        </w:pPr>
+        <w:r>
+          <w:fldChar w:fldCharType="begin"/>
+        </w:r>
+        <w:r>
+          <w:instrText>PAGE   \* MERGEFORMAT</w:instrText>
+        </w:r>
+        <w:r>
+          <w:fldChar w:fldCharType="separate"/>
+        </w:r>
+        <w:r>
+          <w:t>2</w:t>
+        </w:r>
+        <w:r>
+          <w:fldChar w:fldCharType="end"/>
+        </w:r>
+      </w:p>
+    </w:sdtContent>
+  </w:sdt>
+  <w:p>
+    <w:pPr>
+      <w:pStyle w:val="Rodap"/>
+    </w:pPr>
+  </w:p>
+</w:ftr>
+</file>
+
+<file path=word/footnotes.xml><?xml version="1.0" encoding="utf-8"?>
+<w:footnotes xmlns:wpc="http://schemas.microsoft.com/office/word/2010/wordprocessingCanvas" xmlns:cx="http://schemas.microsoft.com/office/drawing/2014/chartex" xmlns:cx1="http://schemas.microsoft.com/office/drawing/2015/9/8/chartex" xmlns:cx2="http://schemas.microsoft.com/office/drawing/2015/10/21/chartex" xmlns:cx3="http://schemas.microsoft.com/office/drawing/2016/5/9/chartex" xmlns:cx4="http://schemas.microsoft.com/office/drawing/2016/5/10/chartex" xmlns:cx5="http://schemas.microsoft.com/office/drawing/2016/5/11/chartex" xmlns:cx6="http://schemas.microsoft.com/office/drawing/2016/5/12/chartex" xmlns:cx7="http://schemas.microsoft.com/office/drawing/2016/5/13/chartex" xmlns:cx8="http://schemas.microsoft.com/office/drawing/2016/5/14/chartex" xmlns:mc="http://schemas.openxmlformats.org/markup-compatibility/2006" xmlns:aink="http://schemas.microsoft.com/office/drawing/2016/ink" xmlns:am3d="http://schemas.microsoft.com/office/drawing/2017/model3d" xmlns:o="urn:schemas-microsoft-com:office:office" xmlns:r="http://schemas.openxmlformats.org/officeDocument/2006/relationships" xmlns:m="http://schemas.openxmlformats.org/officeDocument/2006/math" xmlns:v="urn:schemas-microsoft-com:vml" xmlns:wp14="http://schemas.microsoft.com/office/word/2010/wordprocessingDrawing" xmlns:wp="http://schemas.openxmlformats.org/drawingml/2006/wordprocessingDrawing" xmlns:w10="urn:schemas-microsoft-com:office:word" xmlns:w="http://schemas.openxmlformats.org/wordprocessingml/2006/main" xmlns:w14="http://schemas.microsoft.com/office/word/2010/wordml" xmlns:w15="http://schemas.microsoft.com/office/word/2012/wordml" xmlns:w16cex="http://schemas.microsoft.com/office/word/2018/wordml/cex" xmlns:w16cid="http://schemas.microsoft.com/office/word/2016/wordml/cid" xmlns:w16="http://schemas.microsoft.com/office/word/2018/wordml" xmlns:w16sdtdh="http://schemas.microsoft.com/office/word/2020/wordml/sdtdatahash" xmlns:w16se="http://schemas.microsoft.com/office/word/2015/wordml/symex" xmlns:wpg="http://schemas.microsoft.com/office/word/2010/wordprocessingGroup" xmlns:wpi="http://schemas.microsoft.com/office/word/2010/wordprocessingInk" xmlns:wne="http://schemas.microsoft.com/office/word/2006/wordml" xmlns:wps="http://schemas.microsoft.com/office/word/2010/wordprocessingShape" mc:Ignorable="w14 w15 w16se w16cid w16 w16cex w16sdtdh wp14">
+  <w:footnote w:type="separator" w:id="-1">
+    <w:p>
+      <w:pPr>
+        <w:spacing w:line="240" w:lineRule="auto"/>
+      </w:pPr>
+      <w:r>
+        <w:separator/>
+      </w:r>
+    </w:p>
+  </w:footnote>
+  <w:footnote w:type="continuationSeparator" w:id="0">
+    <w:p>
+      <w:pPr>
+        <w:spacing w:line="240" w:lineRule="auto"/>
+      </w:pPr>
+      <w:r>
+        <w:continuationSeparator/>
+      </w:r>
+    </w:p>
+  </w:footnote>
+</w:footnotes>
+</file>
+
 <file path=word/numbering.xml><?xml version="1.0" encoding="utf-8"?>
-<w:numbering xmlns:wpc="http://schemas.microsoft.com/office/word/2010/wordprocessingCanvas" xmlns:cx="http://schemas.microsoft.com/office/drawing/2014/chartex" xmlns:cx1="http://schemas.microsoft.com/office/drawing/2015/9/8/chartex" xmlns:cx2="http://schemas.microsoft.com/office/drawing/2015/10/21/chartex" xmlns:cx3="http://schemas.microsoft.com/office/drawing/2016/5/9/chartex" xmlns:cx4="http://schemas.microsoft.com/office/drawing/2016/5/10/chartex" xmlns:cx5="http://schemas.microsoft.com/office/drawing/2016/5/11/chartex" xmlns:cx6="http://schemas.microsoft.com/office/drawing/2016/5/12/chartex" xmlns:cx7="http://schemas.microsoft.com/office/drawing/2016/5/13/chartex" xmlns:cx8="http://schemas.microsoft.com/office/drawing/2016/5/14/chartex" xmlns:mc="http://schemas.openxmlformats.org/markup-compatibility/2006" xmlns:aink="http://schemas.microsoft.com/office/drawing/2016/ink" xmlns:am3d="http://schemas.microsoft.com/office/drawing/2017/model3d" xmlns:o="urn:schemas-microsoft-com:office:office" xmlns:oel="http://schemas.microsoft.com/office/2019/extlst" xmlns:r="http://schemas.openxmlformats.org/officeDocument/2006/relationships" xmlns:m="http://schemas.openxmlformats.org/officeDocument/2006/math" xmlns:v="urn:schemas-microsoft-com:vml" xmlns:wp14="http://schemas.microsoft.com/office/word/2010/wordprocessingDrawing" xmlns:wp="http://schemas.openxmlformats.org/drawingml/2006/wordprocessingDrawing" xmlns:w10="urn:schemas-microsoft-com:office:word" xmlns:w="http://schemas.openxmlformats.org/wordprocessingml/2006/main" xmlns:w14="http://schemas.microsoft.com/office/word/2010/wordml" xmlns:w15="http://schemas.microsoft.com/office/word/2012/wordml" xmlns:w16cex="http://schemas.microsoft.com/office/word/2018/wordml/cex" xmlns:w16cid="http://schemas.microsoft.com/office/word/2016/wordml/cid" xmlns:w16="http://schemas.microsoft.com/office/word/2018/wordml" xmlns:w16sdtdh="http://schemas.microsoft.com/office/word/2020/wordml/sdtdatahash" xmlns:w16se="http://schemas.microsoft.com/office/word/2015/wordml/symex" xmlns:wpg="http://schemas.microsoft.com/office/word/2010/wordprocessingGroup" xmlns:wpi="http://schemas.microsoft.com/office/word/2010/wordprocessingInk" xmlns:wne="http://schemas.microsoft.com/office/word/2006/wordml" xmlns:wps="http://schemas.microsoft.com/office/word/2010/wordprocessingShape" mc:Ignorable="w14 w15 w16se w16cid w16 w16cex w16sdtdh wp14">
+<w:numbering xmlns:wpc="http://schemas.microsoft.com/office/word/2010/wordprocessingCanvas" xmlns:cx="http://schemas.microsoft.com/office/drawing/2014/chartex" xmlns:cx1="http://schemas.microsoft.com/office/drawing/2015/9/8/chartex" xmlns:cx2="http://schemas.microsoft.com/office/drawing/2015/10/21/chartex" xmlns:cx3="http://schemas.microsoft.com/office/drawing/2016/5/9/chartex" xmlns:cx4="http://schemas.microsoft.com/office/drawing/2016/5/10/chartex" xmlns:cx5="http://schemas.microsoft.com/office/drawing/2016/5/11/chartex" xmlns:cx6="http://schemas.microsoft.com/office/drawing/2016/5/12/chartex" xmlns:cx7="http://schemas.microsoft.com/office/drawing/2016/5/13/chartex" xmlns:cx8="http://schemas.microsoft.com/office/drawing/2016/5/14/chartex" xmlns:mc="http://schemas.openxmlformats.org/markup-compatibility/2006" xmlns:aink="http://schemas.microsoft.com/office/drawing/2016/ink" xmlns:am3d="http://schemas.microsoft.com/office/drawing/2017/model3d" xmlns:o="urn:schemas-microsoft-com:office:office" xmlns:r="http://schemas.openxmlformats.org/officeDocument/2006/relationships" xmlns:m="http://schemas.openxmlformats.org/officeDocument/2006/math" xmlns:v="urn:schemas-microsoft-com:vml" xmlns:wp14="http://schemas.microsoft.com/office/word/2010/wordprocessingDrawing" xmlns:wp="http://schemas.openxmlformats.org/drawingml/2006/wordprocessingDrawing" xmlns:w10="urn:schemas-microsoft-com:office:word" xmlns:w="http://schemas.openxmlformats.org/wordprocessingml/2006/main" xmlns:w14="http://schemas.microsoft.com/office/word/2010/wordml" xmlns:w15="http://schemas.microsoft.com/office/word/2012/wordml" xmlns:w16cex="http://schemas.microsoft.com/office/word/2018/wordml/cex" xmlns:w16cid="http://schemas.microsoft.com/office/word/2016/wordml/cid" xmlns:w16="http://schemas.microsoft.com/office/word/2018/wordml" xmlns:w16sdtdh="http://schemas.microsoft.com/office/word/2020/wordml/sdtdatahash" xmlns:w16se="http://schemas.microsoft.com/office/word/2015/wordml/symex" xmlns:wpg="http://schemas.microsoft.com/office/word/2010/wordprocessingGroup" xmlns:wpi="http://schemas.microsoft.com/office/word/2010/wordprocessingInk" xmlns:wne="http://schemas.microsoft.com/office/word/2006/wordml" xmlns:wps="http://schemas.microsoft.com/office/word/2010/wordprocessingShape" mc:Ignorable="w14 w15 w16se w16cid w16 w16cex w16sdtdh wp14">
   <w:abstractNum w:abstractNumId="0" w15:restartNumberingAfterBreak="0">
     <w:nsid w:val="0ADA6D6B"/>
     <w:multiLevelType w:val="hybridMultilevel"/>
@@ -2243,37 +4050,37 @@
       </w:rPr>
     </w:lvl>
   </w:abstractNum>
-  <w:num w:numId="1" w16cid:durableId="1107235928">
+  <w:num w:numId="1">
     <w:abstractNumId w:val="1"/>
   </w:num>
-  <w:num w:numId="2" w16cid:durableId="875432678">
+  <w:num w:numId="2">
     <w:abstractNumId w:val="3"/>
   </w:num>
-  <w:num w:numId="3" w16cid:durableId="1949005899">
+  <w:num w:numId="3">
     <w:abstractNumId w:val="2"/>
   </w:num>
-  <w:num w:numId="4" w16cid:durableId="1216624270">
+  <w:num w:numId="4">
     <w:abstractNumId w:val="5"/>
   </w:num>
-  <w:num w:numId="5" w16cid:durableId="2044555287">
+  <w:num w:numId="5">
     <w:abstractNumId w:val="0"/>
   </w:num>
-  <w:num w:numId="6" w16cid:durableId="130247837">
+  <w:num w:numId="6">
     <w:abstractNumId w:val="4"/>
   </w:num>
-  <w:num w:numId="7" w16cid:durableId="3168307">
+  <w:num w:numId="7">
     <w:abstractNumId w:val="10"/>
   </w:num>
-  <w:num w:numId="8" w16cid:durableId="1271359210">
+  <w:num w:numId="8">
     <w:abstractNumId w:val="6"/>
   </w:num>
-  <w:num w:numId="9" w16cid:durableId="490831341">
+  <w:num w:numId="9">
     <w:abstractNumId w:val="8"/>
   </w:num>
-  <w:num w:numId="10" w16cid:durableId="638338137">
+  <w:num w:numId="10">
     <w:abstractNumId w:val="9"/>
   </w:num>
-  <w:num w:numId="11" w16cid:durableId="55513897">
+  <w:num w:numId="11">
     <w:abstractNumId w:val="7"/>
   </w:num>
 </w:numbering>
@@ -2853,6 +4660,130 @@
       <w14:ligatures w14:val="none"/>
     </w:rPr>
   </w:style>
+  <w:style w:type="paragraph" w:styleId="CabealhodoSumrio">
+    <w:name w:val="TOC Heading"/>
+    <w:basedOn w:val="Ttulo1"/>
+    <w:next w:val="Normal"/>
+    <w:uiPriority w:val="39"/>
+    <w:unhideWhenUsed/>
+    <w:qFormat/>
+    <w:rsid w:val="00C13608"/>
+    <w:pPr>
+      <w:spacing w:line="259" w:lineRule="auto"/>
+      <w:ind w:firstLine="0"/>
+      <w:jc w:val="left"/>
+      <w:outlineLvl w:val="9"/>
+    </w:pPr>
+  </w:style>
+  <w:style w:type="paragraph" w:styleId="Sumrio1">
+    <w:name w:val="toc 1"/>
+    <w:basedOn w:val="Normal"/>
+    <w:next w:val="Normal"/>
+    <w:autoRedefine/>
+    <w:uiPriority w:val="39"/>
+    <w:unhideWhenUsed/>
+    <w:rsid w:val="00C13608"/>
+    <w:pPr>
+      <w:spacing w:after="100"/>
+    </w:pPr>
+  </w:style>
+  <w:style w:type="paragraph" w:styleId="Sumrio2">
+    <w:name w:val="toc 2"/>
+    <w:basedOn w:val="Normal"/>
+    <w:next w:val="Normal"/>
+    <w:autoRedefine/>
+    <w:uiPriority w:val="39"/>
+    <w:unhideWhenUsed/>
+    <w:rsid w:val="00C13608"/>
+    <w:pPr>
+      <w:spacing w:after="100"/>
+      <w:ind w:left="240"/>
+    </w:pPr>
+  </w:style>
+  <w:style w:type="paragraph" w:styleId="Sumrio3">
+    <w:name w:val="toc 3"/>
+    <w:basedOn w:val="Normal"/>
+    <w:next w:val="Normal"/>
+    <w:autoRedefine/>
+    <w:uiPriority w:val="39"/>
+    <w:unhideWhenUsed/>
+    <w:rsid w:val="00C13608"/>
+    <w:pPr>
+      <w:spacing w:after="100"/>
+      <w:ind w:left="480"/>
+    </w:pPr>
+  </w:style>
+  <w:style w:type="character" w:styleId="Hyperlink">
+    <w:name w:val="Hyperlink"/>
+    <w:basedOn w:val="Fontepargpadro"/>
+    <w:uiPriority w:val="99"/>
+    <w:unhideWhenUsed/>
+    <w:rsid w:val="00C13608"/>
+    <w:rPr>
+      <w:color w:val="0563C1" w:themeColor="hyperlink"/>
+      <w:u w:val="single"/>
+    </w:rPr>
+  </w:style>
+  <w:style w:type="paragraph" w:styleId="Cabealho">
+    <w:name w:val="header"/>
+    <w:basedOn w:val="Normal"/>
+    <w:link w:val="CabealhoChar"/>
+    <w:uiPriority w:val="99"/>
+    <w:unhideWhenUsed/>
+    <w:rsid w:val="00C13608"/>
+    <w:pPr>
+      <w:tabs>
+        <w:tab w:val="center" w:pos="4252"/>
+        <w:tab w:val="right" w:pos="8504"/>
+      </w:tabs>
+      <w:spacing w:line="240" w:lineRule="auto"/>
+    </w:pPr>
+  </w:style>
+  <w:style w:type="character" w:customStyle="1" w:styleId="CabealhoChar">
+    <w:name w:val="Cabeçalho Char"/>
+    <w:basedOn w:val="Fontepargpadro"/>
+    <w:link w:val="Cabealho"/>
+    <w:uiPriority w:val="99"/>
+    <w:rsid w:val="00C13608"/>
+    <w:rPr>
+      <w:rFonts w:ascii="Arial" w:eastAsia="Times New Roman" w:hAnsi="Arial" w:cs="Comic Sans MS"/>
+      <w:kern w:val="0"/>
+      <w:sz w:val="24"/>
+      <w:szCs w:val="24"/>
+      <w:lang w:eastAsia="pt-BR"/>
+      <w14:ligatures w14:val="none"/>
+    </w:rPr>
+  </w:style>
+  <w:style w:type="paragraph" w:styleId="Rodap">
+    <w:name w:val="footer"/>
+    <w:basedOn w:val="Normal"/>
+    <w:link w:val="RodapChar"/>
+    <w:uiPriority w:val="99"/>
+    <w:unhideWhenUsed/>
+    <w:rsid w:val="00C13608"/>
+    <w:pPr>
+      <w:tabs>
+        <w:tab w:val="center" w:pos="4252"/>
+        <w:tab w:val="right" w:pos="8504"/>
+      </w:tabs>
+      <w:spacing w:line="240" w:lineRule="auto"/>
+    </w:pPr>
+  </w:style>
+  <w:style w:type="character" w:customStyle="1" w:styleId="RodapChar">
+    <w:name w:val="Rodapé Char"/>
+    <w:basedOn w:val="Fontepargpadro"/>
+    <w:link w:val="Rodap"/>
+    <w:uiPriority w:val="99"/>
+    <w:rsid w:val="00C13608"/>
+    <w:rPr>
+      <w:rFonts w:ascii="Arial" w:eastAsia="Times New Roman" w:hAnsi="Arial" w:cs="Comic Sans MS"/>
+      <w:kern w:val="0"/>
+      <w:sz w:val="24"/>
+      <w:szCs w:val="24"/>
+      <w:lang w:eastAsia="pt-BR"/>
+      <w14:ligatures w14:val="none"/>
+    </w:rPr>
+  </w:style>
 </w:styles>
 </file>
 

</xml_diff>

<commit_message>
Adição da seção 1.3 Definições, Acronimos e Abreviações e seção 1.4 Visão Geral do Documento
</commit_message>
<xml_diff>
--- a/DocumentoRequisitos-Confeiteiras.docx
+++ b/DocumentoRequisitos-Confeiteiras.docx
@@ -446,6 +446,12 @@
     </w:p>
     <w:sdt>
       <w:sdtPr>
+        <w:rPr>
+          <w:rFonts w:eastAsia="Times New Roman" w:cs="Comic Sans MS"/>
+          <w:b w:val="0"/>
+          <w:sz w:val="24"/>
+          <w:szCs w:val="24"/>
+        </w:rPr>
         <w:id w:val="-1566721376"/>
         <w:docPartObj>
           <w:docPartGallery w:val="Table of Contents"/>
@@ -454,12 +460,7 @@
       </w:sdtPr>
       <w:sdtEndPr>
         <w:rPr>
-          <w:rFonts w:ascii="Arial" w:eastAsia="Times New Roman" w:hAnsi="Arial" w:cs="Comic Sans MS"/>
-          <w:b/>
           <w:bCs/>
-          <w:color w:val="auto"/>
-          <w:sz w:val="24"/>
-          <w:szCs w:val="24"/>
         </w:rPr>
       </w:sdtEndPr>
       <w:sdtContent>
@@ -467,18 +468,15 @@
           <w:pPr>
             <w:pStyle w:val="CabealhodoSumrio"/>
             <w:rPr>
-              <w:rFonts w:ascii="Arial" w:hAnsi="Arial" w:cs="Arial"/>
-              <w:b/>
+              <w:rFonts w:cs="Arial"/>
+              <w:b w:val="0"/>
               <w:bCs/>
-              <w:color w:val="auto"/>
             </w:rPr>
           </w:pPr>
           <w:r>
             <w:rPr>
-              <w:rFonts w:ascii="Arial" w:hAnsi="Arial" w:cs="Arial"/>
-              <w:b/>
+              <w:rFonts w:cs="Arial"/>
               <w:bCs/>
-              <w:color w:val="auto"/>
             </w:rPr>
             <w:t>Sumário</w:t>
           </w:r>
@@ -2115,20 +2113,18 @@
           <w:ilvl w:val="0"/>
           <w:numId w:val="1"/>
         </w:numPr>
-        <w:rPr>
-          <w:rFonts w:ascii="Arial" w:hAnsi="Arial" w:cs="Arial"/>
-          <w:b/>
+        <w:spacing w:after="240"/>
+        <w:rPr>
+          <w:rFonts w:cs="Arial"/>
+          <w:b w:val="0"/>
           <w:bCs/>
-          <w:color w:val="auto"/>
         </w:rPr>
       </w:pPr>
       <w:bookmarkStart w:id="2" w:name="_Toc163599118"/>
       <w:r>
         <w:rPr>
-          <w:rFonts w:ascii="Arial" w:hAnsi="Arial" w:cs="Arial"/>
-          <w:b/>
+          <w:rFonts w:cs="Arial"/>
           <w:bCs/>
-          <w:color w:val="auto"/>
         </w:rPr>
         <w:lastRenderedPageBreak/>
         <w:t>Introdução</w:t>
@@ -2144,25 +2140,25 @@
         </w:numPr>
         <w:ind w:hanging="508"/>
         <w:rPr>
-          <w:rFonts w:ascii="Arial" w:hAnsi="Arial" w:cs="Arial"/>
-          <w:b/>
+          <w:rFonts w:cs="Arial"/>
+          <w:b w:val="0"/>
           <w:bCs/>
-          <w:color w:val="auto"/>
         </w:rPr>
       </w:pPr>
       <w:bookmarkStart w:id="3" w:name="_Toc163599119"/>
       <w:r>
         <w:rPr>
-          <w:rFonts w:ascii="Arial" w:hAnsi="Arial" w:cs="Arial"/>
-          <w:b/>
+          <w:rFonts w:cs="Arial"/>
           <w:bCs/>
-          <w:color w:val="auto"/>
         </w:rPr>
         <w:t>Propósito do Documento de Requisitos</w:t>
       </w:r>
       <w:bookmarkEnd w:id="3"/>
     </w:p>
     <w:p>
+      <w:pPr>
+        <w:spacing w:after="240"/>
+      </w:pPr>
       <w:r>
         <w:t>Este documento especifica as características e funcionalidades do Sistema de Gestão de Confeiteiras Autônomas. Destina-se a ser utilizado tanto pelos clientes (confeiteiras autônomas) quanto pela equipe de desenvolvimento. Os clientes usarão este documento para compreender as capacidades e o escopo do sistema, enquanto a equipe de desenvolvimento o utilizará como guia durante o processo de implementação</w:t>
       </w:r>
@@ -2179,25 +2175,25 @@
         </w:numPr>
         <w:ind w:hanging="508"/>
         <w:rPr>
-          <w:rFonts w:ascii="Arial" w:hAnsi="Arial" w:cs="Arial"/>
-          <w:b/>
+          <w:rFonts w:cs="Arial"/>
+          <w:b w:val="0"/>
           <w:bCs/>
-          <w:color w:val="auto"/>
         </w:rPr>
       </w:pPr>
       <w:bookmarkStart w:id="4" w:name="_Toc163599120"/>
       <w:r>
         <w:rPr>
-          <w:rFonts w:ascii="Arial" w:hAnsi="Arial" w:cs="Arial"/>
-          <w:b/>
+          <w:rFonts w:cs="Arial"/>
           <w:bCs/>
-          <w:color w:val="auto"/>
         </w:rPr>
         <w:t>Escopo do Produto</w:t>
       </w:r>
       <w:bookmarkEnd w:id="4"/>
     </w:p>
     <w:p>
+      <w:pPr>
+        <w:spacing w:after="240"/>
+      </w:pPr>
       <w:r>
         <w:t>O</w:t>
       </w:r>
@@ -2217,24 +2213,197 @@
         </w:numPr>
         <w:ind w:hanging="508"/>
         <w:rPr>
-          <w:rFonts w:ascii="Arial" w:hAnsi="Arial" w:cs="Arial"/>
-          <w:b/>
+          <w:rFonts w:cs="Arial"/>
+          <w:b w:val="0"/>
           <w:bCs/>
-          <w:color w:val="auto"/>
         </w:rPr>
       </w:pPr>
       <w:bookmarkStart w:id="5" w:name="_Toc163599121"/>
       <w:r>
         <w:rPr>
-          <w:rFonts w:ascii="Arial" w:hAnsi="Arial" w:cs="Arial"/>
-          <w:b/>
+          <w:rFonts w:cs="Arial"/>
           <w:bCs/>
-          <w:color w:val="auto"/>
         </w:rPr>
         <w:t>Definições, Acrônimos e Abreviações</w:t>
       </w:r>
       <w:bookmarkEnd w:id="5"/>
     </w:p>
+    <w:tbl>
+      <w:tblPr>
+        <w:tblStyle w:val="Tabelacomgrade"/>
+        <w:tblW w:w="8359" w:type="dxa"/>
+        <w:tblLook w:val="04A0" w:firstRow="1" w:lastRow="0" w:firstColumn="1" w:lastColumn="0" w:noHBand="0" w:noVBand="1"/>
+      </w:tblPr>
+      <w:tblGrid>
+        <w:gridCol w:w="3397"/>
+        <w:gridCol w:w="4962"/>
+      </w:tblGrid>
+      <w:tr>
+        <w:tc>
+          <w:tcPr>
+            <w:tcW w:w="3397" w:type="dxa"/>
+            <w:shd w:val="clear" w:color="auto" w:fill="D9D9D9" w:themeFill="background1" w:themeFillShade="D9"/>
+            <w:vAlign w:val="center"/>
+          </w:tcPr>
+          <w:p>
+            <w:pPr>
+              <w:ind w:firstLine="0"/>
+              <w:jc w:val="center"/>
+              <w:rPr>
+                <w:b/>
+                <w:bCs/>
+              </w:rPr>
+            </w:pPr>
+            <w:r>
+              <w:rPr>
+                <w:b/>
+                <w:bCs/>
+              </w:rPr>
+              <w:t>Termo ou Abreviação</w:t>
+            </w:r>
+          </w:p>
+        </w:tc>
+        <w:tc>
+          <w:tcPr>
+            <w:tcW w:w="4962" w:type="dxa"/>
+            <w:shd w:val="clear" w:color="auto" w:fill="D9D9D9" w:themeFill="background1" w:themeFillShade="D9"/>
+            <w:vAlign w:val="center"/>
+          </w:tcPr>
+          <w:p>
+            <w:pPr>
+              <w:ind w:firstLine="0"/>
+              <w:jc w:val="center"/>
+              <w:rPr>
+                <w:b/>
+                <w:bCs/>
+              </w:rPr>
+            </w:pPr>
+            <w:r>
+              <w:rPr>
+                <w:b/>
+                <w:bCs/>
+              </w:rPr>
+              <w:t>Descrição</w:t>
+            </w:r>
+          </w:p>
+        </w:tc>
+      </w:tr>
+      <w:tr>
+        <w:trPr>
+          <w:trHeight w:val="340"/>
+        </w:trPr>
+        <w:tc>
+          <w:tcPr>
+            <w:tcW w:w="3397" w:type="dxa"/>
+            <w:vAlign w:val="center"/>
+          </w:tcPr>
+          <w:p>
+            <w:pPr>
+              <w:spacing w:line="240" w:lineRule="auto"/>
+              <w:ind w:firstLine="0"/>
+              <w:jc w:val="center"/>
+            </w:pPr>
+            <w:r>
+              <w:t>CPU</w:t>
+            </w:r>
+          </w:p>
+        </w:tc>
+        <w:tc>
+          <w:tcPr>
+            <w:tcW w:w="4962" w:type="dxa"/>
+            <w:vAlign w:val="center"/>
+          </w:tcPr>
+          <w:p>
+            <w:pPr>
+              <w:spacing w:line="240" w:lineRule="auto"/>
+              <w:ind w:firstLine="0"/>
+              <w:jc w:val="center"/>
+            </w:pPr>
+            <w:r>
+              <w:t>Componente principal de um computador que executa as instruções de um programa</w:t>
+            </w:r>
+          </w:p>
+        </w:tc>
+      </w:tr>
+      <w:tr>
+        <w:trPr>
+          <w:trHeight w:val="340"/>
+        </w:trPr>
+        <w:tc>
+          <w:tcPr>
+            <w:tcW w:w="3397" w:type="dxa"/>
+            <w:vAlign w:val="center"/>
+          </w:tcPr>
+          <w:p>
+            <w:pPr>
+              <w:spacing w:line="240" w:lineRule="auto"/>
+              <w:ind w:firstLine="0"/>
+              <w:jc w:val="center"/>
+            </w:pPr>
+            <w:r>
+              <w:t>H</w:t>
+            </w:r>
+            <w:r>
+              <w:t>ardware</w:t>
+            </w:r>
+          </w:p>
+        </w:tc>
+        <w:tc>
+          <w:tcPr>
+            <w:tcW w:w="4962" w:type="dxa"/>
+            <w:vAlign w:val="center"/>
+          </w:tcPr>
+          <w:p>
+            <w:pPr>
+              <w:spacing w:line="240" w:lineRule="auto"/>
+              <w:ind w:firstLine="0"/>
+              <w:jc w:val="center"/>
+            </w:pPr>
+            <w:r>
+              <w:t>Componentes físicos de um sistema de computador</w:t>
+            </w:r>
+          </w:p>
+        </w:tc>
+      </w:tr>
+      <w:tr>
+        <w:trPr>
+          <w:trHeight w:val="340"/>
+        </w:trPr>
+        <w:tc>
+          <w:tcPr>
+            <w:tcW w:w="3397" w:type="dxa"/>
+            <w:vAlign w:val="center"/>
+          </w:tcPr>
+          <w:p>
+            <w:pPr>
+              <w:spacing w:line="240" w:lineRule="auto"/>
+              <w:ind w:firstLine="0"/>
+              <w:jc w:val="center"/>
+            </w:pPr>
+            <w:r>
+              <w:t>Backup</w:t>
+            </w:r>
+          </w:p>
+        </w:tc>
+        <w:tc>
+          <w:tcPr>
+            <w:tcW w:w="4962" w:type="dxa"/>
+            <w:vAlign w:val="center"/>
+          </w:tcPr>
+          <w:p>
+            <w:pPr>
+              <w:spacing w:line="240" w:lineRule="auto"/>
+              <w:ind w:firstLine="0"/>
+              <w:jc w:val="center"/>
+            </w:pPr>
+            <w:r>
+              <w:t>Processo de cópia de dados de um sistema para um local seguro</w:t>
+            </w:r>
+          </w:p>
+        </w:tc>
+      </w:tr>
+    </w:tbl>
+    <w:p/>
     <w:p>
       <w:pPr>
         <w:pStyle w:val="Ttulo2"/>
@@ -2244,19 +2413,16 @@
         </w:numPr>
         <w:ind w:hanging="508"/>
         <w:rPr>
-          <w:rFonts w:ascii="Arial" w:hAnsi="Arial" w:cs="Arial"/>
-          <w:b/>
+          <w:rFonts w:cs="Arial"/>
+          <w:b w:val="0"/>
           <w:bCs/>
-          <w:color w:val="auto"/>
         </w:rPr>
       </w:pPr>
       <w:bookmarkStart w:id="6" w:name="_Toc163599122"/>
       <w:r>
         <w:rPr>
-          <w:rFonts w:ascii="Arial" w:hAnsi="Arial" w:cs="Arial"/>
-          <w:b/>
+          <w:rFonts w:cs="Arial"/>
           <w:bCs/>
-          <w:color w:val="auto"/>
         </w:rPr>
         <w:t>Visão Geral do Restante do Documento</w:t>
       </w:r>
@@ -2264,9 +2430,7 @@
     </w:p>
     <w:p>
       <w:pPr>
-        <w:spacing w:after="160" w:line="259" w:lineRule="auto"/>
-        <w:ind w:firstLine="0"/>
-        <w:jc w:val="left"/>
+        <w:spacing w:after="160"/>
         <w:rPr>
           <w:rFonts w:eastAsiaTheme="majorEastAsia" w:cs="Arial"/>
           <w:b/>
@@ -2276,6 +2440,27 @@
         </w:rPr>
       </w:pPr>
       <w:r>
+        <w:t xml:space="preserve">Este documento foi divido em capítulos. O capítulo 2 contém a perspectiva do produto, </w:t>
+      </w:r>
+      <w:r>
+        <w:t>um resumo geral de suas funções</w:t>
+      </w:r>
+      <w:r>
+        <w:t>, características do usuário</w:t>
+      </w:r>
+      <w:r>
+        <w:t>, restrições gerais,</w:t>
+      </w:r>
+      <w:r>
+        <w:t xml:space="preserve"> dependências do software</w:t>
+      </w:r>
+      <w:r>
+        <w:t xml:space="preserve"> e os requisitos adiados</w:t>
+      </w:r>
+      <w:r>
+        <w:t>. No capítulo 3 contém uma descrição especifica e detalhada dos requisitos principais do software. O capítulo 4 contém uma apresentação final do software.</w:t>
+      </w:r>
+      <w:r>
         <w:rPr>
           <w:rFonts w:cs="Arial"/>
           <w:b/>
@@ -2291,20 +2476,18 @@
           <w:ilvl w:val="0"/>
           <w:numId w:val="1"/>
         </w:numPr>
-        <w:rPr>
-          <w:rFonts w:ascii="Arial" w:hAnsi="Arial" w:cs="Arial"/>
-          <w:b/>
+        <w:spacing w:after="240"/>
+        <w:rPr>
+          <w:rFonts w:cs="Arial"/>
+          <w:b w:val="0"/>
           <w:bCs/>
-          <w:color w:val="auto"/>
         </w:rPr>
       </w:pPr>
       <w:bookmarkStart w:id="7" w:name="_Toc163599123"/>
       <w:r>
         <w:rPr>
-          <w:rFonts w:ascii="Arial" w:hAnsi="Arial" w:cs="Arial"/>
-          <w:b/>
+          <w:rFonts w:cs="Arial"/>
           <w:bCs/>
-          <w:color w:val="auto"/>
         </w:rPr>
         <w:lastRenderedPageBreak/>
         <w:t>Descrição Geral</w:t>
@@ -2320,25 +2503,25 @@
         </w:numPr>
         <w:ind w:left="851" w:hanging="567"/>
         <w:rPr>
-          <w:rFonts w:ascii="Arial" w:hAnsi="Arial" w:cs="Arial"/>
-          <w:b/>
+          <w:rFonts w:cs="Arial"/>
+          <w:b w:val="0"/>
           <w:bCs/>
-          <w:color w:val="auto"/>
         </w:rPr>
       </w:pPr>
       <w:bookmarkStart w:id="8" w:name="_Toc163599124"/>
       <w:r>
         <w:rPr>
-          <w:rFonts w:ascii="Arial" w:hAnsi="Arial" w:cs="Arial"/>
-          <w:b/>
+          <w:rFonts w:cs="Arial"/>
           <w:bCs/>
-          <w:color w:val="auto"/>
         </w:rPr>
         <w:t>Perspectiva do Produto</w:t>
       </w:r>
       <w:bookmarkEnd w:id="8"/>
     </w:p>
     <w:p>
+      <w:pPr>
+        <w:spacing w:after="240"/>
+      </w:pPr>
       <w:r>
         <w:t>O Sistema de Gestão de Confeiteiras Autônomas foi projetado para simplificar e otimizar as operações diárias desses profissionais. Permitirá o cadastro, visualização e gerenciamento de pedidos, além do registro de receitas e despesas para facilitar a gestão financeira. O sistema não terá interface com periféricos externos.</w:t>
       </w:r>
@@ -2352,19 +2535,16 @@
         </w:numPr>
         <w:ind w:left="851" w:hanging="567"/>
         <w:rPr>
-          <w:rFonts w:ascii="Arial" w:hAnsi="Arial" w:cs="Arial"/>
-          <w:b/>
+          <w:rFonts w:cs="Arial"/>
+          <w:b w:val="0"/>
           <w:bCs/>
-          <w:color w:val="auto"/>
         </w:rPr>
       </w:pPr>
       <w:bookmarkStart w:id="9" w:name="_Toc163599125"/>
       <w:r>
         <w:rPr>
-          <w:rFonts w:ascii="Arial" w:hAnsi="Arial" w:cs="Arial"/>
-          <w:b/>
+          <w:rFonts w:cs="Arial"/>
           <w:bCs/>
-          <w:color w:val="auto"/>
         </w:rPr>
         <w:t>Funções do Produto</w:t>
       </w:r>
@@ -2372,13 +2552,11 @@
     </w:p>
     <w:p>
       <w:pPr>
+        <w:spacing w:after="240"/>
         <w:ind w:firstLine="708"/>
       </w:pPr>
       <w:r>
-        <w:t>O sistema de gerenciamento de confeiteiras permite às confeiteiras autônomas registrar compras de ingredientes e realizar pedidos personalizados, incluindo reserva automática de estoque. Além disso, possibilita acompanhar o status de produção dos pedidos e efetuar a retirada/entrega dos produtos, com opção de pagamento no ato. O sistema também registra automaticamente as transações financeiras, oferecendo uma visão abrangente das atividades e possibilitando a geração de relatórios detalhados</w:t>
-      </w:r>
-      <w:r>
-        <w:t>.</w:t>
+        <w:t>O sistema de gerenciamento de confeiteiras permite às confeiteiras autônomas registrar compras de ingredientes e realizar pedidos personalizados, incluindo reserva automática de estoque. Além disso, possibilita acompanhar o status de produção dos pedidos e efetuar a retirada/entrega dos produtos, com opção de pagamento no ato. O sistema também registra automaticamente as transações financeiras, oferecendo uma visão abrangente das atividades e possibilitando a geração de relatórios detalhados.</w:t>
       </w:r>
       <w:r>
         <w:tab/>
@@ -2393,19 +2571,16 @@
         </w:numPr>
         <w:ind w:left="851" w:hanging="567"/>
         <w:rPr>
-          <w:rFonts w:ascii="Arial" w:hAnsi="Arial" w:cs="Arial"/>
-          <w:b/>
+          <w:rFonts w:cs="Arial"/>
+          <w:b w:val="0"/>
           <w:bCs/>
-          <w:color w:val="auto"/>
         </w:rPr>
       </w:pPr>
       <w:bookmarkStart w:id="10" w:name="_Toc163599126"/>
       <w:r>
         <w:rPr>
-          <w:rFonts w:ascii="Arial" w:hAnsi="Arial" w:cs="Arial"/>
-          <w:b/>
+          <w:rFonts w:cs="Arial"/>
           <w:bCs/>
-          <w:color w:val="auto"/>
         </w:rPr>
         <w:t>Características do Usuário</w:t>
       </w:r>
@@ -2417,6 +2592,9 @@
       </w:r>
     </w:p>
     <w:p>
+      <w:pPr>
+        <w:spacing w:after="240"/>
+      </w:pPr>
       <w:r>
         <w:t>Podem variar em habilidades técnicas, mas devem ser capazes de utilizar o sistema com facilidade, graças à sua interface intuitiva.</w:t>
       </w:r>
@@ -2430,19 +2608,15 @@
         </w:numPr>
         <w:ind w:left="851" w:hanging="567"/>
         <w:rPr>
-          <w:rFonts w:ascii="Arial" w:hAnsi="Arial" w:cs="Arial"/>
-          <w:b/>
+          <w:rFonts w:cs="Arial"/>
           <w:bCs/>
-          <w:color w:val="auto"/>
         </w:rPr>
       </w:pPr>
       <w:bookmarkStart w:id="11" w:name="_Toc163599127"/>
       <w:r>
         <w:rPr>
-          <w:rFonts w:ascii="Arial" w:hAnsi="Arial" w:cs="Arial"/>
-          <w:b/>
+          <w:rFonts w:cs="Arial"/>
           <w:bCs/>
-          <w:color w:val="auto"/>
         </w:rPr>
         <w:t>Restrições Gerais</w:t>
       </w:r>
@@ -2457,19 +2631,15 @@
         </w:numPr>
         <w:ind w:left="851" w:hanging="567"/>
         <w:rPr>
-          <w:rFonts w:ascii="Arial" w:hAnsi="Arial" w:cs="Arial"/>
-          <w:b/>
+          <w:rFonts w:cs="Arial"/>
           <w:bCs/>
-          <w:color w:val="auto"/>
         </w:rPr>
       </w:pPr>
       <w:bookmarkStart w:id="12" w:name="_Toc163599128"/>
       <w:r>
         <w:rPr>
-          <w:rFonts w:ascii="Arial" w:hAnsi="Arial" w:cs="Arial"/>
-          <w:b/>
+          <w:rFonts w:cs="Arial"/>
           <w:bCs/>
-          <w:color w:val="auto"/>
         </w:rPr>
         <w:t>Suposições e Dependências</w:t>
       </w:r>
@@ -2484,42 +2654,23 @@
         </w:numPr>
         <w:ind w:left="851" w:hanging="567"/>
         <w:rPr>
-          <w:rFonts w:ascii="Arial" w:hAnsi="Arial" w:cs="Arial"/>
-          <w:b/>
+          <w:rFonts w:cs="Arial"/>
+          <w:b w:val="0"/>
           <w:bCs/>
-          <w:color w:val="auto"/>
         </w:rPr>
       </w:pPr>
       <w:bookmarkStart w:id="13" w:name="_Toc163599129"/>
       <w:r>
         <w:rPr>
-          <w:rFonts w:ascii="Arial" w:hAnsi="Arial" w:cs="Arial"/>
-          <w:b/>
+          <w:rFonts w:cs="Arial"/>
           <w:bCs/>
-          <w:color w:val="auto"/>
         </w:rPr>
         <w:t>Requisitos Adiados</w:t>
       </w:r>
       <w:bookmarkEnd w:id="13"/>
-    </w:p>
-    <w:p>
-      <w:pPr>
-        <w:spacing w:after="160" w:line="259" w:lineRule="auto"/>
-        <w:ind w:firstLine="0"/>
-        <w:jc w:val="left"/>
-        <w:rPr>
-          <w:rFonts w:eastAsiaTheme="majorEastAsia" w:cs="Arial"/>
-          <w:b/>
-          <w:bCs/>
-          <w:sz w:val="26"/>
-          <w:szCs w:val="26"/>
-        </w:rPr>
-      </w:pPr>
-      <w:r>
-        <w:rPr>
-          <w:rFonts w:cs="Arial"/>
-          <w:b/>
-          <w:bCs/>
+      <w:r>
+        <w:rPr>
+          <w:rFonts w:cs="Arial"/>
         </w:rPr>
         <w:br w:type="page"/>
       </w:r>
@@ -2532,19 +2683,16 @@
           <w:numId w:val="1"/>
         </w:numPr>
         <w:rPr>
-          <w:rFonts w:ascii="Arial" w:hAnsi="Arial" w:cs="Arial"/>
-          <w:b/>
+          <w:rFonts w:cs="Arial"/>
+          <w:b w:val="0"/>
           <w:bCs/>
-          <w:color w:val="auto"/>
         </w:rPr>
       </w:pPr>
       <w:bookmarkStart w:id="14" w:name="_Toc163599130"/>
       <w:r>
         <w:rPr>
-          <w:rFonts w:ascii="Arial" w:hAnsi="Arial" w:cs="Arial"/>
-          <w:b/>
+          <w:rFonts w:cs="Arial"/>
           <w:bCs/>
-          <w:color w:val="auto"/>
         </w:rPr>
         <w:lastRenderedPageBreak/>
         <w:t>Requisitos Específicos</w:t>
@@ -2558,30 +2706,26 @@
           <w:ilvl w:val="1"/>
           <w:numId w:val="1"/>
         </w:numPr>
+        <w:spacing w:after="240"/>
         <w:ind w:left="851" w:hanging="567"/>
         <w:rPr>
-          <w:rFonts w:ascii="Arial" w:hAnsi="Arial" w:cs="Arial"/>
-          <w:b/>
+          <w:rFonts w:cs="Arial"/>
+          <w:b w:val="0"/>
           <w:bCs/>
-          <w:color w:val="auto"/>
         </w:rPr>
       </w:pPr>
       <w:bookmarkStart w:id="15" w:name="_Toc163599131"/>
       <w:r>
         <w:rPr>
-          <w:rFonts w:ascii="Arial" w:hAnsi="Arial" w:cs="Arial"/>
-          <w:b/>
+          <w:rFonts w:cs="Arial"/>
           <w:bCs/>
-          <w:color w:val="auto"/>
         </w:rPr>
         <w:t>Re</w:t>
       </w:r>
       <w:r>
         <w:rPr>
-          <w:rFonts w:ascii="Arial" w:hAnsi="Arial" w:cs="Arial"/>
-          <w:b/>
+          <w:rFonts w:cs="Arial"/>
           <w:bCs/>
-          <w:color w:val="auto"/>
         </w:rPr>
         <w:t>quisitos Funcionais</w:t>
       </w:r>
@@ -2594,16 +2738,16 @@
           <w:ilvl w:val="2"/>
           <w:numId w:val="1"/>
         </w:numPr>
-        <w:spacing w:after="240"/>
-        <w:rPr>
-          <w:rFonts w:ascii="Arial" w:hAnsi="Arial" w:cs="Arial"/>
+        <w:spacing w:before="0"/>
+        <w:rPr>
+          <w:rFonts w:cs="Arial"/>
           <w:color w:val="262626" w:themeColor="text1" w:themeTint="D9"/>
         </w:rPr>
       </w:pPr>
       <w:bookmarkStart w:id="16" w:name="_Toc163599132"/>
       <w:r>
         <w:rPr>
-          <w:rFonts w:ascii="Arial" w:hAnsi="Arial" w:cs="Arial"/>
+          <w:rFonts w:cs="Arial"/>
           <w:color w:val="262626" w:themeColor="text1" w:themeTint="D9"/>
         </w:rPr>
         <w:t>Funções Fundamentais</w:t>
@@ -2618,6 +2762,9 @@
       <w:r>
         <w:t>RF_F1.1 - Permitir que a confeiteira registre a compra de ingredientes no sistema, incluindo detalhes como data, código, nome, descrição e quantidade.</w:t>
       </w:r>
+      <w:r>
+        <w:t xml:space="preserve"> (E)</w:t>
+      </w:r>
     </w:p>
     <w:p>
       <w:pPr>
@@ -2633,6 +2780,9 @@
       <w:r>
         <w:t>1.2 - Garantir que os ingredientes adquiridos sejam automaticamente adicionados ao estoque do sistema.</w:t>
       </w:r>
+      <w:r>
+        <w:t xml:space="preserve"> (O)</w:t>
+      </w:r>
     </w:p>
     <w:p>
       <w:pPr>
@@ -2648,6 +2798,9 @@
       <w:r>
         <w:t>2.1 - Possibilitar que a confeiteira selecione produtos disponíveis para incluir em um pedido, indicando quantidade, sabor, tamanho, entre outros detalhes.</w:t>
       </w:r>
+      <w:r>
+        <w:t xml:space="preserve"> (E)</w:t>
+      </w:r>
     </w:p>
     <w:p>
       <w:pPr>
@@ -2666,6 +2819,9 @@
       <w:r>
         <w:t>.</w:t>
       </w:r>
+      <w:r>
+        <w:t xml:space="preserve"> (O)</w:t>
+      </w:r>
     </w:p>
     <w:p>
       <w:pPr>
@@ -2681,6 +2837,9 @@
       <w:r>
         <w:t>2.3 - Permitir que a confeiteira escolha uma data desejada para a entrega ou retirada do pedido.</w:t>
       </w:r>
+      <w:r>
+        <w:t xml:space="preserve"> (E)</w:t>
+      </w:r>
     </w:p>
     <w:p>
       <w:pPr>
@@ -2696,6 +2855,9 @@
       <w:r>
         <w:t>2.4 - Reservar automaticamente os ingredientes necessários no estoque após a realização do pedido.</w:t>
       </w:r>
+      <w:r>
+        <w:t xml:space="preserve"> (O)</w:t>
+      </w:r>
     </w:p>
     <w:p>
       <w:pPr>
@@ -2710,6 +2872,9 @@
       </w:r>
       <w:r>
         <w:t>3.1 - Permitir que a confeiteira atualize o status do pedido, indicando se está em produção ou com a produção finalizada, aguardando retirada/entrega.</w:t>
+      </w:r>
+      <w:r>
+        <w:t xml:space="preserve"> (E)</w:t>
       </w:r>
     </w:p>
     <w:p>
@@ -2732,6 +2897,9 @@
       </w:r>
       <w:r>
         <w:t>estoque após a produção finalizada do pedido.</w:t>
+      </w:r>
+      <w:r>
+        <w:t xml:space="preserve"> (O)</w:t>
       </w:r>
     </w:p>
     <w:p>
@@ -2742,17 +2910,15 @@
           <w:numId w:val="1"/>
         </w:numPr>
         <w:rPr>
-          <w:rFonts w:ascii="Arial" w:hAnsi="Arial" w:cs="Arial"/>
+          <w:rFonts w:cs="Arial"/>
           <w:color w:val="262626" w:themeColor="text1" w:themeTint="D9"/>
-          <w:u w:val="single"/>
         </w:rPr>
       </w:pPr>
       <w:bookmarkStart w:id="17" w:name="_Toc163599133"/>
       <w:r>
         <w:rPr>
-          <w:rFonts w:ascii="Arial" w:hAnsi="Arial" w:cs="Arial"/>
+          <w:rFonts w:cs="Arial"/>
           <w:color w:val="262626" w:themeColor="text1" w:themeTint="D9"/>
-          <w:u w:val="single"/>
         </w:rPr>
         <w:t>Funções Básicas</w:t>
       </w:r>
@@ -2763,17 +2929,28 @@
         <w:pStyle w:val="PargrafodaLista"/>
       </w:pPr>
       <w:r>
-        <w:t>R4.1 - Oferecer ao cliente a opção de retirar o produto pessoalmente ou optar pela entrega.</w:t>
+        <w:t>R</w:t>
+      </w:r>
+      <w:r>
+        <w:t>F_B</w:t>
+      </w:r>
+      <w:r>
+        <w:t xml:space="preserve">4.1 </w:t>
+      </w:r>
+      <w:r>
+        <w:t>–</w:t>
       </w:r>
       <w:r>
         <w:t xml:space="preserve"> </w:t>
       </w:r>
       <w:r>
-        <w:rPr>
-          <w:b/>
-          <w:bCs/>
-        </w:rPr>
-        <w:t>Reescrever para confeiteira</w:t>
+        <w:t>Permitir que a confeiteira complete o processo de entrega ou retirada do produto</w:t>
+      </w:r>
+      <w:r>
+        <w:t>.</w:t>
+      </w:r>
+      <w:r>
+        <w:t xml:space="preserve"> (E)</w:t>
       </w:r>
     </w:p>
     <w:p>
@@ -2781,17 +2958,25 @@
         <w:pStyle w:val="PargrafodaLista"/>
       </w:pPr>
       <w:r>
-        <w:t>R4.2 - Permitir que o cliente efetue o pagamento no momento da retirada/entrega, se não foi realizado durante o pedido.</w:t>
+        <w:t>R</w:t>
+      </w:r>
+      <w:r>
+        <w:t>F_B</w:t>
+      </w:r>
+      <w:r>
+        <w:t xml:space="preserve">4.2 </w:t>
+      </w:r>
+      <w:r>
+        <w:t>–</w:t>
       </w:r>
       <w:r>
         <w:t xml:space="preserve"> </w:t>
       </w:r>
       <w:r>
-        <w:rPr>
-          <w:b/>
-          <w:bCs/>
-        </w:rPr>
-        <w:t>Reescrever para confeiteira</w:t>
+        <w:t>Registrar a conclusão do pedido após a retirada ou entrega bem sucedida.</w:t>
+      </w:r>
+      <w:r>
+        <w:t xml:space="preserve"> (E)</w:t>
       </w:r>
     </w:p>
     <w:p>
@@ -2799,7 +2984,22 @@
         <w:pStyle w:val="PargrafodaLista"/>
       </w:pPr>
       <w:r>
-        <w:t>R4.3 - Alterar automaticamente o status do pedido para "pedido concluído" após a retirada ou entrega bem-sucedida.</w:t>
+        <w:t>R</w:t>
+      </w:r>
+      <w:r>
+        <w:t>F_B</w:t>
+      </w:r>
+      <w:r>
+        <w:t>4.3 - Alterar automaticamente o status do pedido para "pedido concluído</w:t>
+      </w:r>
+      <w:r>
+        <w:t>”</w:t>
+      </w:r>
+      <w:r>
+        <w:t>.</w:t>
+      </w:r>
+      <w:r>
+        <w:t xml:space="preserve"> (O)</w:t>
       </w:r>
     </w:p>
     <w:p>
@@ -2807,35 +3007,22 @@
         <w:pStyle w:val="PargrafodaLista"/>
       </w:pPr>
       <w:r>
-        <w:t>R5.1 - Permitir que o cliente efetue o pagamento no ato do pedido ou no momento da retirada/entrega.</w:t>
+        <w:t>R</w:t>
+      </w:r>
+      <w:r>
+        <w:t>F_B</w:t>
+      </w:r>
+      <w:r>
+        <w:t xml:space="preserve">5.1 </w:t>
+      </w:r>
+      <w:r>
+        <w:t>–</w:t>
       </w:r>
       <w:r>
         <w:t xml:space="preserve"> </w:t>
       </w:r>
       <w:r>
-        <w:rPr>
-          <w:b/>
-          <w:bCs/>
-        </w:rPr>
-        <w:t xml:space="preserve">Reescrever para </w:t>
-      </w:r>
-      <w:proofErr w:type="spellStart"/>
-      <w:r>
-        <w:rPr>
-          <w:b/>
-          <w:bCs/>
-        </w:rPr>
-        <w:t>cconfeiteira</w:t>
-      </w:r>
-      <w:proofErr w:type="spellEnd"/>
-    </w:p>
-    <w:p>
-      <w:pPr>
-        <w:pStyle w:val="PargrafodaLista"/>
-      </w:pPr>
-      <w:r>
-        <w:lastRenderedPageBreak/>
-        <w:t>R5.2 - Registrar automaticamente a data do pagamento e o valor pago pelo cliente.</w:t>
+        <w:t>Registrar o recebimento do pagamento no momento do pedido ou durante a retirada. (E)</w:t>
       </w:r>
     </w:p>
     <w:p>
@@ -2844,7 +3031,23 @@
         <w:spacing w:after="240"/>
       </w:pPr>
       <w:r>
-        <w:t>R5.3 - Atualizar automaticamente o status do pedido para "pagamento efetuado" após o pagamento ser realizado.</w:t>
+        <w:lastRenderedPageBreak/>
+        <w:t>R</w:t>
+      </w:r>
+      <w:r>
+        <w:t>F_B</w:t>
+      </w:r>
+      <w:r>
+        <w:t>5.</w:t>
+      </w:r>
+      <w:r>
+        <w:t>2</w:t>
+      </w:r>
+      <w:r>
+        <w:t xml:space="preserve"> - Atualizar automaticamente o status do pedido para "pagamento efetuado" após o pagamento ser realizado.</w:t>
+      </w:r>
+      <w:r>
+        <w:t xml:space="preserve"> (O)</w:t>
       </w:r>
     </w:p>
     <w:p>
@@ -2855,17 +3058,15 @@
           <w:numId w:val="1"/>
         </w:numPr>
         <w:rPr>
-          <w:rFonts w:ascii="Arial" w:hAnsi="Arial" w:cs="Arial"/>
+          <w:rFonts w:cs="Arial"/>
           <w:color w:val="262626" w:themeColor="text1" w:themeTint="D9"/>
-          <w:u w:val="single"/>
         </w:rPr>
       </w:pPr>
       <w:bookmarkStart w:id="18" w:name="_Toc163599134"/>
       <w:r>
         <w:rPr>
-          <w:rFonts w:ascii="Arial" w:hAnsi="Arial" w:cs="Arial"/>
+          <w:rFonts w:cs="Arial"/>
           <w:color w:val="262626" w:themeColor="text1" w:themeTint="D9"/>
-          <w:u w:val="single"/>
         </w:rPr>
         <w:t>Funções de Saída</w:t>
       </w:r>
@@ -2876,11 +3077,24 @@
         <w:pStyle w:val="PargrafodaLista"/>
       </w:pPr>
       <w:r>
-        <w:t>R6.1 - Exibir uma lista dos produtos disponíveis para que a confeiteira possa selecioná-los ao efetuar um pedido.</w:t>
+        <w:t>R</w:t>
+      </w:r>
+      <w:r>
+        <w:t>F_S</w:t>
+      </w:r>
+      <w:r>
+        <w:t>6.1 - Exibir uma lista dos produtos disponíveis para que a confeiteira possa selecioná-los ao efetuar um pedido.</w:t>
+      </w:r>
+      <w:r>
+        <w:t xml:space="preserve"> (E)</w:t>
       </w:r>
     </w:p>
     <w:p/>
-    <w:p/>
+    <w:p>
+      <w:pPr>
+        <w:pStyle w:val="Ttulo3"/>
+      </w:pPr>
+    </w:p>
     <w:sectPr>
       <w:footerReference w:type="default" r:id="rId7"/>
       <w:pgSz w:w="11906" w:h="16838"/>
@@ -2928,6 +3142,7 @@
         <w:docPartUnique/>
       </w:docPartObj>
     </w:sdtPr>
+    <w:sdtEndPr/>
     <w:sdtContent>
       <w:p>
         <w:pPr>
@@ -3103,7 +3318,7 @@
   <w:abstractNum w:abstractNumId="1" w15:restartNumberingAfterBreak="0">
     <w:nsid w:val="13861E31"/>
     <w:multiLevelType w:val="multilevel"/>
-    <w:tmpl w:val="D3EE04E4"/>
+    <w:tmpl w:val="B778275C"/>
     <w:lvl w:ilvl="0">
       <w:start w:val="1"/>
       <w:numFmt w:val="decimal"/>
@@ -3125,8 +3340,11 @@
       <w:lvlText w:val="%1.%2."/>
       <w:lvlJc w:val="left"/>
       <w:pPr>
-        <w:ind w:left="792" w:hanging="432"/>
-      </w:pPr>
+        <w:ind w:left="1709" w:hanging="432"/>
+      </w:pPr>
+      <w:rPr>
+        <w:color w:val="auto"/>
+      </w:rPr>
     </w:lvl>
     <w:lvl w:ilvl="2">
       <w:start w:val="1"/>
@@ -4048,6 +4266,276 @@
       <w:rPr>
         <w:rFonts w:ascii="Wingdings" w:hAnsi="Wingdings" w:hint="default"/>
       </w:rPr>
+    </w:lvl>
+  </w:abstractNum>
+  <w:abstractNum w:abstractNumId="11" w15:restartNumberingAfterBreak="0">
+    <w:nsid w:val="6ADA019F"/>
+    <w:multiLevelType w:val="multilevel"/>
+    <w:tmpl w:val="B778275C"/>
+    <w:lvl w:ilvl="0">
+      <w:start w:val="1"/>
+      <w:numFmt w:val="decimal"/>
+      <w:lvlText w:val="%1."/>
+      <w:lvlJc w:val="left"/>
+      <w:pPr>
+        <w:ind w:left="360" w:hanging="360"/>
+      </w:pPr>
+      <w:rPr>
+        <w:rFonts w:ascii="Arial" w:hAnsi="Arial" w:cs="Arial" w:hint="default"/>
+        <w:b/>
+        <w:bCs/>
+        <w:color w:val="auto"/>
+      </w:rPr>
+    </w:lvl>
+    <w:lvl w:ilvl="1">
+      <w:start w:val="1"/>
+      <w:numFmt w:val="decimal"/>
+      <w:lvlText w:val="%1.%2."/>
+      <w:lvlJc w:val="left"/>
+      <w:pPr>
+        <w:ind w:left="1709" w:hanging="432"/>
+      </w:pPr>
+      <w:rPr>
+        <w:color w:val="auto"/>
+      </w:rPr>
+    </w:lvl>
+    <w:lvl w:ilvl="2">
+      <w:start w:val="1"/>
+      <w:numFmt w:val="decimal"/>
+      <w:lvlText w:val="%1.%2.%3."/>
+      <w:lvlJc w:val="left"/>
+      <w:pPr>
+        <w:ind w:left="1224" w:hanging="504"/>
+      </w:pPr>
+    </w:lvl>
+    <w:lvl w:ilvl="3">
+      <w:start w:val="1"/>
+      <w:numFmt w:val="bullet"/>
+      <w:lvlText w:val=""/>
+      <w:lvlJc w:val="left"/>
+      <w:pPr>
+        <w:ind w:left="1440" w:hanging="360"/>
+      </w:pPr>
+      <w:rPr>
+        <w:rFonts w:ascii="Symbol" w:hAnsi="Symbol" w:hint="default"/>
+      </w:rPr>
+    </w:lvl>
+    <w:lvl w:ilvl="4">
+      <w:start w:val="1"/>
+      <w:numFmt w:val="decimal"/>
+      <w:lvlText w:val="%1.%2.%3.%4.%5."/>
+      <w:lvlJc w:val="left"/>
+      <w:pPr>
+        <w:ind w:left="2232" w:hanging="792"/>
+      </w:pPr>
+    </w:lvl>
+    <w:lvl w:ilvl="5">
+      <w:start w:val="1"/>
+      <w:numFmt w:val="decimal"/>
+      <w:lvlText w:val="%1.%2.%3.%4.%5.%6."/>
+      <w:lvlJc w:val="left"/>
+      <w:pPr>
+        <w:ind w:left="2736" w:hanging="936"/>
+      </w:pPr>
+    </w:lvl>
+    <w:lvl w:ilvl="6">
+      <w:start w:val="1"/>
+      <w:numFmt w:val="decimal"/>
+      <w:lvlText w:val="%1.%2.%3.%4.%5.%6.%7."/>
+      <w:lvlJc w:val="left"/>
+      <w:pPr>
+        <w:ind w:left="3240" w:hanging="1080"/>
+      </w:pPr>
+    </w:lvl>
+    <w:lvl w:ilvl="7">
+      <w:start w:val="1"/>
+      <w:numFmt w:val="decimal"/>
+      <w:lvlText w:val="%1.%2.%3.%4.%5.%6.%7.%8."/>
+      <w:lvlJc w:val="left"/>
+      <w:pPr>
+        <w:ind w:left="3744" w:hanging="1224"/>
+      </w:pPr>
+    </w:lvl>
+    <w:lvl w:ilvl="8">
+      <w:start w:val="1"/>
+      <w:numFmt w:val="decimal"/>
+      <w:lvlText w:val="%1.%2.%3.%4.%5.%6.%7.%8.%9."/>
+      <w:lvlJc w:val="left"/>
+      <w:pPr>
+        <w:ind w:left="4320" w:hanging="1440"/>
+      </w:pPr>
+    </w:lvl>
+  </w:abstractNum>
+  <w:abstractNum w:abstractNumId="12" w15:restartNumberingAfterBreak="0">
+    <w:nsid w:val="6D7612F4"/>
+    <w:multiLevelType w:val="hybridMultilevel"/>
+    <w:tmpl w:val="97D2E37A"/>
+    <w:lvl w:ilvl="0" w:tplc="0416000F">
+      <w:start w:val="1"/>
+      <w:numFmt w:val="decimal"/>
+      <w:lvlText w:val="%1."/>
+      <w:lvlJc w:val="left"/>
+      <w:pPr>
+        <w:ind w:left="1429" w:hanging="360"/>
+      </w:pPr>
+    </w:lvl>
+    <w:lvl w:ilvl="1" w:tplc="04160019" w:tentative="1">
+      <w:start w:val="1"/>
+      <w:numFmt w:val="lowerLetter"/>
+      <w:lvlText w:val="%2."/>
+      <w:lvlJc w:val="left"/>
+      <w:pPr>
+        <w:ind w:left="2149" w:hanging="360"/>
+      </w:pPr>
+    </w:lvl>
+    <w:lvl w:ilvl="2" w:tplc="0416001B" w:tentative="1">
+      <w:start w:val="1"/>
+      <w:numFmt w:val="lowerRoman"/>
+      <w:lvlText w:val="%3."/>
+      <w:lvlJc w:val="right"/>
+      <w:pPr>
+        <w:ind w:left="2869" w:hanging="180"/>
+      </w:pPr>
+    </w:lvl>
+    <w:lvl w:ilvl="3" w:tplc="0416000F" w:tentative="1">
+      <w:start w:val="1"/>
+      <w:numFmt w:val="decimal"/>
+      <w:lvlText w:val="%4."/>
+      <w:lvlJc w:val="left"/>
+      <w:pPr>
+        <w:ind w:left="3589" w:hanging="360"/>
+      </w:pPr>
+    </w:lvl>
+    <w:lvl w:ilvl="4" w:tplc="04160019" w:tentative="1">
+      <w:start w:val="1"/>
+      <w:numFmt w:val="lowerLetter"/>
+      <w:lvlText w:val="%5."/>
+      <w:lvlJc w:val="left"/>
+      <w:pPr>
+        <w:ind w:left="4309" w:hanging="360"/>
+      </w:pPr>
+    </w:lvl>
+    <w:lvl w:ilvl="5" w:tplc="0416001B" w:tentative="1">
+      <w:start w:val="1"/>
+      <w:numFmt w:val="lowerRoman"/>
+      <w:lvlText w:val="%6."/>
+      <w:lvlJc w:val="right"/>
+      <w:pPr>
+        <w:ind w:left="5029" w:hanging="180"/>
+      </w:pPr>
+    </w:lvl>
+    <w:lvl w:ilvl="6" w:tplc="0416000F" w:tentative="1">
+      <w:start w:val="1"/>
+      <w:numFmt w:val="decimal"/>
+      <w:lvlText w:val="%7."/>
+      <w:lvlJc w:val="left"/>
+      <w:pPr>
+        <w:ind w:left="5749" w:hanging="360"/>
+      </w:pPr>
+    </w:lvl>
+    <w:lvl w:ilvl="7" w:tplc="04160019" w:tentative="1">
+      <w:start w:val="1"/>
+      <w:numFmt w:val="lowerLetter"/>
+      <w:lvlText w:val="%8."/>
+      <w:lvlJc w:val="left"/>
+      <w:pPr>
+        <w:ind w:left="6469" w:hanging="360"/>
+      </w:pPr>
+    </w:lvl>
+    <w:lvl w:ilvl="8" w:tplc="0416001B" w:tentative="1">
+      <w:start w:val="1"/>
+      <w:numFmt w:val="lowerRoman"/>
+      <w:lvlText w:val="%9."/>
+      <w:lvlJc w:val="right"/>
+      <w:pPr>
+        <w:ind w:left="7189" w:hanging="180"/>
+      </w:pPr>
+    </w:lvl>
+  </w:abstractNum>
+  <w:abstractNum w:abstractNumId="13" w15:restartNumberingAfterBreak="0">
+    <w:nsid w:val="6E6B3CE2"/>
+    <w:multiLevelType w:val="hybridMultilevel"/>
+    <w:tmpl w:val="B0F43062"/>
+    <w:lvl w:ilvl="0" w:tplc="0416000F">
+      <w:start w:val="1"/>
+      <w:numFmt w:val="decimal"/>
+      <w:lvlText w:val="%1."/>
+      <w:lvlJc w:val="left"/>
+      <w:pPr>
+        <w:ind w:left="1429" w:hanging="360"/>
+      </w:pPr>
+    </w:lvl>
+    <w:lvl w:ilvl="1" w:tplc="04160019" w:tentative="1">
+      <w:start w:val="1"/>
+      <w:numFmt w:val="lowerLetter"/>
+      <w:lvlText w:val="%2."/>
+      <w:lvlJc w:val="left"/>
+      <w:pPr>
+        <w:ind w:left="2149" w:hanging="360"/>
+      </w:pPr>
+    </w:lvl>
+    <w:lvl w:ilvl="2" w:tplc="0416001B" w:tentative="1">
+      <w:start w:val="1"/>
+      <w:numFmt w:val="lowerRoman"/>
+      <w:lvlText w:val="%3."/>
+      <w:lvlJc w:val="right"/>
+      <w:pPr>
+        <w:ind w:left="2869" w:hanging="180"/>
+      </w:pPr>
+    </w:lvl>
+    <w:lvl w:ilvl="3" w:tplc="0416000F" w:tentative="1">
+      <w:start w:val="1"/>
+      <w:numFmt w:val="decimal"/>
+      <w:lvlText w:val="%4."/>
+      <w:lvlJc w:val="left"/>
+      <w:pPr>
+        <w:ind w:left="3589" w:hanging="360"/>
+      </w:pPr>
+    </w:lvl>
+    <w:lvl w:ilvl="4" w:tplc="04160019" w:tentative="1">
+      <w:start w:val="1"/>
+      <w:numFmt w:val="lowerLetter"/>
+      <w:lvlText w:val="%5."/>
+      <w:lvlJc w:val="left"/>
+      <w:pPr>
+        <w:ind w:left="4309" w:hanging="360"/>
+      </w:pPr>
+    </w:lvl>
+    <w:lvl w:ilvl="5" w:tplc="0416001B" w:tentative="1">
+      <w:start w:val="1"/>
+      <w:numFmt w:val="lowerRoman"/>
+      <w:lvlText w:val="%6."/>
+      <w:lvlJc w:val="right"/>
+      <w:pPr>
+        <w:ind w:left="5029" w:hanging="180"/>
+      </w:pPr>
+    </w:lvl>
+    <w:lvl w:ilvl="6" w:tplc="0416000F" w:tentative="1">
+      <w:start w:val="1"/>
+      <w:numFmt w:val="decimal"/>
+      <w:lvlText w:val="%7."/>
+      <w:lvlJc w:val="left"/>
+      <w:pPr>
+        <w:ind w:left="5749" w:hanging="360"/>
+      </w:pPr>
+    </w:lvl>
+    <w:lvl w:ilvl="7" w:tplc="04160019" w:tentative="1">
+      <w:start w:val="1"/>
+      <w:numFmt w:val="lowerLetter"/>
+      <w:lvlText w:val="%8."/>
+      <w:lvlJc w:val="left"/>
+      <w:pPr>
+        <w:ind w:left="6469" w:hanging="360"/>
+      </w:pPr>
+    </w:lvl>
+    <w:lvl w:ilvl="8" w:tplc="0416001B" w:tentative="1">
+      <w:start w:val="1"/>
+      <w:numFmt w:val="lowerRoman"/>
+      <w:lvlText w:val="%9."/>
+      <w:lvlJc w:val="right"/>
+      <w:pPr>
+        <w:ind w:left="7189" w:hanging="180"/>
+      </w:pPr>
     </w:lvl>
   </w:abstractNum>
   <w:num w:numId="1">
@@ -4082,6 +4570,15 @@
   </w:num>
   <w:num w:numId="11">
     <w:abstractNumId w:val="7"/>
+  </w:num>
+  <w:num w:numId="12">
+    <w:abstractNumId w:val="12"/>
+  </w:num>
+  <w:num w:numId="13">
+    <w:abstractNumId w:val="13"/>
+  </w:num>
+  <w:num w:numId="14">
+    <w:abstractNumId w:val="11"/>
   </w:num>
 </w:numbering>
 </file>
@@ -4508,7 +5005,7 @@
     <w:link w:val="Ttulo1Char"/>
     <w:uiPriority w:val="9"/>
     <w:qFormat/>
-    <w:rsid w:val="009F3AC5"/>
+    <w:rsid w:val="003A0F91"/>
     <w:pPr>
       <w:keepNext/>
       <w:keepLines/>
@@ -4516,8 +5013,8 @@
       <w:outlineLvl w:val="0"/>
     </w:pPr>
     <w:rPr>
-      <w:rFonts w:asciiTheme="majorHAnsi" w:eastAsiaTheme="majorEastAsia" w:hAnsiTheme="majorHAnsi" w:cstheme="majorBidi"/>
-      <w:color w:val="2F5496" w:themeColor="accent1" w:themeShade="BF"/>
+      <w:rFonts w:eastAsiaTheme="majorEastAsia" w:cstheme="majorBidi"/>
+      <w:b/>
       <w:sz w:val="32"/>
       <w:szCs w:val="32"/>
     </w:rPr>
@@ -4530,7 +5027,7 @@
     <w:uiPriority w:val="9"/>
     <w:unhideWhenUsed/>
     <w:qFormat/>
-    <w:rsid w:val="009F3AC5"/>
+    <w:rsid w:val="003A0F91"/>
     <w:pPr>
       <w:keepNext/>
       <w:keepLines/>
@@ -4538,8 +5035,8 @@
       <w:outlineLvl w:val="1"/>
     </w:pPr>
     <w:rPr>
-      <w:rFonts w:asciiTheme="majorHAnsi" w:eastAsiaTheme="majorEastAsia" w:hAnsiTheme="majorHAnsi" w:cstheme="majorBidi"/>
-      <w:color w:val="2F5496" w:themeColor="accent1" w:themeShade="BF"/>
+      <w:rFonts w:eastAsiaTheme="majorEastAsia" w:cstheme="majorBidi"/>
+      <w:b/>
       <w:sz w:val="26"/>
       <w:szCs w:val="26"/>
     </w:rPr>
@@ -4552,7 +5049,7 @@
     <w:uiPriority w:val="9"/>
     <w:unhideWhenUsed/>
     <w:qFormat/>
-    <w:rsid w:val="00FF4798"/>
+    <w:rsid w:val="003A0F91"/>
     <w:pPr>
       <w:keepNext/>
       <w:keepLines/>
@@ -4560,8 +5057,30 @@
       <w:outlineLvl w:val="2"/>
     </w:pPr>
     <w:rPr>
+      <w:rFonts w:eastAsiaTheme="majorEastAsia" w:cstheme="majorBidi"/>
+      <w:u w:val="single"/>
+    </w:rPr>
+  </w:style>
+  <w:style w:type="paragraph" w:styleId="Ttulo4">
+    <w:name w:val="heading 4"/>
+    <w:basedOn w:val="Normal"/>
+    <w:next w:val="Normal"/>
+    <w:link w:val="Ttulo4Char"/>
+    <w:uiPriority w:val="9"/>
+    <w:unhideWhenUsed/>
+    <w:qFormat/>
+    <w:rsid w:val="003D2184"/>
+    <w:pPr>
+      <w:keepNext/>
+      <w:keepLines/>
+      <w:spacing w:before="40"/>
+      <w:outlineLvl w:val="3"/>
+    </w:pPr>
+    <w:rPr>
       <w:rFonts w:asciiTheme="majorHAnsi" w:eastAsiaTheme="majorEastAsia" w:hAnsiTheme="majorHAnsi" w:cstheme="majorBidi"/>
-      <w:color w:val="1F3763" w:themeColor="accent1" w:themeShade="7F"/>
+      <w:i/>
+      <w:iCs/>
+      <w:color w:val="2F5496" w:themeColor="accent1" w:themeShade="BF"/>
     </w:rPr>
   </w:style>
   <w:style w:type="character" w:default="1" w:styleId="Fontepargpadro">
@@ -4606,10 +5125,10 @@
     <w:basedOn w:val="Fontepargpadro"/>
     <w:link w:val="Ttulo1"/>
     <w:uiPriority w:val="9"/>
-    <w:rsid w:val="009F3AC5"/>
+    <w:rsid w:val="003A0F91"/>
     <w:rPr>
-      <w:rFonts w:asciiTheme="majorHAnsi" w:eastAsiaTheme="majorEastAsia" w:hAnsiTheme="majorHAnsi" w:cstheme="majorBidi"/>
-      <w:color w:val="2F5496" w:themeColor="accent1" w:themeShade="BF"/>
+      <w:rFonts w:ascii="Arial" w:eastAsiaTheme="majorEastAsia" w:hAnsi="Arial" w:cstheme="majorBidi"/>
+      <w:b/>
       <w:kern w:val="0"/>
       <w:sz w:val="32"/>
       <w:szCs w:val="32"/>
@@ -4622,10 +5141,10 @@
     <w:basedOn w:val="Fontepargpadro"/>
     <w:link w:val="Ttulo2"/>
     <w:uiPriority w:val="9"/>
-    <w:rsid w:val="009F3AC5"/>
+    <w:rsid w:val="003A0F91"/>
     <w:rPr>
-      <w:rFonts w:asciiTheme="majorHAnsi" w:eastAsiaTheme="majorEastAsia" w:hAnsiTheme="majorHAnsi" w:cstheme="majorBidi"/>
-      <w:color w:val="2F5496" w:themeColor="accent1" w:themeShade="BF"/>
+      <w:rFonts w:ascii="Arial" w:eastAsiaTheme="majorEastAsia" w:hAnsi="Arial" w:cstheme="majorBidi"/>
+      <w:b/>
       <w:kern w:val="0"/>
       <w:sz w:val="26"/>
       <w:szCs w:val="26"/>
@@ -4649,13 +5168,13 @@
     <w:basedOn w:val="Fontepargpadro"/>
     <w:link w:val="Ttulo3"/>
     <w:uiPriority w:val="9"/>
-    <w:rsid w:val="00FF4798"/>
+    <w:rsid w:val="003A0F91"/>
     <w:rPr>
-      <w:rFonts w:asciiTheme="majorHAnsi" w:eastAsiaTheme="majorEastAsia" w:hAnsiTheme="majorHAnsi" w:cstheme="majorBidi"/>
-      <w:color w:val="1F3763" w:themeColor="accent1" w:themeShade="7F"/>
+      <w:rFonts w:ascii="Arial" w:eastAsiaTheme="majorEastAsia" w:hAnsi="Arial" w:cstheme="majorBidi"/>
       <w:kern w:val="0"/>
       <w:sz w:val="24"/>
       <w:szCs w:val="24"/>
+      <w:u w:val="single"/>
       <w:lang w:eastAsia="pt-BR"/>
       <w14:ligatures w14:val="none"/>
     </w:rPr>
@@ -4777,6 +5296,43 @@
     <w:rsid w:val="00C13608"/>
     <w:rPr>
       <w:rFonts w:ascii="Arial" w:eastAsia="Times New Roman" w:hAnsi="Arial" w:cs="Comic Sans MS"/>
+      <w:kern w:val="0"/>
+      <w:sz w:val="24"/>
+      <w:szCs w:val="24"/>
+      <w:lang w:eastAsia="pt-BR"/>
+      <w14:ligatures w14:val="none"/>
+    </w:rPr>
+  </w:style>
+  <w:style w:type="table" w:styleId="Tabelacomgrade">
+    <w:name w:val="Table Grid"/>
+    <w:basedOn w:val="Tabelanormal"/>
+    <w:uiPriority w:val="39"/>
+    <w:rsid w:val="00784F97"/>
+    <w:pPr>
+      <w:spacing w:after="0" w:line="240" w:lineRule="auto"/>
+    </w:pPr>
+    <w:tblPr>
+      <w:tblBorders>
+        <w:top w:val="single" w:sz="4" w:space="0" w:color="auto"/>
+        <w:left w:val="single" w:sz="4" w:space="0" w:color="auto"/>
+        <w:bottom w:val="single" w:sz="4" w:space="0" w:color="auto"/>
+        <w:right w:val="single" w:sz="4" w:space="0" w:color="auto"/>
+        <w:insideH w:val="single" w:sz="4" w:space="0" w:color="auto"/>
+        <w:insideV w:val="single" w:sz="4" w:space="0" w:color="auto"/>
+      </w:tblBorders>
+    </w:tblPr>
+  </w:style>
+  <w:style w:type="character" w:customStyle="1" w:styleId="Ttulo4Char">
+    <w:name w:val="Título 4 Char"/>
+    <w:basedOn w:val="Fontepargpadro"/>
+    <w:link w:val="Ttulo4"/>
+    <w:uiPriority w:val="9"/>
+    <w:rsid w:val="003D2184"/>
+    <w:rPr>
+      <w:rFonts w:asciiTheme="majorHAnsi" w:eastAsiaTheme="majorEastAsia" w:hAnsiTheme="majorHAnsi" w:cstheme="majorBidi"/>
+      <w:i/>
+      <w:iCs/>
+      <w:color w:val="2F5496" w:themeColor="accent1" w:themeShade="BF"/>
       <w:kern w:val="0"/>
       <w:sz w:val="24"/>
       <w:szCs w:val="24"/>

</xml_diff>

<commit_message>
Adição de informação nas seguintes seções: 2.4, 2.5 e 2.6
</commit_message>
<xml_diff>
--- a/DocumentoRequisitos-Confeiteiras.docx
+++ b/DocumentoRequisitos-Confeiteiras.docx
@@ -2623,6 +2623,23 @@
       <w:bookmarkEnd w:id="11"/>
     </w:p>
     <w:p>
+      <w:r>
+        <w:t>O sistema deve ser compatível com os principais navegadores web para garantir fácil acesso, e deve estar disponível online, com manutenções programadas fora do horário comercial para minimizar interrupções. A segurança dos dados pessoais deve estar em conformidade com legislações de proteção de dados aplicáveis.</w:t>
+      </w:r>
+    </w:p>
+    <w:p>
+      <w:pPr>
+        <w:spacing w:after="240"/>
+      </w:pPr>
+      <w:r>
+        <w:t xml:space="preserve">É necessário que o sistema suporte um aumento gradual no número de usuários e no volume de dados sem degradação de performance. Operações essenciais deverão estar disponíveis offline, e o sistema deve permitir a exportação de dados financeiros em formatos comuns. O sistema deve ser </w:t>
+      </w:r>
+      <w:r>
+        <w:lastRenderedPageBreak/>
+        <w:t>autônomo, permitindo que a confeiteira gerencie todas as funcionalidades sem necessidade de assistência técnica frequente. Integrações com sistemas de emissão de notas fiscais eletrônicas não são necessárias, alinhando-se com operações de pequena escala.</w:t>
+      </w:r>
+    </w:p>
+    <w:p>
       <w:pPr>
         <w:pStyle w:val="Ttulo2"/>
         <w:numPr>
@@ -2646,6 +2663,25 @@
       <w:bookmarkEnd w:id="12"/>
     </w:p>
     <w:p>
+      <w:r>
+        <w:t xml:space="preserve">Supõe-se que o usuário disponha de conexão estável com internet, conhecimento básico de navegação web, tenha acesso a dispositivos compatíveis com tecnologia web moderna. Presume-se que o </w:t>
+      </w:r>
+      <w:r>
+        <w:t>número</w:t>
+      </w:r>
+      <w:r>
+        <w:t xml:space="preserve"> de usuários crescerá gradualmente e que não haverá mudanças significativas na legislação de proteção de dados, que possam afetar a operações do sistema.</w:t>
+      </w:r>
+    </w:p>
+    <w:p>
+      <w:pPr>
+        <w:spacing w:after="240"/>
+      </w:pPr>
+      <w:r>
+        <w:t>O sistema depende da manutenção e atualização das bibliotecas de software e frameworks utilizados no desenvolvimento para garantir segurança e compatibilidade. A capacidade de resolver problemas técnicos de maneira eficiente depende da qualidade do suporte técnico disponível.</w:t>
+      </w:r>
+    </w:p>
+    <w:p>
       <w:pPr>
         <w:pStyle w:val="Ttulo2"/>
         <w:numPr>
@@ -2668,6 +2704,126 @@
         <w:t>Requisitos Adiados</w:t>
       </w:r>
       <w:bookmarkEnd w:id="13"/>
+    </w:p>
+    <w:p>
+      <w:pPr>
+        <w:rPr>
+          <w:rFonts w:cs="Arial"/>
+        </w:rPr>
+      </w:pPr>
+      <w:r>
+        <w:rPr>
+          <w:rFonts w:cs="Arial"/>
+        </w:rPr>
+        <w:t xml:space="preserve">Atualmente, todos os requisitos essenciais para o lançamento inicial do </w:t>
+      </w:r>
+      <w:proofErr w:type="spellStart"/>
+      <w:r>
+        <w:rPr>
+          <w:rFonts w:cs="Arial"/>
+        </w:rPr>
+        <w:t>ConfeitApp</w:t>
+      </w:r>
+      <w:proofErr w:type="spellEnd"/>
+      <w:r>
+        <w:rPr>
+          <w:rFonts w:cs="Arial"/>
+        </w:rPr>
+        <w:t xml:space="preserve"> </w:t>
+      </w:r>
+      <w:r>
+        <w:rPr>
+          <w:rFonts w:cs="Arial"/>
+        </w:rPr>
+        <w:t xml:space="preserve">estão programados para serem desenvolvidos na primeira fase do projeto. </w:t>
+      </w:r>
+      <w:r>
+        <w:rPr>
+          <w:rFonts w:cs="Arial"/>
+        </w:rPr>
+        <w:t>Porém com a evolução do sistema e</w:t>
+      </w:r>
+      <w:r>
+        <w:rPr>
+          <w:rFonts w:cs="Arial"/>
+        </w:rPr>
+        <w:t xml:space="preserve"> mais feedback</w:t>
+      </w:r>
+      <w:r>
+        <w:rPr>
+          <w:rFonts w:cs="Arial"/>
+        </w:rPr>
+        <w:t>s</w:t>
+      </w:r>
+      <w:r>
+        <w:rPr>
+          <w:rFonts w:cs="Arial"/>
+        </w:rPr>
+        <w:t xml:space="preserve"> </w:t>
+      </w:r>
+      <w:r>
+        <w:rPr>
+          <w:rFonts w:cs="Arial"/>
+        </w:rPr>
+        <w:t>são</w:t>
+      </w:r>
+      <w:r>
+        <w:rPr>
+          <w:rFonts w:cs="Arial"/>
+        </w:rPr>
+        <w:t xml:space="preserve"> recebido</w:t>
+      </w:r>
+      <w:r>
+        <w:rPr>
+          <w:rFonts w:cs="Arial"/>
+        </w:rPr>
+        <w:t>s</w:t>
+      </w:r>
+      <w:r>
+        <w:rPr>
+          <w:rFonts w:cs="Arial"/>
+        </w:rPr>
+        <w:t>, novas funcionalidades podem ser identificadas para melhor atender às necessidades d</w:t>
+      </w:r>
+      <w:r>
+        <w:rPr>
+          <w:rFonts w:cs="Arial"/>
+        </w:rPr>
+        <w:t>o</w:t>
+      </w:r>
+      <w:r>
+        <w:rPr>
+          <w:rFonts w:cs="Arial"/>
+        </w:rPr>
+        <w:t xml:space="preserve"> usuári</w:t>
+      </w:r>
+      <w:r>
+        <w:rPr>
+          <w:rFonts w:cs="Arial"/>
+        </w:rPr>
+        <w:t>o</w:t>
+      </w:r>
+      <w:r>
+        <w:rPr>
+          <w:rFonts w:cs="Arial"/>
+        </w:rPr>
+        <w:t>.</w:t>
+      </w:r>
+    </w:p>
+    <w:p>
+      <w:pPr>
+        <w:pStyle w:val="Ttulo2"/>
+        <w:numPr>
+          <w:ilvl w:val="1"/>
+          <w:numId w:val="1"/>
+        </w:numPr>
+        <w:ind w:left="851" w:hanging="567"/>
+        <w:rPr>
+          <w:rFonts w:cs="Arial"/>
+          <w:b w:val="0"/>
+          <w:bCs/>
+        </w:rPr>
+      </w:pPr>
       <w:r>
         <w:rPr>
           <w:rFonts w:cs="Arial"/>

</xml_diff>

<commit_message>
Realizada alteração nos requisitos funcionais, solicitada pelo professor. E adiconados os requisitos de qualidade e interface externa.
</commit_message>
<xml_diff>
--- a/DocumentoRequisitos-Confeiteiras.docx
+++ b/DocumentoRequisitos-Confeiteiras.docx
@@ -2664,13 +2664,7 @@
     </w:p>
     <w:p>
       <w:r>
-        <w:t xml:space="preserve">Supõe-se que o usuário disponha de conexão estável com internet, conhecimento básico de navegação web, tenha acesso a dispositivos compatíveis com tecnologia web moderna. Presume-se que o </w:t>
-      </w:r>
-      <w:r>
-        <w:t>número</w:t>
-      </w:r>
-      <w:r>
-        <w:t xml:space="preserve"> de usuários crescerá gradualmente e que não haverá mudanças significativas na legislação de proteção de dados, que possam afetar a operações do sistema.</w:t>
+        <w:t>Supõe-se que o usuário disponha de conexão estável com internet, conhecimento básico de navegação web, tenha acesso a dispositivos compatíveis com tecnologia web moderna. Presume-se que o número de usuários crescerá gradualmente e que não haverá mudanças significativas na legislação de proteção de dados, que possam afetar a operações do sistema.</w:t>
       </w:r>
     </w:p>
     <w:p>
@@ -3231,6 +3225,7 @@
     <w:p>
       <w:pPr>
         <w:pStyle w:val="PargrafodaLista"/>
+        <w:spacing w:after="240"/>
       </w:pPr>
       <w:r>
         <w:t>R</w:t>
@@ -3244,6 +3239,338 @@
       <w:r>
         <w:t xml:space="preserve"> (E)</w:t>
       </w:r>
+    </w:p>
+    <w:p>
+      <w:pPr>
+        <w:pStyle w:val="Ttulo2"/>
+        <w:numPr>
+          <w:ilvl w:val="1"/>
+          <w:numId w:val="1"/>
+        </w:numPr>
+        <w:ind w:left="851" w:hanging="567"/>
+        <w:rPr>
+          <w:rFonts w:cs="Arial"/>
+          <w:b w:val="0"/>
+          <w:bCs/>
+        </w:rPr>
+      </w:pPr>
+      <w:r>
+        <w:rPr>
+          <w:rFonts w:cs="Arial"/>
+          <w:bCs/>
+        </w:rPr>
+        <w:t>Requisitos de Qualidade</w:t>
+      </w:r>
+    </w:p>
+    <w:p>
+      <w:pPr>
+        <w:pStyle w:val="Ttulo3"/>
+        <w:numPr>
+          <w:ilvl w:val="2"/>
+          <w:numId w:val="1"/>
+        </w:numPr>
+        <w:rPr>
+          <w:rFonts w:cs="Arial"/>
+          <w:color w:val="262626" w:themeColor="text1" w:themeTint="D9"/>
+        </w:rPr>
+      </w:pPr>
+      <w:r>
+        <w:rPr>
+          <w:rFonts w:cs="Arial"/>
+          <w:color w:val="262626" w:themeColor="text1" w:themeTint="D9"/>
+        </w:rPr>
+        <w:t>Funcionalidade</w:t>
+      </w:r>
+    </w:p>
+    <w:p>
+      <w:pPr>
+        <w:ind w:left="709"/>
+      </w:pPr>
+      <w:r>
+        <w:t xml:space="preserve">RF_QF1 - </w:t>
+      </w:r>
+      <w:r>
+        <w:t>O sistema deve fornecer resultados corretos em todas as funções, incluindo cálculos de totais e reservas de ingredientes.</w:t>
+      </w:r>
+    </w:p>
+    <w:p>
+      <w:pPr>
+        <w:ind w:left="709"/>
+      </w:pPr>
+      <w:r>
+        <w:t xml:space="preserve">RF_QF2 - </w:t>
+      </w:r>
+      <w:r>
+        <w:t>Implementar backups automáticos diários dos dados para garantir a recuperação em caso de falha.</w:t>
+      </w:r>
+    </w:p>
+    <w:p>
+      <w:pPr>
+        <w:spacing w:after="240"/>
+        <w:ind w:left="709"/>
+      </w:pPr>
+      <w:r>
+        <w:t xml:space="preserve">RF_QF3 - </w:t>
+      </w:r>
+      <w:r>
+        <w:t>Proteger dados sensíveis através de criptografia e controle de acesso baseado em autenticação e autorização.</w:t>
+      </w:r>
+    </w:p>
+    <w:p>
+      <w:pPr>
+        <w:pStyle w:val="Ttulo3"/>
+        <w:numPr>
+          <w:ilvl w:val="2"/>
+          <w:numId w:val="1"/>
+        </w:numPr>
+        <w:rPr>
+          <w:rFonts w:cs="Arial"/>
+          <w:color w:val="262626" w:themeColor="text1" w:themeTint="D9"/>
+        </w:rPr>
+      </w:pPr>
+      <w:r>
+        <w:rPr>
+          <w:rFonts w:cs="Arial"/>
+          <w:color w:val="262626" w:themeColor="text1" w:themeTint="D9"/>
+        </w:rPr>
+        <w:t>Usabilidade</w:t>
+      </w:r>
+    </w:p>
+    <w:p>
+      <w:pPr>
+        <w:ind w:left="709"/>
+      </w:pPr>
+      <w:r>
+        <w:t xml:space="preserve">RF_QU1 - </w:t>
+      </w:r>
+      <w:r>
+        <w:t>Design de interface intuitivo e fácil de usar, com tutoriais ou ajuda integrada para novos usuários.</w:t>
+      </w:r>
+    </w:p>
+    <w:p>
+      <w:pPr>
+        <w:ind w:left="709"/>
+      </w:pPr>
+      <w:r>
+        <w:t xml:space="preserve">RF_QU2 - </w:t>
+      </w:r>
+      <w:r>
+        <w:t>Implementar funcionalidades de acessibilidade, como compatibilidade com leitores de tela e ajuste de tamanho de fonte.</w:t>
+      </w:r>
+    </w:p>
+    <w:p>
+      <w:pPr>
+        <w:spacing w:after="240"/>
+        <w:ind w:left="709"/>
+      </w:pPr>
+      <w:r>
+        <w:t>RF_QU3 - M</w:t>
+      </w:r>
+      <w:r>
+        <w:t>anter um esquema de cores coerente e atraente e layouts limpos e organizados em toda a interface do usuário.</w:t>
+      </w:r>
+    </w:p>
+    <w:p>
+      <w:pPr>
+        <w:pStyle w:val="PargrafodaLista"/>
+        <w:numPr>
+          <w:ilvl w:val="2"/>
+          <w:numId w:val="1"/>
+        </w:numPr>
+        <w:spacing w:after="240"/>
+        <w:rPr>
+          <w:color w:val="262626" w:themeColor="text1" w:themeTint="D9"/>
+          <w:u w:val="single"/>
+        </w:rPr>
+      </w:pPr>
+      <w:r>
+        <w:rPr>
+          <w:color w:val="262626" w:themeColor="text1" w:themeTint="D9"/>
+          <w:u w:val="single"/>
+        </w:rPr>
+        <w:t>Eficiência</w:t>
+      </w:r>
+    </w:p>
+    <w:p>
+      <w:pPr>
+        <w:pStyle w:val="PargrafodaLista"/>
+        <w:spacing w:before="240"/>
+        <w:ind w:left="709" w:firstLine="515"/>
+      </w:pPr>
+      <w:r>
+        <w:t xml:space="preserve">RF_QE1 - </w:t>
+      </w:r>
+      <w:r>
+        <w:t>Garantir que o tempo de resposta das páginas não exceda 2 segundos, mesmo sob carga.</w:t>
+      </w:r>
+    </w:p>
+    <w:p>
+      <w:pPr>
+        <w:pStyle w:val="PargrafodaLista"/>
+        <w:ind w:left="709" w:firstLine="515"/>
+      </w:pPr>
+      <w:r>
+        <w:t xml:space="preserve">RF_QE2 - </w:t>
+      </w:r>
+      <w:r>
+        <w:t>Otimizar o uso de recursos de hardware, incluindo CPU e memória, e garantir operação eficiente em dispositivos com especificações técnicas variadas.</w:t>
+      </w:r>
+    </w:p>
+    <w:p>
+      <w:pPr>
+        <w:pStyle w:val="PargrafodaLista"/>
+        <w:ind w:left="709" w:firstLine="515"/>
+        <w:rPr>
+          <w:b/>
+        </w:rPr>
+      </w:pPr>
+    </w:p>
+    <w:p>
+      <w:pPr>
+        <w:pStyle w:val="Ttulo2"/>
+        <w:numPr>
+          <w:ilvl w:val="1"/>
+          <w:numId w:val="1"/>
+        </w:numPr>
+        <w:ind w:left="851" w:hanging="567"/>
+        <w:rPr>
+          <w:rFonts w:cs="Arial"/>
+        </w:rPr>
+      </w:pPr>
+      <w:r>
+        <w:rPr>
+          <w:rFonts w:cs="Arial"/>
+        </w:rPr>
+        <w:lastRenderedPageBreak/>
+        <w:t>Requisitos de Interface Externa</w:t>
+      </w:r>
+    </w:p>
+    <w:p>
+      <w:pPr>
+        <w:pStyle w:val="Ttulo3"/>
+        <w:numPr>
+          <w:ilvl w:val="2"/>
+          <w:numId w:val="1"/>
+        </w:numPr>
+      </w:pPr>
+      <w:r>
+        <w:t>Interface com o Usuário</w:t>
+      </w:r>
+    </w:p>
+    <w:p>
+      <w:pPr>
+        <w:ind w:left="709"/>
+      </w:pPr>
+      <w:r>
+        <w:t xml:space="preserve">RF_IE1.1 – </w:t>
+      </w:r>
+      <w:r>
+        <w:t>O sistema deve oferecer uma interface gráfica intuitiva e responsiva, compatível com navegadores web modernos e dispositivos móveis.</w:t>
+      </w:r>
+    </w:p>
+    <w:p>
+      <w:pPr>
+        <w:ind w:left="709"/>
+      </w:pPr>
+      <w:r>
+        <w:t xml:space="preserve">RF_IE1.2 - </w:t>
+      </w:r>
+      <w:r>
+        <w:t>Deve incluir elementos visuais para facilitar a navegação e interação do usuário.</w:t>
+      </w:r>
+    </w:p>
+    <w:p>
+      <w:pPr>
+        <w:ind w:left="709"/>
+      </w:pPr>
+      <w:r>
+        <w:t xml:space="preserve">RF_IE1.3 - </w:t>
+      </w:r>
+      <w:r>
+        <w:t>O sistema deve permitir a geração e visualização de relatórios financeiros e de pedidos, com opções para exportar dados</w:t>
+      </w:r>
+    </w:p>
+    <w:p>
+      <w:pPr>
+        <w:spacing w:after="240"/>
+        <w:ind w:left="709"/>
+      </w:pPr>
+      <w:r>
+        <w:t xml:space="preserve">RF_IE1.4 - </w:t>
+      </w:r>
+      <w:r>
+        <w:t>O sistema deve prover notificações visuais e sonoras para alertar sobre atualizações importantes</w:t>
+      </w:r>
+      <w:r>
+        <w:t>.</w:t>
+      </w:r>
+    </w:p>
+    <w:p>
+      <w:pPr>
+        <w:pStyle w:val="Ttulo3"/>
+        <w:numPr>
+          <w:ilvl w:val="2"/>
+          <w:numId w:val="1"/>
+        </w:numPr>
+      </w:pPr>
+      <w:r>
+        <w:t>Interfaces de Comunicação</w:t>
+      </w:r>
+    </w:p>
+    <w:p>
+      <w:pPr>
+        <w:ind w:left="709"/>
+      </w:pPr>
+      <w:r>
+        <w:t xml:space="preserve">RF_IE2.1 - </w:t>
+      </w:r>
+      <w:r>
+        <w:t>O sistema deve integrar-se com plataformas de pagamento online para processar transações financeiras de forma segura.</w:t>
+      </w:r>
+    </w:p>
+    <w:p>
+      <w:pPr>
+        <w:ind w:left="709"/>
+      </w:pPr>
+      <w:r>
+        <w:t>RF_IE2.2 – O sistema d</w:t>
+      </w:r>
+      <w:r>
+        <w:t>eve suportar os principais métodos de pagamento</w:t>
+      </w:r>
+      <w:r>
+        <w:t>.</w:t>
+      </w:r>
+    </w:p>
+    <w:p>
+      <w:pPr>
+        <w:ind w:left="709"/>
+      </w:pPr>
+      <w:r>
+        <w:t xml:space="preserve">RF_IE2.3 - </w:t>
+      </w:r>
+      <w:r>
+        <w:t>O sistema deve permitir a importação de dados de estoque e listas de clientes de outros sistemas ou planilhas em formatos comuns</w:t>
+      </w:r>
+      <w:r>
+        <w:t>.</w:t>
+      </w:r>
+    </w:p>
+    <w:p>
+      <w:pPr>
+        <w:ind w:left="709"/>
+      </w:pPr>
+      <w:r>
+        <w:t>RF_IE2.4 - O</w:t>
+      </w:r>
+      <w:r>
+        <w:t xml:space="preserve"> sistema deve oferecer funcionalidades de exportação de dados operacionais para integração com outros sistemas contábeis ou de gestão.</w:t>
+      </w:r>
+    </w:p>
+    <w:p>
+      <w:pPr>
+        <w:pStyle w:val="PargrafodaLista"/>
+      </w:pPr>
     </w:p>
     <w:p/>
     <w:p>

</xml_diff>

<commit_message>
Revisão e correção até o item 3.1 da seção 3
</commit_message>
<xml_diff>
--- a/DocumentoRequisitos-Confeiteiras.docx
+++ b/DocumentoRequisitos-Confeiteiras.docx
@@ -1,6 +1,6 @@
 
 <file path=word/document.xml><?xml version="1.0" encoding="utf-8"?>
-<w:document xmlns:wpc="http://schemas.microsoft.com/office/word/2010/wordprocessingCanvas" xmlns:cx="http://schemas.microsoft.com/office/drawing/2014/chartex" xmlns:cx1="http://schemas.microsoft.com/office/drawing/2015/9/8/chartex" xmlns:cx2="http://schemas.microsoft.com/office/drawing/2015/10/21/chartex" xmlns:cx3="http://schemas.microsoft.com/office/drawing/2016/5/9/chartex" xmlns:cx4="http://schemas.microsoft.com/office/drawing/2016/5/10/chartex" xmlns:cx5="http://schemas.microsoft.com/office/drawing/2016/5/11/chartex" xmlns:cx6="http://schemas.microsoft.com/office/drawing/2016/5/12/chartex" xmlns:cx7="http://schemas.microsoft.com/office/drawing/2016/5/13/chartex" xmlns:cx8="http://schemas.microsoft.com/office/drawing/2016/5/14/chartex" xmlns:mc="http://schemas.openxmlformats.org/markup-compatibility/2006" xmlns:aink="http://schemas.microsoft.com/office/drawing/2016/ink" xmlns:am3d="http://schemas.microsoft.com/office/drawing/2017/model3d" xmlns:o="urn:schemas-microsoft-com:office:office" xmlns:r="http://schemas.openxmlformats.org/officeDocument/2006/relationships" xmlns:m="http://schemas.openxmlformats.org/officeDocument/2006/math" xmlns:v="urn:schemas-microsoft-com:vml" xmlns:wp14="http://schemas.microsoft.com/office/word/2010/wordprocessingDrawing" xmlns:wp="http://schemas.openxmlformats.org/drawingml/2006/wordprocessingDrawing" xmlns:w10="urn:schemas-microsoft-com:office:word" xmlns:w="http://schemas.openxmlformats.org/wordprocessingml/2006/main" xmlns:w14="http://schemas.microsoft.com/office/word/2010/wordml" xmlns:w15="http://schemas.microsoft.com/office/word/2012/wordml" xmlns:w16cex="http://schemas.microsoft.com/office/word/2018/wordml/cex" xmlns:w16cid="http://schemas.microsoft.com/office/word/2016/wordml/cid" xmlns:w16="http://schemas.microsoft.com/office/word/2018/wordml" xmlns:w16sdtdh="http://schemas.microsoft.com/office/word/2020/wordml/sdtdatahash" xmlns:w16se="http://schemas.microsoft.com/office/word/2015/wordml/symex" xmlns:wpg="http://schemas.microsoft.com/office/word/2010/wordprocessingGroup" xmlns:wpi="http://schemas.microsoft.com/office/word/2010/wordprocessingInk" xmlns:wne="http://schemas.microsoft.com/office/word/2006/wordml" xmlns:wps="http://schemas.microsoft.com/office/word/2010/wordprocessingShape" mc:Ignorable="w14 w15 w16se w16cid w16 w16cex w16sdtdh wp14">
+<w:document xmlns:wpc="http://schemas.microsoft.com/office/word/2010/wordprocessingCanvas" xmlns:cx="http://schemas.microsoft.com/office/drawing/2014/chartex" xmlns:cx1="http://schemas.microsoft.com/office/drawing/2015/9/8/chartex" xmlns:cx2="http://schemas.microsoft.com/office/drawing/2015/10/21/chartex" xmlns:cx3="http://schemas.microsoft.com/office/drawing/2016/5/9/chartex" xmlns:cx4="http://schemas.microsoft.com/office/drawing/2016/5/10/chartex" xmlns:cx5="http://schemas.microsoft.com/office/drawing/2016/5/11/chartex" xmlns:cx6="http://schemas.microsoft.com/office/drawing/2016/5/12/chartex" xmlns:cx7="http://schemas.microsoft.com/office/drawing/2016/5/13/chartex" xmlns:cx8="http://schemas.microsoft.com/office/drawing/2016/5/14/chartex" xmlns:mc="http://schemas.openxmlformats.org/markup-compatibility/2006" xmlns:aink="http://schemas.microsoft.com/office/drawing/2016/ink" xmlns:am3d="http://schemas.microsoft.com/office/drawing/2017/model3d" xmlns:o="urn:schemas-microsoft-com:office:office" xmlns:oel="http://schemas.microsoft.com/office/2019/extlst" xmlns:r="http://schemas.openxmlformats.org/officeDocument/2006/relationships" xmlns:m="http://schemas.openxmlformats.org/officeDocument/2006/math" xmlns:v="urn:schemas-microsoft-com:vml" xmlns:wp14="http://schemas.microsoft.com/office/word/2010/wordprocessingDrawing" xmlns:wp="http://schemas.openxmlformats.org/drawingml/2006/wordprocessingDrawing" xmlns:w10="urn:schemas-microsoft-com:office:word" xmlns:w="http://schemas.openxmlformats.org/wordprocessingml/2006/main" xmlns:w14="http://schemas.microsoft.com/office/word/2010/wordml" xmlns:w15="http://schemas.microsoft.com/office/word/2012/wordml" xmlns:w16cex="http://schemas.microsoft.com/office/word/2018/wordml/cex" xmlns:w16cid="http://schemas.microsoft.com/office/word/2016/wordml/cid" xmlns:w16="http://schemas.microsoft.com/office/word/2018/wordml" xmlns:w16sdtdh="http://schemas.microsoft.com/office/word/2020/wordml/sdtdatahash" xmlns:w16se="http://schemas.microsoft.com/office/word/2015/wordml/symex" xmlns:wpg="http://schemas.microsoft.com/office/word/2010/wordprocessingGroup" xmlns:wpi="http://schemas.microsoft.com/office/word/2010/wordprocessingInk" xmlns:wne="http://schemas.microsoft.com/office/word/2006/wordml" xmlns:wps="http://schemas.microsoft.com/office/word/2010/wordprocessingShape" mc:Ignorable="w14 w15 w16se w16cid w16 w16cex w16sdtdh wp14">
   <w:body>
     <w:p>
       <w:pPr>
@@ -485,14 +485,14 @@
           <w:pPr>
             <w:pStyle w:val="Sumrio1"/>
             <w:tabs>
-              <w:tab w:val="left" w:pos="1320"/>
+              <w:tab w:val="left" w:pos="1200"/>
               <w:tab w:val="right" w:leader="dot" w:pos="8494"/>
             </w:tabs>
             <w:rPr>
               <w:rFonts w:asciiTheme="minorHAnsi" w:eastAsiaTheme="minorEastAsia" w:hAnsiTheme="minorHAnsi" w:cstheme="minorBidi"/>
               <w:noProof/>
-              <w:sz w:val="22"/>
-              <w:szCs w:val="22"/>
+              <w:kern w:val="2"/>
+              <w14:ligatures w14:val="standardContextual"/>
             </w:rPr>
           </w:pPr>
           <w:r>
@@ -504,12 +504,11 @@
           <w:r>
             <w:fldChar w:fldCharType="separate"/>
           </w:r>
-          <w:hyperlink w:anchor="_Toc163599118" w:history="1">
+          <w:hyperlink w:anchor="_Toc164086176" w:history="1">
             <w:r>
               <w:rPr>
                 <w:rStyle w:val="Hyperlink"/>
                 <w:rFonts w:cs="Arial"/>
-                <w:b/>
                 <w:bCs/>
                 <w:noProof/>
               </w:rPr>
@@ -519,8 +518,8 @@
               <w:rPr>
                 <w:rFonts w:asciiTheme="minorHAnsi" w:eastAsiaTheme="minorEastAsia" w:hAnsiTheme="minorHAnsi" w:cstheme="minorBidi"/>
                 <w:noProof/>
-                <w:sz w:val="22"/>
-                <w:szCs w:val="22"/>
+                <w:kern w:val="2"/>
+                <w14:ligatures w14:val="standardContextual"/>
               </w:rPr>
               <w:tab/>
             </w:r>
@@ -528,11 +527,28 @@
               <w:rPr>
                 <w:rStyle w:val="Hyperlink"/>
                 <w:rFonts w:cs="Arial"/>
-                <w:b/>
                 <w:bCs/>
                 <w:noProof/>
               </w:rPr>
-              <w:t>Introdução</w:t>
+              <w:t>Introdu</w:t>
+            </w:r>
+            <w:r>
+              <w:rPr>
+                <w:rStyle w:val="Hyperlink"/>
+                <w:rFonts w:cs="Arial" w:hint="eastAsia"/>
+                <w:bCs/>
+                <w:noProof/>
+              </w:rPr>
+              <w:t>çã</w:t>
+            </w:r>
+            <w:r>
+              <w:rPr>
+                <w:rStyle w:val="Hyperlink"/>
+                <w:rFonts w:cs="Arial"/>
+                <w:bCs/>
+                <w:noProof/>
+              </w:rPr>
+              <w:t>o</w:t>
             </w:r>
             <w:r>
               <w:rPr>
@@ -553,7 +569,7 @@
                 <w:noProof/>
                 <w:webHidden/>
               </w:rPr>
-              <w:instrText xml:space="preserve"> PAGEREF _Toc163599118 \h </w:instrText>
+              <w:instrText xml:space="preserve"> PAGEREF _Toc164086176 \h </w:instrText>
             </w:r>
             <w:r>
               <w:rPr>
@@ -573,7 +589,7 @@
                 <w:noProof/>
                 <w:webHidden/>
               </w:rPr>
-              <w:t>5</w:t>
+              <w:t>3</w:t>
             </w:r>
             <w:r>
               <w:rPr>
@@ -588,22 +604,21 @@
           <w:pPr>
             <w:pStyle w:val="Sumrio2"/>
             <w:tabs>
-              <w:tab w:val="left" w:pos="1760"/>
+              <w:tab w:val="left" w:pos="1680"/>
               <w:tab w:val="right" w:leader="dot" w:pos="8494"/>
             </w:tabs>
             <w:rPr>
               <w:rFonts w:asciiTheme="minorHAnsi" w:eastAsiaTheme="minorEastAsia" w:hAnsiTheme="minorHAnsi" w:cstheme="minorBidi"/>
               <w:noProof/>
-              <w:sz w:val="22"/>
-              <w:szCs w:val="22"/>
+              <w:kern w:val="2"/>
+              <w14:ligatures w14:val="standardContextual"/>
             </w:rPr>
           </w:pPr>
-          <w:hyperlink w:anchor="_Toc163599119" w:history="1">
+          <w:hyperlink w:anchor="_Toc164086177" w:history="1">
             <w:r>
               <w:rPr>
                 <w:rStyle w:val="Hyperlink"/>
                 <w:rFonts w:cs="Arial"/>
-                <w:b/>
                 <w:bCs/>
                 <w:noProof/>
               </w:rPr>
@@ -613,8 +628,8 @@
               <w:rPr>
                 <w:rFonts w:asciiTheme="minorHAnsi" w:eastAsiaTheme="minorEastAsia" w:hAnsiTheme="minorHAnsi" w:cstheme="minorBidi"/>
                 <w:noProof/>
-                <w:sz w:val="22"/>
-                <w:szCs w:val="22"/>
+                <w:kern w:val="2"/>
+                <w14:ligatures w14:val="standardContextual"/>
               </w:rPr>
               <w:tab/>
             </w:r>
@@ -622,11 +637,28 @@
               <w:rPr>
                 <w:rStyle w:val="Hyperlink"/>
                 <w:rFonts w:cs="Arial"/>
-                <w:b/>
                 <w:bCs/>
                 <w:noProof/>
               </w:rPr>
-              <w:t>Propósito do Documento de Requisitos</w:t>
+              <w:t>Prop</w:t>
+            </w:r>
+            <w:r>
+              <w:rPr>
+                <w:rStyle w:val="Hyperlink"/>
+                <w:rFonts w:cs="Arial" w:hint="eastAsia"/>
+                <w:bCs/>
+                <w:noProof/>
+              </w:rPr>
+              <w:t>ó</w:t>
+            </w:r>
+            <w:r>
+              <w:rPr>
+                <w:rStyle w:val="Hyperlink"/>
+                <w:rFonts w:cs="Arial"/>
+                <w:bCs/>
+                <w:noProof/>
+              </w:rPr>
+              <w:t>sito do Documento de Requisitos</w:t>
             </w:r>
             <w:r>
               <w:rPr>
@@ -647,7 +679,7 @@
                 <w:noProof/>
                 <w:webHidden/>
               </w:rPr>
-              <w:instrText xml:space="preserve"> PAGEREF _Toc163599119 \h </w:instrText>
+              <w:instrText xml:space="preserve"> PAGEREF _Toc164086177 \h </w:instrText>
             </w:r>
             <w:r>
               <w:rPr>
@@ -667,7 +699,7 @@
                 <w:noProof/>
                 <w:webHidden/>
               </w:rPr>
-              <w:t>5</w:t>
+              <w:t>3</w:t>
             </w:r>
             <w:r>
               <w:rPr>
@@ -682,22 +714,21 @@
           <w:pPr>
             <w:pStyle w:val="Sumrio2"/>
             <w:tabs>
-              <w:tab w:val="left" w:pos="1760"/>
+              <w:tab w:val="left" w:pos="1680"/>
               <w:tab w:val="right" w:leader="dot" w:pos="8494"/>
             </w:tabs>
             <w:rPr>
               <w:rFonts w:asciiTheme="minorHAnsi" w:eastAsiaTheme="minorEastAsia" w:hAnsiTheme="minorHAnsi" w:cstheme="minorBidi"/>
               <w:noProof/>
-              <w:sz w:val="22"/>
-              <w:szCs w:val="22"/>
+              <w:kern w:val="2"/>
+              <w14:ligatures w14:val="standardContextual"/>
             </w:rPr>
           </w:pPr>
-          <w:hyperlink w:anchor="_Toc163599120" w:history="1">
+          <w:hyperlink w:anchor="_Toc164086178" w:history="1">
             <w:r>
               <w:rPr>
                 <w:rStyle w:val="Hyperlink"/>
                 <w:rFonts w:cs="Arial"/>
-                <w:b/>
                 <w:bCs/>
                 <w:noProof/>
               </w:rPr>
@@ -707,8 +738,8 @@
               <w:rPr>
                 <w:rFonts w:asciiTheme="minorHAnsi" w:eastAsiaTheme="minorEastAsia" w:hAnsiTheme="minorHAnsi" w:cstheme="minorBidi"/>
                 <w:noProof/>
-                <w:sz w:val="22"/>
-                <w:szCs w:val="22"/>
+                <w:kern w:val="2"/>
+                <w14:ligatures w14:val="standardContextual"/>
               </w:rPr>
               <w:tab/>
             </w:r>
@@ -716,7 +747,6 @@
               <w:rPr>
                 <w:rStyle w:val="Hyperlink"/>
                 <w:rFonts w:cs="Arial"/>
-                <w:b/>
                 <w:bCs/>
                 <w:noProof/>
               </w:rPr>
@@ -741,7 +771,7 @@
                 <w:noProof/>
                 <w:webHidden/>
               </w:rPr>
-              <w:instrText xml:space="preserve"> PAGEREF _Toc163599120 \h </w:instrText>
+              <w:instrText xml:space="preserve"> PAGEREF _Toc164086178 \h </w:instrText>
             </w:r>
             <w:r>
               <w:rPr>
@@ -761,7 +791,7 @@
                 <w:noProof/>
                 <w:webHidden/>
               </w:rPr>
-              <w:t>5</w:t>
+              <w:t>3</w:t>
             </w:r>
             <w:r>
               <w:rPr>
@@ -776,22 +806,21 @@
           <w:pPr>
             <w:pStyle w:val="Sumrio2"/>
             <w:tabs>
-              <w:tab w:val="left" w:pos="1760"/>
+              <w:tab w:val="left" w:pos="1680"/>
               <w:tab w:val="right" w:leader="dot" w:pos="8494"/>
             </w:tabs>
             <w:rPr>
               <w:rFonts w:asciiTheme="minorHAnsi" w:eastAsiaTheme="minorEastAsia" w:hAnsiTheme="minorHAnsi" w:cstheme="minorBidi"/>
               <w:noProof/>
-              <w:sz w:val="22"/>
-              <w:szCs w:val="22"/>
+              <w:kern w:val="2"/>
+              <w14:ligatures w14:val="standardContextual"/>
             </w:rPr>
           </w:pPr>
-          <w:hyperlink w:anchor="_Toc163599121" w:history="1">
+          <w:hyperlink w:anchor="_Toc164086179" w:history="1">
             <w:r>
               <w:rPr>
                 <w:rStyle w:val="Hyperlink"/>
                 <w:rFonts w:cs="Arial"/>
-                <w:b/>
                 <w:bCs/>
                 <w:noProof/>
               </w:rPr>
@@ -801,8 +830,8 @@
               <w:rPr>
                 <w:rFonts w:asciiTheme="minorHAnsi" w:eastAsiaTheme="minorEastAsia" w:hAnsiTheme="minorHAnsi" w:cstheme="minorBidi"/>
                 <w:noProof/>
-                <w:sz w:val="22"/>
-                <w:szCs w:val="22"/>
+                <w:kern w:val="2"/>
+                <w14:ligatures w14:val="standardContextual"/>
               </w:rPr>
               <w:tab/>
             </w:r>
@@ -810,11 +839,64 @@
               <w:rPr>
                 <w:rStyle w:val="Hyperlink"/>
                 <w:rFonts w:cs="Arial"/>
-                <w:b/>
                 <w:bCs/>
                 <w:noProof/>
               </w:rPr>
-              <w:t>Definições, Acrônimos e Abreviações</w:t>
+              <w:t>Defini</w:t>
+            </w:r>
+            <w:r>
+              <w:rPr>
+                <w:rStyle w:val="Hyperlink"/>
+                <w:rFonts w:cs="Arial" w:hint="eastAsia"/>
+                <w:bCs/>
+                <w:noProof/>
+              </w:rPr>
+              <w:t>çõ</w:t>
+            </w:r>
+            <w:r>
+              <w:rPr>
+                <w:rStyle w:val="Hyperlink"/>
+                <w:rFonts w:cs="Arial"/>
+                <w:bCs/>
+                <w:noProof/>
+              </w:rPr>
+              <w:t>es, Acr</w:t>
+            </w:r>
+            <w:r>
+              <w:rPr>
+                <w:rStyle w:val="Hyperlink"/>
+                <w:rFonts w:cs="Arial" w:hint="eastAsia"/>
+                <w:bCs/>
+                <w:noProof/>
+              </w:rPr>
+              <w:t>ô</w:t>
+            </w:r>
+            <w:r>
+              <w:rPr>
+                <w:rStyle w:val="Hyperlink"/>
+                <w:rFonts w:cs="Arial"/>
+                <w:bCs/>
+                <w:noProof/>
+              </w:rPr>
+              <w:t>nimos e Abrevia</w:t>
+            </w:r>
+            <w:r>
+              <w:rPr>
+                <w:rStyle w:val="Hyperlink"/>
+                <w:rFonts w:cs="Arial" w:hint="eastAsia"/>
+                <w:bCs/>
+                <w:noProof/>
+              </w:rPr>
+              <w:t>çõ</w:t>
+            </w:r>
+            <w:r>
+              <w:rPr>
+                <w:rStyle w:val="Hyperlink"/>
+                <w:rFonts w:cs="Arial"/>
+                <w:bCs/>
+                <w:noProof/>
+              </w:rPr>
+              <w:t>es</w:t>
             </w:r>
             <w:r>
               <w:rPr>
@@ -835,7 +917,7 @@
                 <w:noProof/>
                 <w:webHidden/>
               </w:rPr>
-              <w:instrText xml:space="preserve"> PAGEREF _Toc163599121 \h </w:instrText>
+              <w:instrText xml:space="preserve"> PAGEREF _Toc164086179 \h </w:instrText>
             </w:r>
             <w:r>
               <w:rPr>
@@ -855,7 +937,7 @@
                 <w:noProof/>
                 <w:webHidden/>
               </w:rPr>
-              <w:t>5</w:t>
+              <w:t>3</w:t>
             </w:r>
             <w:r>
               <w:rPr>
@@ -870,22 +952,21 @@
           <w:pPr>
             <w:pStyle w:val="Sumrio2"/>
             <w:tabs>
-              <w:tab w:val="left" w:pos="1760"/>
+              <w:tab w:val="left" w:pos="1680"/>
               <w:tab w:val="right" w:leader="dot" w:pos="8494"/>
             </w:tabs>
             <w:rPr>
               <w:rFonts w:asciiTheme="minorHAnsi" w:eastAsiaTheme="minorEastAsia" w:hAnsiTheme="minorHAnsi" w:cstheme="minorBidi"/>
               <w:noProof/>
-              <w:sz w:val="22"/>
-              <w:szCs w:val="22"/>
+              <w:kern w:val="2"/>
+              <w14:ligatures w14:val="standardContextual"/>
             </w:rPr>
           </w:pPr>
-          <w:hyperlink w:anchor="_Toc163599122" w:history="1">
+          <w:hyperlink w:anchor="_Toc164086180" w:history="1">
             <w:r>
               <w:rPr>
                 <w:rStyle w:val="Hyperlink"/>
                 <w:rFonts w:cs="Arial"/>
-                <w:b/>
                 <w:bCs/>
                 <w:noProof/>
               </w:rPr>
@@ -895,8 +976,8 @@
               <w:rPr>
                 <w:rFonts w:asciiTheme="minorHAnsi" w:eastAsiaTheme="minorEastAsia" w:hAnsiTheme="minorHAnsi" w:cstheme="minorBidi"/>
                 <w:noProof/>
-                <w:sz w:val="22"/>
-                <w:szCs w:val="22"/>
+                <w:kern w:val="2"/>
+                <w14:ligatures w14:val="standardContextual"/>
               </w:rPr>
               <w:tab/>
             </w:r>
@@ -904,11 +985,28 @@
               <w:rPr>
                 <w:rStyle w:val="Hyperlink"/>
                 <w:rFonts w:cs="Arial"/>
-                <w:b/>
                 <w:bCs/>
                 <w:noProof/>
               </w:rPr>
-              <w:t>Visão Geral do Restante do Documento</w:t>
+              <w:t>Vis</w:t>
+            </w:r>
+            <w:r>
+              <w:rPr>
+                <w:rStyle w:val="Hyperlink"/>
+                <w:rFonts w:cs="Arial" w:hint="eastAsia"/>
+                <w:bCs/>
+                <w:noProof/>
+              </w:rPr>
+              <w:t>ã</w:t>
+            </w:r>
+            <w:r>
+              <w:rPr>
+                <w:rStyle w:val="Hyperlink"/>
+                <w:rFonts w:cs="Arial"/>
+                <w:bCs/>
+                <w:noProof/>
+              </w:rPr>
+              <w:t>o Geral do Restante do Documento</w:t>
             </w:r>
             <w:r>
               <w:rPr>
@@ -929,7 +1027,7 @@
                 <w:noProof/>
                 <w:webHidden/>
               </w:rPr>
-              <w:instrText xml:space="preserve"> PAGEREF _Toc163599122 \h </w:instrText>
+              <w:instrText xml:space="preserve"> PAGEREF _Toc164086180 \h </w:instrText>
             </w:r>
             <w:r>
               <w:rPr>
@@ -949,7 +1047,7 @@
                 <w:noProof/>
                 <w:webHidden/>
               </w:rPr>
-              <w:t>5</w:t>
+              <w:t>3</w:t>
             </w:r>
             <w:r>
               <w:rPr>
@@ -964,22 +1062,21 @@
           <w:pPr>
             <w:pStyle w:val="Sumrio1"/>
             <w:tabs>
-              <w:tab w:val="left" w:pos="1320"/>
+              <w:tab w:val="left" w:pos="1200"/>
               <w:tab w:val="right" w:leader="dot" w:pos="8494"/>
             </w:tabs>
             <w:rPr>
               <w:rFonts w:asciiTheme="minorHAnsi" w:eastAsiaTheme="minorEastAsia" w:hAnsiTheme="minorHAnsi" w:cstheme="minorBidi"/>
               <w:noProof/>
-              <w:sz w:val="22"/>
-              <w:szCs w:val="22"/>
+              <w:kern w:val="2"/>
+              <w14:ligatures w14:val="standardContextual"/>
             </w:rPr>
           </w:pPr>
-          <w:hyperlink w:anchor="_Toc163599123" w:history="1">
+          <w:hyperlink w:anchor="_Toc164086181" w:history="1">
             <w:r>
               <w:rPr>
                 <w:rStyle w:val="Hyperlink"/>
                 <w:rFonts w:cs="Arial"/>
-                <w:b/>
                 <w:bCs/>
                 <w:noProof/>
               </w:rPr>
@@ -989,8 +1086,8 @@
               <w:rPr>
                 <w:rFonts w:asciiTheme="minorHAnsi" w:eastAsiaTheme="minorEastAsia" w:hAnsiTheme="minorHAnsi" w:cstheme="minorBidi"/>
                 <w:noProof/>
-                <w:sz w:val="22"/>
-                <w:szCs w:val="22"/>
+                <w:kern w:val="2"/>
+                <w14:ligatures w14:val="standardContextual"/>
               </w:rPr>
               <w:tab/>
             </w:r>
@@ -998,11 +1095,28 @@
               <w:rPr>
                 <w:rStyle w:val="Hyperlink"/>
                 <w:rFonts w:cs="Arial"/>
-                <w:b/>
                 <w:bCs/>
                 <w:noProof/>
               </w:rPr>
-              <w:t>Descrição Geral</w:t>
+              <w:t>Descri</w:t>
+            </w:r>
+            <w:r>
+              <w:rPr>
+                <w:rStyle w:val="Hyperlink"/>
+                <w:rFonts w:cs="Arial" w:hint="eastAsia"/>
+                <w:bCs/>
+                <w:noProof/>
+              </w:rPr>
+              <w:t>çã</w:t>
+            </w:r>
+            <w:r>
+              <w:rPr>
+                <w:rStyle w:val="Hyperlink"/>
+                <w:rFonts w:cs="Arial"/>
+                <w:bCs/>
+                <w:noProof/>
+              </w:rPr>
+              <w:t>o Geral</w:t>
             </w:r>
             <w:r>
               <w:rPr>
@@ -1023,7 +1137,7 @@
                 <w:noProof/>
                 <w:webHidden/>
               </w:rPr>
-              <w:instrText xml:space="preserve"> PAGEREF _Toc163599123 \h </w:instrText>
+              <w:instrText xml:space="preserve"> PAGEREF _Toc164086181 \h </w:instrText>
             </w:r>
             <w:r>
               <w:rPr>
@@ -1043,7 +1157,7 @@
                 <w:noProof/>
                 <w:webHidden/>
               </w:rPr>
-              <w:t>6</w:t>
+              <w:t>4</w:t>
             </w:r>
             <w:r>
               <w:rPr>
@@ -1058,22 +1172,21 @@
           <w:pPr>
             <w:pStyle w:val="Sumrio2"/>
             <w:tabs>
-              <w:tab w:val="left" w:pos="1760"/>
+              <w:tab w:val="left" w:pos="1680"/>
               <w:tab w:val="right" w:leader="dot" w:pos="8494"/>
             </w:tabs>
             <w:rPr>
               <w:rFonts w:asciiTheme="minorHAnsi" w:eastAsiaTheme="minorEastAsia" w:hAnsiTheme="minorHAnsi" w:cstheme="minorBidi"/>
               <w:noProof/>
-              <w:sz w:val="22"/>
-              <w:szCs w:val="22"/>
+              <w:kern w:val="2"/>
+              <w14:ligatures w14:val="standardContextual"/>
             </w:rPr>
           </w:pPr>
-          <w:hyperlink w:anchor="_Toc163599124" w:history="1">
+          <w:hyperlink w:anchor="_Toc164086182" w:history="1">
             <w:r>
               <w:rPr>
                 <w:rStyle w:val="Hyperlink"/>
                 <w:rFonts w:cs="Arial"/>
-                <w:b/>
                 <w:bCs/>
                 <w:noProof/>
               </w:rPr>
@@ -1083,8 +1196,8 @@
               <w:rPr>
                 <w:rFonts w:asciiTheme="minorHAnsi" w:eastAsiaTheme="minorEastAsia" w:hAnsiTheme="minorHAnsi" w:cstheme="minorBidi"/>
                 <w:noProof/>
-                <w:sz w:val="22"/>
-                <w:szCs w:val="22"/>
+                <w:kern w:val="2"/>
+                <w14:ligatures w14:val="standardContextual"/>
               </w:rPr>
               <w:tab/>
             </w:r>
@@ -1092,7 +1205,6 @@
               <w:rPr>
                 <w:rStyle w:val="Hyperlink"/>
                 <w:rFonts w:cs="Arial"/>
-                <w:b/>
                 <w:bCs/>
                 <w:noProof/>
               </w:rPr>
@@ -1117,7 +1229,7 @@
                 <w:noProof/>
                 <w:webHidden/>
               </w:rPr>
-              <w:instrText xml:space="preserve"> PAGEREF _Toc163599124 \h </w:instrText>
+              <w:instrText xml:space="preserve"> PAGEREF _Toc164086182 \h </w:instrText>
             </w:r>
             <w:r>
               <w:rPr>
@@ -1137,7 +1249,7 @@
                 <w:noProof/>
                 <w:webHidden/>
               </w:rPr>
-              <w:t>6</w:t>
+              <w:t>4</w:t>
             </w:r>
             <w:r>
               <w:rPr>
@@ -1152,22 +1264,21 @@
           <w:pPr>
             <w:pStyle w:val="Sumrio2"/>
             <w:tabs>
-              <w:tab w:val="left" w:pos="1760"/>
+              <w:tab w:val="left" w:pos="1680"/>
               <w:tab w:val="right" w:leader="dot" w:pos="8494"/>
             </w:tabs>
             <w:rPr>
               <w:rFonts w:asciiTheme="minorHAnsi" w:eastAsiaTheme="minorEastAsia" w:hAnsiTheme="minorHAnsi" w:cstheme="minorBidi"/>
               <w:noProof/>
-              <w:sz w:val="22"/>
-              <w:szCs w:val="22"/>
+              <w:kern w:val="2"/>
+              <w14:ligatures w14:val="standardContextual"/>
             </w:rPr>
           </w:pPr>
-          <w:hyperlink w:anchor="_Toc163599125" w:history="1">
+          <w:hyperlink w:anchor="_Toc164086183" w:history="1">
             <w:r>
               <w:rPr>
                 <w:rStyle w:val="Hyperlink"/>
                 <w:rFonts w:cs="Arial"/>
-                <w:b/>
                 <w:bCs/>
                 <w:noProof/>
               </w:rPr>
@@ -1177,8 +1288,8 @@
               <w:rPr>
                 <w:rFonts w:asciiTheme="minorHAnsi" w:eastAsiaTheme="minorEastAsia" w:hAnsiTheme="minorHAnsi" w:cstheme="minorBidi"/>
                 <w:noProof/>
-                <w:sz w:val="22"/>
-                <w:szCs w:val="22"/>
+                <w:kern w:val="2"/>
+                <w14:ligatures w14:val="standardContextual"/>
               </w:rPr>
               <w:tab/>
             </w:r>
@@ -1186,11 +1297,28 @@
               <w:rPr>
                 <w:rStyle w:val="Hyperlink"/>
                 <w:rFonts w:cs="Arial"/>
-                <w:b/>
                 <w:bCs/>
                 <w:noProof/>
               </w:rPr>
-              <w:t>Funções do Produto</w:t>
+              <w:t>Fun</w:t>
+            </w:r>
+            <w:r>
+              <w:rPr>
+                <w:rStyle w:val="Hyperlink"/>
+                <w:rFonts w:cs="Arial" w:hint="eastAsia"/>
+                <w:bCs/>
+                <w:noProof/>
+              </w:rPr>
+              <w:t>çõ</w:t>
+            </w:r>
+            <w:r>
+              <w:rPr>
+                <w:rStyle w:val="Hyperlink"/>
+                <w:rFonts w:cs="Arial"/>
+                <w:bCs/>
+                <w:noProof/>
+              </w:rPr>
+              <w:t>es do Produto</w:t>
             </w:r>
             <w:r>
               <w:rPr>
@@ -1211,7 +1339,7 @@
                 <w:noProof/>
                 <w:webHidden/>
               </w:rPr>
-              <w:instrText xml:space="preserve"> PAGEREF _Toc163599125 \h </w:instrText>
+              <w:instrText xml:space="preserve"> PAGEREF _Toc164086183 \h </w:instrText>
             </w:r>
             <w:r>
               <w:rPr>
@@ -1231,7 +1359,7 @@
                 <w:noProof/>
                 <w:webHidden/>
               </w:rPr>
-              <w:t>6</w:t>
+              <w:t>4</w:t>
             </w:r>
             <w:r>
               <w:rPr>
@@ -1246,22 +1374,21 @@
           <w:pPr>
             <w:pStyle w:val="Sumrio2"/>
             <w:tabs>
-              <w:tab w:val="left" w:pos="1760"/>
+              <w:tab w:val="left" w:pos="1680"/>
               <w:tab w:val="right" w:leader="dot" w:pos="8494"/>
             </w:tabs>
             <w:rPr>
               <w:rFonts w:asciiTheme="minorHAnsi" w:eastAsiaTheme="minorEastAsia" w:hAnsiTheme="minorHAnsi" w:cstheme="minorBidi"/>
               <w:noProof/>
-              <w:sz w:val="22"/>
-              <w:szCs w:val="22"/>
+              <w:kern w:val="2"/>
+              <w14:ligatures w14:val="standardContextual"/>
             </w:rPr>
           </w:pPr>
-          <w:hyperlink w:anchor="_Toc163599126" w:history="1">
+          <w:hyperlink w:anchor="_Toc164086184" w:history="1">
             <w:r>
               <w:rPr>
                 <w:rStyle w:val="Hyperlink"/>
                 <w:rFonts w:cs="Arial"/>
-                <w:b/>
                 <w:bCs/>
                 <w:noProof/>
               </w:rPr>
@@ -1271,8 +1398,8 @@
               <w:rPr>
                 <w:rFonts w:asciiTheme="minorHAnsi" w:eastAsiaTheme="minorEastAsia" w:hAnsiTheme="minorHAnsi" w:cstheme="minorBidi"/>
                 <w:noProof/>
-                <w:sz w:val="22"/>
-                <w:szCs w:val="22"/>
+                <w:kern w:val="2"/>
+                <w14:ligatures w14:val="standardContextual"/>
               </w:rPr>
               <w:tab/>
             </w:r>
@@ -1280,11 +1407,46 @@
               <w:rPr>
                 <w:rStyle w:val="Hyperlink"/>
                 <w:rFonts w:cs="Arial"/>
-                <w:b/>
                 <w:bCs/>
                 <w:noProof/>
               </w:rPr>
-              <w:t>Características do Usuário</w:t>
+              <w:t>Caracter</w:t>
+            </w:r>
+            <w:r>
+              <w:rPr>
+                <w:rStyle w:val="Hyperlink"/>
+                <w:rFonts w:cs="Arial" w:hint="eastAsia"/>
+                <w:bCs/>
+                <w:noProof/>
+              </w:rPr>
+              <w:t>í</w:t>
+            </w:r>
+            <w:r>
+              <w:rPr>
+                <w:rStyle w:val="Hyperlink"/>
+                <w:rFonts w:cs="Arial"/>
+                <w:bCs/>
+                <w:noProof/>
+              </w:rPr>
+              <w:t>sticas do Usu</w:t>
+            </w:r>
+            <w:r>
+              <w:rPr>
+                <w:rStyle w:val="Hyperlink"/>
+                <w:rFonts w:cs="Arial" w:hint="eastAsia"/>
+                <w:bCs/>
+                <w:noProof/>
+              </w:rPr>
+              <w:t>á</w:t>
+            </w:r>
+            <w:r>
+              <w:rPr>
+                <w:rStyle w:val="Hyperlink"/>
+                <w:rFonts w:cs="Arial"/>
+                <w:bCs/>
+                <w:noProof/>
+              </w:rPr>
+              <w:t>rio</w:t>
             </w:r>
             <w:r>
               <w:rPr>
@@ -1305,7 +1467,7 @@
                 <w:noProof/>
                 <w:webHidden/>
               </w:rPr>
-              <w:instrText xml:space="preserve"> PAGEREF _Toc163599126 \h </w:instrText>
+              <w:instrText xml:space="preserve"> PAGEREF _Toc164086184 \h </w:instrText>
             </w:r>
             <w:r>
               <w:rPr>
@@ -1325,7 +1487,7 @@
                 <w:noProof/>
                 <w:webHidden/>
               </w:rPr>
-              <w:t>6</w:t>
+              <w:t>4</w:t>
             </w:r>
             <w:r>
               <w:rPr>
@@ -1340,22 +1502,21 @@
           <w:pPr>
             <w:pStyle w:val="Sumrio2"/>
             <w:tabs>
-              <w:tab w:val="left" w:pos="1760"/>
+              <w:tab w:val="left" w:pos="1680"/>
               <w:tab w:val="right" w:leader="dot" w:pos="8494"/>
             </w:tabs>
             <w:rPr>
               <w:rFonts w:asciiTheme="minorHAnsi" w:eastAsiaTheme="minorEastAsia" w:hAnsiTheme="minorHAnsi" w:cstheme="minorBidi"/>
               <w:noProof/>
-              <w:sz w:val="22"/>
-              <w:szCs w:val="22"/>
+              <w:kern w:val="2"/>
+              <w14:ligatures w14:val="standardContextual"/>
             </w:rPr>
           </w:pPr>
-          <w:hyperlink w:anchor="_Toc163599127" w:history="1">
+          <w:hyperlink w:anchor="_Toc164086185" w:history="1">
             <w:r>
               <w:rPr>
                 <w:rStyle w:val="Hyperlink"/>
                 <w:rFonts w:cs="Arial"/>
-                <w:b/>
                 <w:bCs/>
                 <w:noProof/>
               </w:rPr>
@@ -1365,8 +1526,8 @@
               <w:rPr>
                 <w:rFonts w:asciiTheme="minorHAnsi" w:eastAsiaTheme="minorEastAsia" w:hAnsiTheme="minorHAnsi" w:cstheme="minorBidi"/>
                 <w:noProof/>
-                <w:sz w:val="22"/>
-                <w:szCs w:val="22"/>
+                <w:kern w:val="2"/>
+                <w14:ligatures w14:val="standardContextual"/>
               </w:rPr>
               <w:tab/>
             </w:r>
@@ -1374,11 +1535,28 @@
               <w:rPr>
                 <w:rStyle w:val="Hyperlink"/>
                 <w:rFonts w:cs="Arial"/>
-                <w:b/>
                 <w:bCs/>
                 <w:noProof/>
               </w:rPr>
-              <w:t>Restrições Gerais</w:t>
+              <w:t>Restri</w:t>
+            </w:r>
+            <w:r>
+              <w:rPr>
+                <w:rStyle w:val="Hyperlink"/>
+                <w:rFonts w:cs="Arial" w:hint="eastAsia"/>
+                <w:bCs/>
+                <w:noProof/>
+              </w:rPr>
+              <w:t>çõ</w:t>
+            </w:r>
+            <w:r>
+              <w:rPr>
+                <w:rStyle w:val="Hyperlink"/>
+                <w:rFonts w:cs="Arial"/>
+                <w:bCs/>
+                <w:noProof/>
+              </w:rPr>
+              <w:t>es Gerais</w:t>
             </w:r>
             <w:r>
               <w:rPr>
@@ -1399,7 +1577,7 @@
                 <w:noProof/>
                 <w:webHidden/>
               </w:rPr>
-              <w:instrText xml:space="preserve"> PAGEREF _Toc163599127 \h </w:instrText>
+              <w:instrText xml:space="preserve"> PAGEREF _Toc164086185 \h </w:instrText>
             </w:r>
             <w:r>
               <w:rPr>
@@ -1419,7 +1597,7 @@
                 <w:noProof/>
                 <w:webHidden/>
               </w:rPr>
-              <w:t>6</w:t>
+              <w:t>4</w:t>
             </w:r>
             <w:r>
               <w:rPr>
@@ -1434,22 +1612,21 @@
           <w:pPr>
             <w:pStyle w:val="Sumrio2"/>
             <w:tabs>
-              <w:tab w:val="left" w:pos="1760"/>
+              <w:tab w:val="left" w:pos="1680"/>
               <w:tab w:val="right" w:leader="dot" w:pos="8494"/>
             </w:tabs>
             <w:rPr>
               <w:rFonts w:asciiTheme="minorHAnsi" w:eastAsiaTheme="minorEastAsia" w:hAnsiTheme="minorHAnsi" w:cstheme="minorBidi"/>
               <w:noProof/>
-              <w:sz w:val="22"/>
-              <w:szCs w:val="22"/>
+              <w:kern w:val="2"/>
+              <w14:ligatures w14:val="standardContextual"/>
             </w:rPr>
           </w:pPr>
-          <w:hyperlink w:anchor="_Toc163599128" w:history="1">
+          <w:hyperlink w:anchor="_Toc164086186" w:history="1">
             <w:r>
               <w:rPr>
                 <w:rStyle w:val="Hyperlink"/>
                 <w:rFonts w:cs="Arial"/>
-                <w:b/>
                 <w:bCs/>
                 <w:noProof/>
               </w:rPr>
@@ -1459,8 +1636,8 @@
               <w:rPr>
                 <w:rFonts w:asciiTheme="minorHAnsi" w:eastAsiaTheme="minorEastAsia" w:hAnsiTheme="minorHAnsi" w:cstheme="minorBidi"/>
                 <w:noProof/>
-                <w:sz w:val="22"/>
-                <w:szCs w:val="22"/>
+                <w:kern w:val="2"/>
+                <w14:ligatures w14:val="standardContextual"/>
               </w:rPr>
               <w:tab/>
             </w:r>
@@ -1468,11 +1645,46 @@
               <w:rPr>
                 <w:rStyle w:val="Hyperlink"/>
                 <w:rFonts w:cs="Arial"/>
-                <w:b/>
                 <w:bCs/>
                 <w:noProof/>
               </w:rPr>
-              <w:t>Suposições e Dependências</w:t>
+              <w:t>Suposi</w:t>
+            </w:r>
+            <w:r>
+              <w:rPr>
+                <w:rStyle w:val="Hyperlink"/>
+                <w:rFonts w:cs="Arial" w:hint="eastAsia"/>
+                <w:bCs/>
+                <w:noProof/>
+              </w:rPr>
+              <w:t>çõ</w:t>
+            </w:r>
+            <w:r>
+              <w:rPr>
+                <w:rStyle w:val="Hyperlink"/>
+                <w:rFonts w:cs="Arial"/>
+                <w:bCs/>
+                <w:noProof/>
+              </w:rPr>
+              <w:t>es e Depend</w:t>
+            </w:r>
+            <w:r>
+              <w:rPr>
+                <w:rStyle w:val="Hyperlink"/>
+                <w:rFonts w:cs="Arial" w:hint="eastAsia"/>
+                <w:bCs/>
+                <w:noProof/>
+              </w:rPr>
+              <w:t>ê</w:t>
+            </w:r>
+            <w:r>
+              <w:rPr>
+                <w:rStyle w:val="Hyperlink"/>
+                <w:rFonts w:cs="Arial"/>
+                <w:bCs/>
+                <w:noProof/>
+              </w:rPr>
+              <w:t>ncias</w:t>
             </w:r>
             <w:r>
               <w:rPr>
@@ -1493,7 +1705,7 @@
                 <w:noProof/>
                 <w:webHidden/>
               </w:rPr>
-              <w:instrText xml:space="preserve"> PAGEREF _Toc163599128 \h </w:instrText>
+              <w:instrText xml:space="preserve"> PAGEREF _Toc164086186 \h </w:instrText>
             </w:r>
             <w:r>
               <w:rPr>
@@ -1513,7 +1725,7 @@
                 <w:noProof/>
                 <w:webHidden/>
               </w:rPr>
-              <w:t>6</w:t>
+              <w:t>5</w:t>
             </w:r>
             <w:r>
               <w:rPr>
@@ -1528,22 +1740,21 @@
           <w:pPr>
             <w:pStyle w:val="Sumrio2"/>
             <w:tabs>
-              <w:tab w:val="left" w:pos="1760"/>
+              <w:tab w:val="left" w:pos="1680"/>
               <w:tab w:val="right" w:leader="dot" w:pos="8494"/>
             </w:tabs>
             <w:rPr>
               <w:rFonts w:asciiTheme="minorHAnsi" w:eastAsiaTheme="minorEastAsia" w:hAnsiTheme="minorHAnsi" w:cstheme="minorBidi"/>
               <w:noProof/>
-              <w:sz w:val="22"/>
-              <w:szCs w:val="22"/>
+              <w:kern w:val="2"/>
+              <w14:ligatures w14:val="standardContextual"/>
             </w:rPr>
           </w:pPr>
-          <w:hyperlink w:anchor="_Toc163599129" w:history="1">
+          <w:hyperlink w:anchor="_Toc164086187" w:history="1">
             <w:r>
               <w:rPr>
                 <w:rStyle w:val="Hyperlink"/>
                 <w:rFonts w:cs="Arial"/>
-                <w:b/>
                 <w:bCs/>
                 <w:noProof/>
               </w:rPr>
@@ -1553,8 +1764,8 @@
               <w:rPr>
                 <w:rFonts w:asciiTheme="minorHAnsi" w:eastAsiaTheme="minorEastAsia" w:hAnsiTheme="minorHAnsi" w:cstheme="minorBidi"/>
                 <w:noProof/>
-                <w:sz w:val="22"/>
-                <w:szCs w:val="22"/>
+                <w:kern w:val="2"/>
+                <w14:ligatures w14:val="standardContextual"/>
               </w:rPr>
               <w:tab/>
             </w:r>
@@ -1562,7 +1773,6 @@
               <w:rPr>
                 <w:rStyle w:val="Hyperlink"/>
                 <w:rFonts w:cs="Arial"/>
-                <w:b/>
                 <w:bCs/>
                 <w:noProof/>
               </w:rPr>
@@ -1587,7 +1797,7 @@
                 <w:noProof/>
                 <w:webHidden/>
               </w:rPr>
-              <w:instrText xml:space="preserve"> PAGEREF _Toc163599129 \h </w:instrText>
+              <w:instrText xml:space="preserve"> PAGEREF _Toc164086187 \h </w:instrText>
             </w:r>
             <w:r>
               <w:rPr>
@@ -1607,7 +1817,7 @@
                 <w:noProof/>
                 <w:webHidden/>
               </w:rPr>
-              <w:t>6</w:t>
+              <w:t>5</w:t>
             </w:r>
             <w:r>
               <w:rPr>
@@ -1622,22 +1832,21 @@
           <w:pPr>
             <w:pStyle w:val="Sumrio1"/>
             <w:tabs>
-              <w:tab w:val="left" w:pos="1320"/>
+              <w:tab w:val="left" w:pos="1200"/>
               <w:tab w:val="right" w:leader="dot" w:pos="8494"/>
             </w:tabs>
             <w:rPr>
               <w:rFonts w:asciiTheme="minorHAnsi" w:eastAsiaTheme="minorEastAsia" w:hAnsiTheme="minorHAnsi" w:cstheme="minorBidi"/>
               <w:noProof/>
-              <w:sz w:val="22"/>
-              <w:szCs w:val="22"/>
+              <w:kern w:val="2"/>
+              <w14:ligatures w14:val="standardContextual"/>
             </w:rPr>
           </w:pPr>
-          <w:hyperlink w:anchor="_Toc163599130" w:history="1">
+          <w:hyperlink w:anchor="_Toc164086188" w:history="1">
             <w:r>
               <w:rPr>
                 <w:rStyle w:val="Hyperlink"/>
                 <w:rFonts w:cs="Arial"/>
-                <w:b/>
                 <w:bCs/>
                 <w:noProof/>
               </w:rPr>
@@ -1647,8 +1856,8 @@
               <w:rPr>
                 <w:rFonts w:asciiTheme="minorHAnsi" w:eastAsiaTheme="minorEastAsia" w:hAnsiTheme="minorHAnsi" w:cstheme="minorBidi"/>
                 <w:noProof/>
-                <w:sz w:val="22"/>
-                <w:szCs w:val="22"/>
+                <w:kern w:val="2"/>
+                <w14:ligatures w14:val="standardContextual"/>
               </w:rPr>
               <w:tab/>
             </w:r>
@@ -1656,11 +1865,28 @@
               <w:rPr>
                 <w:rStyle w:val="Hyperlink"/>
                 <w:rFonts w:cs="Arial"/>
-                <w:b/>
                 <w:bCs/>
                 <w:noProof/>
               </w:rPr>
-              <w:t>Requisitos Específicos</w:t>
+              <w:t>Requisitos Espec</w:t>
+            </w:r>
+            <w:r>
+              <w:rPr>
+                <w:rStyle w:val="Hyperlink"/>
+                <w:rFonts w:cs="Arial" w:hint="eastAsia"/>
+                <w:bCs/>
+                <w:noProof/>
+              </w:rPr>
+              <w:t>í</w:t>
+            </w:r>
+            <w:r>
+              <w:rPr>
+                <w:rStyle w:val="Hyperlink"/>
+                <w:rFonts w:cs="Arial"/>
+                <w:bCs/>
+                <w:noProof/>
+              </w:rPr>
+              <w:t>ficos</w:t>
             </w:r>
             <w:r>
               <w:rPr>
@@ -1681,7 +1907,7 @@
                 <w:noProof/>
                 <w:webHidden/>
               </w:rPr>
-              <w:instrText xml:space="preserve"> PAGEREF _Toc163599130 \h </w:instrText>
+              <w:instrText xml:space="preserve"> PAGEREF _Toc164086188 \h </w:instrText>
             </w:r>
             <w:r>
               <w:rPr>
@@ -1701,7 +1927,7 @@
                 <w:noProof/>
                 <w:webHidden/>
               </w:rPr>
-              <w:t>7</w:t>
+              <w:t>6</w:t>
             </w:r>
             <w:r>
               <w:rPr>
@@ -1716,22 +1942,21 @@
           <w:pPr>
             <w:pStyle w:val="Sumrio2"/>
             <w:tabs>
-              <w:tab w:val="left" w:pos="1760"/>
+              <w:tab w:val="left" w:pos="1680"/>
               <w:tab w:val="right" w:leader="dot" w:pos="8494"/>
             </w:tabs>
             <w:rPr>
               <w:rFonts w:asciiTheme="minorHAnsi" w:eastAsiaTheme="minorEastAsia" w:hAnsiTheme="minorHAnsi" w:cstheme="minorBidi"/>
               <w:noProof/>
-              <w:sz w:val="22"/>
-              <w:szCs w:val="22"/>
+              <w:kern w:val="2"/>
+              <w14:ligatures w14:val="standardContextual"/>
             </w:rPr>
           </w:pPr>
-          <w:hyperlink w:anchor="_Toc163599131" w:history="1">
+          <w:hyperlink w:anchor="_Toc164086189" w:history="1">
             <w:r>
               <w:rPr>
                 <w:rStyle w:val="Hyperlink"/>
                 <w:rFonts w:cs="Arial"/>
-                <w:b/>
                 <w:bCs/>
                 <w:noProof/>
               </w:rPr>
@@ -1741,8 +1966,8 @@
               <w:rPr>
                 <w:rFonts w:asciiTheme="minorHAnsi" w:eastAsiaTheme="minorEastAsia" w:hAnsiTheme="minorHAnsi" w:cstheme="minorBidi"/>
                 <w:noProof/>
-                <w:sz w:val="22"/>
-                <w:szCs w:val="22"/>
+                <w:kern w:val="2"/>
+                <w14:ligatures w14:val="standardContextual"/>
               </w:rPr>
               <w:tab/>
             </w:r>
@@ -1750,7 +1975,6 @@
               <w:rPr>
                 <w:rStyle w:val="Hyperlink"/>
                 <w:rFonts w:cs="Arial"/>
-                <w:b/>
                 <w:bCs/>
                 <w:noProof/>
               </w:rPr>
@@ -1775,7 +1999,7 @@
                 <w:noProof/>
                 <w:webHidden/>
               </w:rPr>
-              <w:instrText xml:space="preserve"> PAGEREF _Toc163599131 \h </w:instrText>
+              <w:instrText xml:space="preserve"> PAGEREF _Toc164086189 \h </w:instrText>
             </w:r>
             <w:r>
               <w:rPr>
@@ -1795,7 +2019,7 @@
                 <w:noProof/>
                 <w:webHidden/>
               </w:rPr>
-              <w:t>7</w:t>
+              <w:t>6</w:t>
             </w:r>
             <w:r>
               <w:rPr>
@@ -1810,17 +2034,17 @@
           <w:pPr>
             <w:pStyle w:val="Sumrio3"/>
             <w:tabs>
-              <w:tab w:val="left" w:pos="2009"/>
+              <w:tab w:val="left" w:pos="2029"/>
               <w:tab w:val="right" w:leader="dot" w:pos="8494"/>
             </w:tabs>
             <w:rPr>
               <w:rFonts w:asciiTheme="minorHAnsi" w:eastAsiaTheme="minorEastAsia" w:hAnsiTheme="minorHAnsi" w:cstheme="minorBidi"/>
               <w:noProof/>
-              <w:sz w:val="22"/>
-              <w:szCs w:val="22"/>
+              <w:kern w:val="2"/>
+              <w14:ligatures w14:val="standardContextual"/>
             </w:rPr>
           </w:pPr>
-          <w:hyperlink w:anchor="_Toc163599132" w:history="1">
+          <w:hyperlink w:anchor="_Toc164086190" w:history="1">
             <w:r>
               <w:rPr>
                 <w:rStyle w:val="Hyperlink"/>
@@ -1833,8 +2057,8 @@
               <w:rPr>
                 <w:rFonts w:asciiTheme="minorHAnsi" w:eastAsiaTheme="minorEastAsia" w:hAnsiTheme="minorHAnsi" w:cstheme="minorBidi"/>
                 <w:noProof/>
-                <w:sz w:val="22"/>
-                <w:szCs w:val="22"/>
+                <w:kern w:val="2"/>
+                <w14:ligatures w14:val="standardContextual"/>
               </w:rPr>
               <w:tab/>
             </w:r>
@@ -1844,7 +2068,23 @@
                 <w:rFonts w:cs="Arial"/>
                 <w:noProof/>
               </w:rPr>
-              <w:t>Funções Fundamentais</w:t>
+              <w:t>Fun</w:t>
+            </w:r>
+            <w:r>
+              <w:rPr>
+                <w:rStyle w:val="Hyperlink"/>
+                <w:rFonts w:cs="Arial" w:hint="eastAsia"/>
+                <w:noProof/>
+              </w:rPr>
+              <w:t>çõ</w:t>
+            </w:r>
+            <w:r>
+              <w:rPr>
+                <w:rStyle w:val="Hyperlink"/>
+                <w:rFonts w:cs="Arial"/>
+                <w:noProof/>
+              </w:rPr>
+              <w:t>es Fundamentais</w:t>
             </w:r>
             <w:r>
               <w:rPr>
@@ -1865,7 +2105,7 @@
                 <w:noProof/>
                 <w:webHidden/>
               </w:rPr>
-              <w:instrText xml:space="preserve"> PAGEREF _Toc163599132 \h </w:instrText>
+              <w:instrText xml:space="preserve"> PAGEREF _Toc164086190 \h </w:instrText>
             </w:r>
             <w:r>
               <w:rPr>
@@ -1885,7 +2125,7 @@
                 <w:noProof/>
                 <w:webHidden/>
               </w:rPr>
-              <w:t>7</w:t>
+              <w:t>6</w:t>
             </w:r>
             <w:r>
               <w:rPr>
@@ -1900,17 +2140,17 @@
           <w:pPr>
             <w:pStyle w:val="Sumrio3"/>
             <w:tabs>
-              <w:tab w:val="left" w:pos="2009"/>
+              <w:tab w:val="left" w:pos="2029"/>
               <w:tab w:val="right" w:leader="dot" w:pos="8494"/>
             </w:tabs>
             <w:rPr>
               <w:rFonts w:asciiTheme="minorHAnsi" w:eastAsiaTheme="minorEastAsia" w:hAnsiTheme="minorHAnsi" w:cstheme="minorBidi"/>
               <w:noProof/>
-              <w:sz w:val="22"/>
-              <w:szCs w:val="22"/>
+              <w:kern w:val="2"/>
+              <w14:ligatures w14:val="standardContextual"/>
             </w:rPr>
           </w:pPr>
-          <w:hyperlink w:anchor="_Toc163599133" w:history="1">
+          <w:hyperlink w:anchor="_Toc164086191" w:history="1">
             <w:r>
               <w:rPr>
                 <w:rStyle w:val="Hyperlink"/>
@@ -1923,8 +2163,8 @@
               <w:rPr>
                 <w:rFonts w:asciiTheme="minorHAnsi" w:eastAsiaTheme="minorEastAsia" w:hAnsiTheme="minorHAnsi" w:cstheme="minorBidi"/>
                 <w:noProof/>
-                <w:sz w:val="22"/>
-                <w:szCs w:val="22"/>
+                <w:kern w:val="2"/>
+                <w14:ligatures w14:val="standardContextual"/>
               </w:rPr>
               <w:tab/>
             </w:r>
@@ -1934,7 +2174,39 @@
                 <w:rFonts w:cs="Arial"/>
                 <w:noProof/>
               </w:rPr>
-              <w:t>Funções Básicas</w:t>
+              <w:t>Fun</w:t>
+            </w:r>
+            <w:r>
+              <w:rPr>
+                <w:rStyle w:val="Hyperlink"/>
+                <w:rFonts w:cs="Arial" w:hint="eastAsia"/>
+                <w:noProof/>
+              </w:rPr>
+              <w:t>çõ</w:t>
+            </w:r>
+            <w:r>
+              <w:rPr>
+                <w:rStyle w:val="Hyperlink"/>
+                <w:rFonts w:cs="Arial"/>
+                <w:noProof/>
+              </w:rPr>
+              <w:t>es B</w:t>
+            </w:r>
+            <w:r>
+              <w:rPr>
+                <w:rStyle w:val="Hyperlink"/>
+                <w:rFonts w:cs="Arial" w:hint="eastAsia"/>
+                <w:noProof/>
+              </w:rPr>
+              <w:t>á</w:t>
+            </w:r>
+            <w:r>
+              <w:rPr>
+                <w:rStyle w:val="Hyperlink"/>
+                <w:rFonts w:cs="Arial"/>
+                <w:noProof/>
+              </w:rPr>
+              <w:t>sicas</w:t>
             </w:r>
             <w:r>
               <w:rPr>
@@ -1955,7 +2227,7 @@
                 <w:noProof/>
                 <w:webHidden/>
               </w:rPr>
-              <w:instrText xml:space="preserve"> PAGEREF _Toc163599133 \h </w:instrText>
+              <w:instrText xml:space="preserve"> PAGEREF _Toc164086191 \h </w:instrText>
             </w:r>
             <w:r>
               <w:rPr>
@@ -1975,7 +2247,7 @@
                 <w:noProof/>
                 <w:webHidden/>
               </w:rPr>
-              <w:t>7</w:t>
+              <w:t>6</w:t>
             </w:r>
             <w:r>
               <w:rPr>
@@ -1990,17 +2262,17 @@
           <w:pPr>
             <w:pStyle w:val="Sumrio3"/>
             <w:tabs>
-              <w:tab w:val="left" w:pos="2009"/>
+              <w:tab w:val="left" w:pos="2029"/>
               <w:tab w:val="right" w:leader="dot" w:pos="8494"/>
             </w:tabs>
             <w:rPr>
               <w:rFonts w:asciiTheme="minorHAnsi" w:eastAsiaTheme="minorEastAsia" w:hAnsiTheme="minorHAnsi" w:cstheme="minorBidi"/>
               <w:noProof/>
-              <w:sz w:val="22"/>
-              <w:szCs w:val="22"/>
+              <w:kern w:val="2"/>
+              <w14:ligatures w14:val="standardContextual"/>
             </w:rPr>
           </w:pPr>
-          <w:hyperlink w:anchor="_Toc163599134" w:history="1">
+          <w:hyperlink w:anchor="_Toc164086192" w:history="1">
             <w:r>
               <w:rPr>
                 <w:rStyle w:val="Hyperlink"/>
@@ -2013,8 +2285,8 @@
               <w:rPr>
                 <w:rFonts w:asciiTheme="minorHAnsi" w:eastAsiaTheme="minorEastAsia" w:hAnsiTheme="minorHAnsi" w:cstheme="minorBidi"/>
                 <w:noProof/>
-                <w:sz w:val="22"/>
-                <w:szCs w:val="22"/>
+                <w:kern w:val="2"/>
+                <w14:ligatures w14:val="standardContextual"/>
               </w:rPr>
               <w:tab/>
             </w:r>
@@ -2024,7 +2296,39 @@
                 <w:rFonts w:cs="Arial"/>
                 <w:noProof/>
               </w:rPr>
-              <w:t>Funções de Saída</w:t>
+              <w:t>Fun</w:t>
+            </w:r>
+            <w:r>
+              <w:rPr>
+                <w:rStyle w:val="Hyperlink"/>
+                <w:rFonts w:cs="Arial" w:hint="eastAsia"/>
+                <w:noProof/>
+              </w:rPr>
+              <w:t>çõ</w:t>
+            </w:r>
+            <w:r>
+              <w:rPr>
+                <w:rStyle w:val="Hyperlink"/>
+                <w:rFonts w:cs="Arial"/>
+                <w:noProof/>
+              </w:rPr>
+              <w:t>es de Sa</w:t>
+            </w:r>
+            <w:r>
+              <w:rPr>
+                <w:rStyle w:val="Hyperlink"/>
+                <w:rFonts w:cs="Arial" w:hint="eastAsia"/>
+                <w:noProof/>
+              </w:rPr>
+              <w:t>í</w:t>
+            </w:r>
+            <w:r>
+              <w:rPr>
+                <w:rStyle w:val="Hyperlink"/>
+                <w:rFonts w:cs="Arial"/>
+                <w:noProof/>
+              </w:rPr>
+              <w:t>da</w:t>
             </w:r>
             <w:r>
               <w:rPr>
@@ -2045,7 +2349,575 @@
                 <w:noProof/>
                 <w:webHidden/>
               </w:rPr>
-              <w:instrText xml:space="preserve"> PAGEREF _Toc163599134 \h </w:instrText>
+              <w:instrText xml:space="preserve"> PAGEREF _Toc164086192 \h </w:instrText>
+            </w:r>
+            <w:r>
+              <w:rPr>
+                <w:noProof/>
+                <w:webHidden/>
+              </w:rPr>
+            </w:r>
+            <w:r>
+              <w:rPr>
+                <w:noProof/>
+                <w:webHidden/>
+              </w:rPr>
+              <w:fldChar w:fldCharType="separate"/>
+            </w:r>
+            <w:r>
+              <w:rPr>
+                <w:noProof/>
+                <w:webHidden/>
+              </w:rPr>
+              <w:t>7</w:t>
+            </w:r>
+            <w:r>
+              <w:rPr>
+                <w:noProof/>
+                <w:webHidden/>
+              </w:rPr>
+              <w:fldChar w:fldCharType="end"/>
+            </w:r>
+          </w:hyperlink>
+        </w:p>
+        <w:p>
+          <w:pPr>
+            <w:pStyle w:val="Sumrio2"/>
+            <w:tabs>
+              <w:tab w:val="left" w:pos="1680"/>
+              <w:tab w:val="right" w:leader="dot" w:pos="8494"/>
+            </w:tabs>
+            <w:rPr>
+              <w:rFonts w:asciiTheme="minorHAnsi" w:eastAsiaTheme="minorEastAsia" w:hAnsiTheme="minorHAnsi" w:cstheme="minorBidi"/>
+              <w:noProof/>
+              <w:kern w:val="2"/>
+              <w14:ligatures w14:val="standardContextual"/>
+            </w:rPr>
+          </w:pPr>
+          <w:hyperlink w:anchor="_Toc164086193" w:history="1">
+            <w:r>
+              <w:rPr>
+                <w:rStyle w:val="Hyperlink"/>
+                <w:rFonts w:cs="Arial"/>
+                <w:bCs/>
+                <w:noProof/>
+              </w:rPr>
+              <w:t>3.2.</w:t>
+            </w:r>
+            <w:r>
+              <w:rPr>
+                <w:rFonts w:asciiTheme="minorHAnsi" w:eastAsiaTheme="minorEastAsia" w:hAnsiTheme="minorHAnsi" w:cstheme="minorBidi"/>
+                <w:noProof/>
+                <w:kern w:val="2"/>
+                <w14:ligatures w14:val="standardContextual"/>
+              </w:rPr>
+              <w:tab/>
+            </w:r>
+            <w:r>
+              <w:rPr>
+                <w:rStyle w:val="Hyperlink"/>
+                <w:rFonts w:cs="Arial"/>
+                <w:bCs/>
+                <w:noProof/>
+              </w:rPr>
+              <w:t>Requisitos de Qualidade</w:t>
+            </w:r>
+            <w:r>
+              <w:rPr>
+                <w:noProof/>
+                <w:webHidden/>
+              </w:rPr>
+              <w:tab/>
+            </w:r>
+            <w:r>
+              <w:rPr>
+                <w:noProof/>
+                <w:webHidden/>
+              </w:rPr>
+              <w:fldChar w:fldCharType="begin"/>
+            </w:r>
+            <w:r>
+              <w:rPr>
+                <w:noProof/>
+                <w:webHidden/>
+              </w:rPr>
+              <w:instrText xml:space="preserve"> PAGEREF _Toc164086193 \h </w:instrText>
+            </w:r>
+            <w:r>
+              <w:rPr>
+                <w:noProof/>
+                <w:webHidden/>
+              </w:rPr>
+            </w:r>
+            <w:r>
+              <w:rPr>
+                <w:noProof/>
+                <w:webHidden/>
+              </w:rPr>
+              <w:fldChar w:fldCharType="separate"/>
+            </w:r>
+            <w:r>
+              <w:rPr>
+                <w:noProof/>
+                <w:webHidden/>
+              </w:rPr>
+              <w:t>7</w:t>
+            </w:r>
+            <w:r>
+              <w:rPr>
+                <w:noProof/>
+                <w:webHidden/>
+              </w:rPr>
+              <w:fldChar w:fldCharType="end"/>
+            </w:r>
+          </w:hyperlink>
+        </w:p>
+        <w:p>
+          <w:pPr>
+            <w:pStyle w:val="Sumrio3"/>
+            <w:tabs>
+              <w:tab w:val="left" w:pos="2029"/>
+              <w:tab w:val="right" w:leader="dot" w:pos="8494"/>
+            </w:tabs>
+            <w:rPr>
+              <w:rFonts w:asciiTheme="minorHAnsi" w:eastAsiaTheme="minorEastAsia" w:hAnsiTheme="minorHAnsi" w:cstheme="minorBidi"/>
+              <w:noProof/>
+              <w:kern w:val="2"/>
+              <w14:ligatures w14:val="standardContextual"/>
+            </w:rPr>
+          </w:pPr>
+          <w:hyperlink w:anchor="_Toc164086194" w:history="1">
+            <w:r>
+              <w:rPr>
+                <w:rStyle w:val="Hyperlink"/>
+                <w:rFonts w:cs="Arial"/>
+                <w:noProof/>
+              </w:rPr>
+              <w:t>3.2.1.</w:t>
+            </w:r>
+            <w:r>
+              <w:rPr>
+                <w:rFonts w:asciiTheme="minorHAnsi" w:eastAsiaTheme="minorEastAsia" w:hAnsiTheme="minorHAnsi" w:cstheme="minorBidi"/>
+                <w:noProof/>
+                <w:kern w:val="2"/>
+                <w14:ligatures w14:val="standardContextual"/>
+              </w:rPr>
+              <w:tab/>
+            </w:r>
+            <w:r>
+              <w:rPr>
+                <w:rStyle w:val="Hyperlink"/>
+                <w:rFonts w:cs="Arial"/>
+                <w:noProof/>
+              </w:rPr>
+              <w:t>Funcionalidade</w:t>
+            </w:r>
+            <w:r>
+              <w:rPr>
+                <w:noProof/>
+                <w:webHidden/>
+              </w:rPr>
+              <w:tab/>
+            </w:r>
+            <w:r>
+              <w:rPr>
+                <w:noProof/>
+                <w:webHidden/>
+              </w:rPr>
+              <w:fldChar w:fldCharType="begin"/>
+            </w:r>
+            <w:r>
+              <w:rPr>
+                <w:noProof/>
+                <w:webHidden/>
+              </w:rPr>
+              <w:instrText xml:space="preserve"> PAGEREF _Toc164086194 \h </w:instrText>
+            </w:r>
+            <w:r>
+              <w:rPr>
+                <w:noProof/>
+                <w:webHidden/>
+              </w:rPr>
+            </w:r>
+            <w:r>
+              <w:rPr>
+                <w:noProof/>
+                <w:webHidden/>
+              </w:rPr>
+              <w:fldChar w:fldCharType="separate"/>
+            </w:r>
+            <w:r>
+              <w:rPr>
+                <w:noProof/>
+                <w:webHidden/>
+              </w:rPr>
+              <w:t>7</w:t>
+            </w:r>
+            <w:r>
+              <w:rPr>
+                <w:noProof/>
+                <w:webHidden/>
+              </w:rPr>
+              <w:fldChar w:fldCharType="end"/>
+            </w:r>
+          </w:hyperlink>
+        </w:p>
+        <w:p>
+          <w:pPr>
+            <w:pStyle w:val="Sumrio3"/>
+            <w:tabs>
+              <w:tab w:val="left" w:pos="2029"/>
+              <w:tab w:val="right" w:leader="dot" w:pos="8494"/>
+            </w:tabs>
+            <w:rPr>
+              <w:rFonts w:asciiTheme="minorHAnsi" w:eastAsiaTheme="minorEastAsia" w:hAnsiTheme="minorHAnsi" w:cstheme="minorBidi"/>
+              <w:noProof/>
+              <w:kern w:val="2"/>
+              <w14:ligatures w14:val="standardContextual"/>
+            </w:rPr>
+          </w:pPr>
+          <w:hyperlink w:anchor="_Toc164086195" w:history="1">
+            <w:r>
+              <w:rPr>
+                <w:rStyle w:val="Hyperlink"/>
+                <w:rFonts w:cs="Arial"/>
+                <w:noProof/>
+              </w:rPr>
+              <w:t>3.2.2.</w:t>
+            </w:r>
+            <w:r>
+              <w:rPr>
+                <w:rFonts w:asciiTheme="minorHAnsi" w:eastAsiaTheme="minorEastAsia" w:hAnsiTheme="minorHAnsi" w:cstheme="minorBidi"/>
+                <w:noProof/>
+                <w:kern w:val="2"/>
+                <w14:ligatures w14:val="standardContextual"/>
+              </w:rPr>
+              <w:tab/>
+            </w:r>
+            <w:r>
+              <w:rPr>
+                <w:rStyle w:val="Hyperlink"/>
+                <w:rFonts w:cs="Arial"/>
+                <w:noProof/>
+              </w:rPr>
+              <w:t>Usabilidade</w:t>
+            </w:r>
+            <w:r>
+              <w:rPr>
+                <w:noProof/>
+                <w:webHidden/>
+              </w:rPr>
+              <w:tab/>
+            </w:r>
+            <w:r>
+              <w:rPr>
+                <w:noProof/>
+                <w:webHidden/>
+              </w:rPr>
+              <w:fldChar w:fldCharType="begin"/>
+            </w:r>
+            <w:r>
+              <w:rPr>
+                <w:noProof/>
+                <w:webHidden/>
+              </w:rPr>
+              <w:instrText xml:space="preserve"> PAGEREF _Toc164086195 \h </w:instrText>
+            </w:r>
+            <w:r>
+              <w:rPr>
+                <w:noProof/>
+                <w:webHidden/>
+              </w:rPr>
+            </w:r>
+            <w:r>
+              <w:rPr>
+                <w:noProof/>
+                <w:webHidden/>
+              </w:rPr>
+              <w:fldChar w:fldCharType="separate"/>
+            </w:r>
+            <w:r>
+              <w:rPr>
+                <w:noProof/>
+                <w:webHidden/>
+              </w:rPr>
+              <w:t>7</w:t>
+            </w:r>
+            <w:r>
+              <w:rPr>
+                <w:noProof/>
+                <w:webHidden/>
+              </w:rPr>
+              <w:fldChar w:fldCharType="end"/>
+            </w:r>
+          </w:hyperlink>
+        </w:p>
+        <w:p>
+          <w:pPr>
+            <w:pStyle w:val="Sumrio2"/>
+            <w:tabs>
+              <w:tab w:val="left" w:pos="1680"/>
+              <w:tab w:val="right" w:leader="dot" w:pos="8494"/>
+            </w:tabs>
+            <w:rPr>
+              <w:rFonts w:asciiTheme="minorHAnsi" w:eastAsiaTheme="minorEastAsia" w:hAnsiTheme="minorHAnsi" w:cstheme="minorBidi"/>
+              <w:noProof/>
+              <w:kern w:val="2"/>
+              <w14:ligatures w14:val="standardContextual"/>
+            </w:rPr>
+          </w:pPr>
+          <w:hyperlink w:anchor="_Toc164086196" w:history="1">
+            <w:r>
+              <w:rPr>
+                <w:rStyle w:val="Hyperlink"/>
+                <w:rFonts w:cs="Arial"/>
+                <w:noProof/>
+              </w:rPr>
+              <w:t>3.3.</w:t>
+            </w:r>
+            <w:r>
+              <w:rPr>
+                <w:rFonts w:asciiTheme="minorHAnsi" w:eastAsiaTheme="minorEastAsia" w:hAnsiTheme="minorHAnsi" w:cstheme="minorBidi"/>
+                <w:noProof/>
+                <w:kern w:val="2"/>
+                <w14:ligatures w14:val="standardContextual"/>
+              </w:rPr>
+              <w:tab/>
+            </w:r>
+            <w:r>
+              <w:rPr>
+                <w:rStyle w:val="Hyperlink"/>
+                <w:rFonts w:cs="Arial"/>
+                <w:noProof/>
+              </w:rPr>
+              <w:t>Requisitos de Interface Externa</w:t>
+            </w:r>
+            <w:r>
+              <w:rPr>
+                <w:noProof/>
+                <w:webHidden/>
+              </w:rPr>
+              <w:tab/>
+            </w:r>
+            <w:r>
+              <w:rPr>
+                <w:noProof/>
+                <w:webHidden/>
+              </w:rPr>
+              <w:fldChar w:fldCharType="begin"/>
+            </w:r>
+            <w:r>
+              <w:rPr>
+                <w:noProof/>
+                <w:webHidden/>
+              </w:rPr>
+              <w:instrText xml:space="preserve"> PAGEREF _Toc164086196 \h </w:instrText>
+            </w:r>
+            <w:r>
+              <w:rPr>
+                <w:noProof/>
+                <w:webHidden/>
+              </w:rPr>
+            </w:r>
+            <w:r>
+              <w:rPr>
+                <w:noProof/>
+                <w:webHidden/>
+              </w:rPr>
+              <w:fldChar w:fldCharType="separate"/>
+            </w:r>
+            <w:r>
+              <w:rPr>
+                <w:noProof/>
+                <w:webHidden/>
+              </w:rPr>
+              <w:t>8</w:t>
+            </w:r>
+            <w:r>
+              <w:rPr>
+                <w:noProof/>
+                <w:webHidden/>
+              </w:rPr>
+              <w:fldChar w:fldCharType="end"/>
+            </w:r>
+          </w:hyperlink>
+        </w:p>
+        <w:p>
+          <w:pPr>
+            <w:pStyle w:val="Sumrio3"/>
+            <w:tabs>
+              <w:tab w:val="left" w:pos="2029"/>
+              <w:tab w:val="right" w:leader="dot" w:pos="8494"/>
+            </w:tabs>
+            <w:rPr>
+              <w:rFonts w:asciiTheme="minorHAnsi" w:eastAsiaTheme="minorEastAsia" w:hAnsiTheme="minorHAnsi" w:cstheme="minorBidi"/>
+              <w:noProof/>
+              <w:kern w:val="2"/>
+              <w14:ligatures w14:val="standardContextual"/>
+            </w:rPr>
+          </w:pPr>
+          <w:hyperlink w:anchor="_Toc164086197" w:history="1">
+            <w:r>
+              <w:rPr>
+                <w:rStyle w:val="Hyperlink"/>
+                <w:noProof/>
+              </w:rPr>
+              <w:t>3.3.1.</w:t>
+            </w:r>
+            <w:r>
+              <w:rPr>
+                <w:rFonts w:asciiTheme="minorHAnsi" w:eastAsiaTheme="minorEastAsia" w:hAnsiTheme="minorHAnsi" w:cstheme="minorBidi"/>
+                <w:noProof/>
+                <w:kern w:val="2"/>
+                <w14:ligatures w14:val="standardContextual"/>
+              </w:rPr>
+              <w:tab/>
+            </w:r>
+            <w:r>
+              <w:rPr>
+                <w:rStyle w:val="Hyperlink"/>
+                <w:noProof/>
+              </w:rPr>
+              <w:t>Interface com o Usu</w:t>
+            </w:r>
+            <w:r>
+              <w:rPr>
+                <w:rStyle w:val="Hyperlink"/>
+                <w:rFonts w:hint="eastAsia"/>
+                <w:noProof/>
+              </w:rPr>
+              <w:t>á</w:t>
+            </w:r>
+            <w:r>
+              <w:rPr>
+                <w:rStyle w:val="Hyperlink"/>
+                <w:noProof/>
+              </w:rPr>
+              <w:t>rio</w:t>
+            </w:r>
+            <w:r>
+              <w:rPr>
+                <w:noProof/>
+                <w:webHidden/>
+              </w:rPr>
+              <w:tab/>
+            </w:r>
+            <w:r>
+              <w:rPr>
+                <w:noProof/>
+                <w:webHidden/>
+              </w:rPr>
+              <w:fldChar w:fldCharType="begin"/>
+            </w:r>
+            <w:r>
+              <w:rPr>
+                <w:noProof/>
+                <w:webHidden/>
+              </w:rPr>
+              <w:instrText xml:space="preserve"> PAGEREF _Toc164086197 \h </w:instrText>
+            </w:r>
+            <w:r>
+              <w:rPr>
+                <w:noProof/>
+                <w:webHidden/>
+              </w:rPr>
+            </w:r>
+            <w:r>
+              <w:rPr>
+                <w:noProof/>
+                <w:webHidden/>
+              </w:rPr>
+              <w:fldChar w:fldCharType="separate"/>
+            </w:r>
+            <w:r>
+              <w:rPr>
+                <w:noProof/>
+                <w:webHidden/>
+              </w:rPr>
+              <w:t>8</w:t>
+            </w:r>
+            <w:r>
+              <w:rPr>
+                <w:noProof/>
+                <w:webHidden/>
+              </w:rPr>
+              <w:fldChar w:fldCharType="end"/>
+            </w:r>
+          </w:hyperlink>
+        </w:p>
+        <w:p>
+          <w:pPr>
+            <w:pStyle w:val="Sumrio3"/>
+            <w:tabs>
+              <w:tab w:val="left" w:pos="2029"/>
+              <w:tab w:val="right" w:leader="dot" w:pos="8494"/>
+            </w:tabs>
+            <w:rPr>
+              <w:rFonts w:asciiTheme="minorHAnsi" w:eastAsiaTheme="minorEastAsia" w:hAnsiTheme="minorHAnsi" w:cstheme="minorBidi"/>
+              <w:noProof/>
+              <w:kern w:val="2"/>
+              <w14:ligatures w14:val="standardContextual"/>
+            </w:rPr>
+          </w:pPr>
+          <w:hyperlink w:anchor="_Toc164086198" w:history="1">
+            <w:r>
+              <w:rPr>
+                <w:rStyle w:val="Hyperlink"/>
+                <w:noProof/>
+              </w:rPr>
+              <w:t>3.3.2.</w:t>
+            </w:r>
+            <w:r>
+              <w:rPr>
+                <w:rFonts w:asciiTheme="minorHAnsi" w:eastAsiaTheme="minorEastAsia" w:hAnsiTheme="minorHAnsi" w:cstheme="minorBidi"/>
+                <w:noProof/>
+                <w:kern w:val="2"/>
+                <w14:ligatures w14:val="standardContextual"/>
+              </w:rPr>
+              <w:tab/>
+            </w:r>
+            <w:r>
+              <w:rPr>
+                <w:rStyle w:val="Hyperlink"/>
+                <w:noProof/>
+              </w:rPr>
+              <w:t>Interfaces de Comunica</w:t>
+            </w:r>
+            <w:r>
+              <w:rPr>
+                <w:rStyle w:val="Hyperlink"/>
+                <w:rFonts w:hint="eastAsia"/>
+                <w:noProof/>
+              </w:rPr>
+              <w:t>çã</w:t>
+            </w:r>
+            <w:r>
+              <w:rPr>
+                <w:rStyle w:val="Hyperlink"/>
+                <w:noProof/>
+              </w:rPr>
+              <w:t>o</w:t>
+            </w:r>
+            <w:r>
+              <w:rPr>
+                <w:noProof/>
+                <w:webHidden/>
+              </w:rPr>
+              <w:tab/>
+            </w:r>
+            <w:r>
+              <w:rPr>
+                <w:noProof/>
+                <w:webHidden/>
+              </w:rPr>
+              <w:fldChar w:fldCharType="begin"/>
+            </w:r>
+            <w:r>
+              <w:rPr>
+                <w:noProof/>
+                <w:webHidden/>
+              </w:rPr>
+              <w:instrText xml:space="preserve"> PAGEREF _Toc164086198 \h </w:instrText>
             </w:r>
             <w:r>
               <w:rPr>
@@ -2120,7 +2992,7 @@
           <w:bCs/>
         </w:rPr>
       </w:pPr>
-      <w:bookmarkStart w:id="2" w:name="_Toc163599118"/>
+      <w:bookmarkStart w:id="2" w:name="_Toc164086176"/>
       <w:r>
         <w:rPr>
           <w:rFonts w:cs="Arial"/>
@@ -2145,7 +3017,7 @@
           <w:bCs/>
         </w:rPr>
       </w:pPr>
-      <w:bookmarkStart w:id="3" w:name="_Toc163599119"/>
+      <w:bookmarkStart w:id="3" w:name="_Toc164086177"/>
       <w:r>
         <w:rPr>
           <w:rFonts w:cs="Arial"/>
@@ -2160,7 +3032,54 @@
         <w:spacing w:after="240"/>
       </w:pPr>
       <w:r>
-        <w:t>Este documento especifica as características e funcionalidades do Sistema de Gestão de Confeiteiras Autônomas. Destina-se a ser utilizado tanto pelos clientes (confeiteiras autônomas) quanto pela equipe de desenvolvimento. Os clientes usarão este documento para compreender as capacidades e o escopo do sistema, enquanto a equipe de desenvolvimento o utilizará como guia durante o processo de implementação</w:t>
+        <w:t>Este documento especifica as características e funcionalidades do</w:t>
+      </w:r>
+      <w:r>
+        <w:t xml:space="preserve"> </w:t>
+      </w:r>
+      <w:proofErr w:type="spellStart"/>
+      <w:r>
+        <w:t>ConfeitApp</w:t>
+      </w:r>
+      <w:proofErr w:type="spellEnd"/>
+      <w:r>
+        <w:t>, um s</w:t>
+      </w:r>
+      <w:r>
+        <w:t xml:space="preserve">istema de </w:t>
+      </w:r>
+      <w:r>
+        <w:t>g</w:t>
+      </w:r>
+      <w:r>
+        <w:t xml:space="preserve">estão </w:t>
+      </w:r>
+      <w:r>
+        <w:t>para</w:t>
+      </w:r>
+      <w:r>
+        <w:t xml:space="preserve"> Confeiteiras Autônomas</w:t>
+      </w:r>
+      <w:r>
+        <w:t xml:space="preserve">. Destina-se a ser utilizado tanto pelos </w:t>
+      </w:r>
+      <w:r>
+        <w:t>usuários</w:t>
+      </w:r>
+      <w:r>
+        <w:t xml:space="preserve"> (confeiteiras autônomas)</w:t>
+      </w:r>
+      <w:r>
+        <w:t>,</w:t>
+      </w:r>
+      <w:r>
+        <w:t xml:space="preserve"> quanto pela equipe de desenvolvimento. Os </w:t>
+      </w:r>
+      <w:r>
+        <w:t>usuários</w:t>
+      </w:r>
+      <w:r>
+        <w:t xml:space="preserve"> usarão este documento para compreender as capacidades e o escopo do sistema, enquanto a equipe de desenvolvimento o utilizará como guia durante o processo de implementação</w:t>
       </w:r>
       <w:r>
         <w:t>.</w:t>
@@ -2180,7 +3099,7 @@
           <w:bCs/>
         </w:rPr>
       </w:pPr>
-      <w:bookmarkStart w:id="4" w:name="_Toc163599120"/>
+      <w:bookmarkStart w:id="4" w:name="_Toc164086178"/>
       <w:r>
         <w:rPr>
           <w:rFonts w:cs="Arial"/>
@@ -2198,7 +3117,30 @@
         <w:t>O</w:t>
       </w:r>
       <w:r>
-        <w:t xml:space="preserve"> Sistema de Gestão de Confeiteiras Autônomas deverá focar nas operações internas das confeiteiras e na gestão de pedidos. O sistema permitirá que as confeiteiras autônomas criem, visualizem e gerenciem pedidos, categorizando produtos, personalizando detalhes como sabor e tamanho, e agendando datas de entrega. Além disso, o sistema fornecerá uma seção financeira para registro de receitas e despesas, facilitando o balanço mensal das atividades</w:t>
+        <w:t xml:space="preserve"> </w:t>
+      </w:r>
+      <w:proofErr w:type="spellStart"/>
+      <w:r>
+        <w:t>Confeitapp</w:t>
+      </w:r>
+      <w:proofErr w:type="spellEnd"/>
+      <w:r>
+        <w:t xml:space="preserve"> deverá focar nas operações internas das confeiteiras e na gestão de pedidos. O sistema permitirá que as confeiteiras autônomas criem, visualizem e gerenciem pedidos, categorizando produtos, personalizando detalhes </w:t>
+      </w:r>
+      <w:r>
+        <w:rPr>
+          <w:highlight w:val="yellow"/>
+        </w:rPr>
+        <w:t>como sabor e tamanho</w:t>
+      </w:r>
+      <w:r>
+        <w:t>, e agendando datas de entrega</w:t>
+      </w:r>
+      <w:r>
+        <w:t xml:space="preserve"> ou retirada</w:t>
+      </w:r>
+      <w:r>
+        <w:t>. Além disso, o sistema fornecerá uma seção financeira para registro de receitas e despesas, facilitando o balanço mensal das atividades</w:t>
       </w:r>
       <w:r>
         <w:t>.</w:t>
@@ -2218,7 +3160,7 @@
           <w:bCs/>
         </w:rPr>
       </w:pPr>
-      <w:bookmarkStart w:id="5" w:name="_Toc163599121"/>
+      <w:bookmarkStart w:id="5" w:name="_Toc164086179"/>
       <w:r>
         <w:rPr>
           <w:rFonts w:cs="Arial"/>
@@ -2418,7 +3360,7 @@
           <w:bCs/>
         </w:rPr>
       </w:pPr>
-      <w:bookmarkStart w:id="6" w:name="_Toc163599122"/>
+      <w:bookmarkStart w:id="6" w:name="_Toc164086180"/>
       <w:r>
         <w:rPr>
           <w:rFonts w:cs="Arial"/>
@@ -2483,7 +3425,7 @@
           <w:bCs/>
         </w:rPr>
       </w:pPr>
-      <w:bookmarkStart w:id="7" w:name="_Toc163599123"/>
+      <w:bookmarkStart w:id="7" w:name="_Toc164086181"/>
       <w:r>
         <w:rPr>
           <w:rFonts w:cs="Arial"/>
@@ -2508,7 +3450,7 @@
           <w:bCs/>
         </w:rPr>
       </w:pPr>
-      <w:bookmarkStart w:id="8" w:name="_Toc163599124"/>
+      <w:bookmarkStart w:id="8" w:name="_Toc164086182"/>
       <w:r>
         <w:rPr>
           <w:rFonts w:cs="Arial"/>
@@ -2523,7 +3465,15 @@
         <w:spacing w:after="240"/>
       </w:pPr>
       <w:r>
-        <w:t>O Sistema de Gestão de Confeiteiras Autônomas foi projetado para simplificar e otimizar as operações diárias desses profissionais. Permitirá o cadastro, visualização e gerenciamento de pedidos, além do registro de receitas e despesas para facilitar a gestão financeira. O sistema não terá interface com periféricos externos.</w:t>
+        <w:t xml:space="preserve">O </w:t>
+      </w:r>
+      <w:proofErr w:type="spellStart"/>
+      <w:r>
+        <w:t>Confeitapp</w:t>
+      </w:r>
+      <w:proofErr w:type="spellEnd"/>
+      <w:r>
+        <w:t xml:space="preserve"> foi projetado para simplificar e otimizar as operações diárias desses profissionais. Permitirá o cadastro, visualização e gerenciamento de pedidos, além do registro de receitas e despesas para facilitar a gestão financeira. O sistema não terá interface com periféricos externos.</w:t>
       </w:r>
     </w:p>
     <w:p>
@@ -2540,7 +3490,7 @@
           <w:bCs/>
         </w:rPr>
       </w:pPr>
-      <w:bookmarkStart w:id="9" w:name="_Toc163599125"/>
+      <w:bookmarkStart w:id="9" w:name="_Toc164086183"/>
       <w:r>
         <w:rPr>
           <w:rFonts w:cs="Arial"/>
@@ -2556,10 +3506,31 @@
         <w:ind w:firstLine="708"/>
       </w:pPr>
       <w:r>
-        <w:t>O sistema de gerenciamento de confeiteiras permite às confeiteiras autônomas registrar compras de ingredientes e realizar pedidos personalizados, incluindo reserva automática de estoque. Além disso, possibilita acompanhar o status de produção dos pedidos e efetuar a retirada/entrega dos produtos, com opção de pagamento no ato. O sistema também registra automaticamente as transações financeiras, oferecendo uma visão abrangente das atividades e possibilitando a geração de relatórios detalhados.</w:t>
-      </w:r>
-      <w:r>
-        <w:tab/>
+        <w:t>Esse sistema</w:t>
+      </w:r>
+      <w:r>
+        <w:t xml:space="preserve"> permite às confeiteiras registrar compras de ingredientes e realizar pedidos personalizados, incluindo reserva automática de</w:t>
+      </w:r>
+      <w:r>
+        <w:t xml:space="preserve"> ingredientes do</w:t>
+      </w:r>
+      <w:r>
+        <w:t xml:space="preserve"> estoque. Além disso, </w:t>
+      </w:r>
+      <w:r>
+        <w:t>possibilita reservar os pedidos para entrega ou retirada (por parte do cliente)</w:t>
+      </w:r>
+      <w:r>
+        <w:t>.</w:t>
+      </w:r>
+      <w:r>
+        <w:t xml:space="preserve"> T</w:t>
+      </w:r>
+      <w:r>
+        <w:t>ambém registra as transações financeiras, oferecendo uma visão abrangente das atividades e possibilitando a geração de relatórios</w:t>
+      </w:r>
+      <w:r>
+        <w:t>.</w:t>
       </w:r>
     </w:p>
     <w:p>
@@ -2576,7 +3547,7 @@
           <w:bCs/>
         </w:rPr>
       </w:pPr>
-      <w:bookmarkStart w:id="10" w:name="_Toc163599126"/>
+      <w:bookmarkStart w:id="10" w:name="_Toc164086184"/>
       <w:r>
         <w:rPr>
           <w:rFonts w:cs="Arial"/>
@@ -2588,7 +3559,13 @@
     </w:p>
     <w:p>
       <w:r>
-        <w:t>As confeiteiras autônomas são os principais usuários do sistema, responsáveis por gerenciar todas as atividades relacionadas à produção e vendas de produtos confeitados.</w:t>
+        <w:t>As confeiteiras</w:t>
+      </w:r>
+      <w:r>
+        <w:t xml:space="preserve"> </w:t>
+      </w:r>
+      <w:r>
+        <w:t>são os principais usuários do sistema, responsáveis por gerenciar toda atividade relacionada à produção e vendas de produtos confeitados.</w:t>
       </w:r>
     </w:p>
     <w:p>
@@ -2612,7 +3589,7 @@
           <w:bCs/>
         </w:rPr>
       </w:pPr>
-      <w:bookmarkStart w:id="11" w:name="_Toc163599127"/>
+      <w:bookmarkStart w:id="11" w:name="_Toc164086185"/>
       <w:r>
         <w:rPr>
           <w:rFonts w:cs="Arial"/>
@@ -2632,11 +3609,11 @@
         <w:spacing w:after="240"/>
       </w:pPr>
       <w:r>
-        <w:t xml:space="preserve">É necessário que o sistema suporte um aumento gradual no número de usuários e no volume de dados sem degradação de performance. Operações essenciais deverão estar disponíveis offline, e o sistema deve permitir a exportação de dados financeiros em formatos comuns. O sistema deve ser </w:t>
+        <w:t xml:space="preserve">É necessário que o sistema suporte um aumento gradual no número de usuários e no volume de dados sem degradação de performance. Operações essenciais deverão estar disponíveis offline, e o sistema deve permitir a exportação de dados financeiros em formatos comuns. O sistema deve ser autônomo, permitindo que a confeiteira gerencie todas as funcionalidades sem necessidade de assistência técnica frequente. Integrações com sistemas de </w:t>
       </w:r>
       <w:r>
         <w:lastRenderedPageBreak/>
-        <w:t>autônomo, permitindo que a confeiteira gerencie todas as funcionalidades sem necessidade de assistência técnica frequente. Integrações com sistemas de emissão de notas fiscais eletrônicas não são necessárias, alinhando-se com operações de pequena escala.</w:t>
+        <w:t>emissão de notas fiscais eletrônicas não são necessárias, alinhando-se com operações de pequena escala.</w:t>
       </w:r>
     </w:p>
     <w:p>
@@ -2652,7 +3629,7 @@
           <w:bCs/>
         </w:rPr>
       </w:pPr>
-      <w:bookmarkStart w:id="12" w:name="_Toc163599128"/>
+      <w:bookmarkStart w:id="12" w:name="_Toc164086186"/>
       <w:r>
         <w:rPr>
           <w:rFonts w:cs="Arial"/>
@@ -2673,6 +3650,9 @@
       </w:pPr>
       <w:r>
         <w:t>O sistema depende da manutenção e atualização das bibliotecas de software e frameworks utilizados no desenvolvimento para garantir segurança e compatibilidade. A capacidade de resolver problemas técnicos de maneira eficiente depende da qualidade do suporte técnico disponível.</w:t>
+      </w:r>
+      <w:r>
+        <w:t xml:space="preserve"> Necessita de capacidade de processamento compatível com tecnologia web moderna.</w:t>
       </w:r>
     </w:p>
     <w:p>
@@ -2689,7 +3669,7 @@
           <w:bCs/>
         </w:rPr>
       </w:pPr>
-      <w:bookmarkStart w:id="13" w:name="_Toc163599129"/>
+      <w:bookmarkStart w:id="13" w:name="_Toc164086187"/>
       <w:r>
         <w:rPr>
           <w:rFonts w:cs="Arial"/>
@@ -2838,7 +3818,7 @@
           <w:bCs/>
         </w:rPr>
       </w:pPr>
-      <w:bookmarkStart w:id="14" w:name="_Toc163599130"/>
+      <w:bookmarkStart w:id="14" w:name="_Toc164086188"/>
       <w:r>
         <w:rPr>
           <w:rFonts w:cs="Arial"/>
@@ -2864,7 +3844,7 @@
           <w:bCs/>
         </w:rPr>
       </w:pPr>
-      <w:bookmarkStart w:id="15" w:name="_Toc163599131"/>
+      <w:bookmarkStart w:id="15" w:name="_Toc164086189"/>
       <w:r>
         <w:rPr>
           <w:rFonts w:cs="Arial"/>
@@ -2894,7 +3874,7 @@
           <w:color w:val="262626" w:themeColor="text1" w:themeTint="D9"/>
         </w:rPr>
       </w:pPr>
-      <w:bookmarkStart w:id="16" w:name="_Toc163599132"/>
+      <w:bookmarkStart w:id="16" w:name="_Toc164086190"/>
       <w:r>
         <w:rPr>
           <w:rFonts w:cs="Arial"/>
@@ -2928,7 +3908,7 @@
         <w:t>F_F</w:t>
       </w:r>
       <w:r>
-        <w:t>1.2 - Garantir que os ingredientes adquiridos sejam automaticamente adicionados ao estoque do sistema.</w:t>
+        <w:t>1.2 - Garantir que os ingredientes adquiridos sejam adicionados ao estoque do sistema.</w:t>
       </w:r>
       <w:r>
         <w:t xml:space="preserve"> (O)</w:t>
@@ -2946,7 +3926,13 @@
         <w:t>F_F</w:t>
       </w:r>
       <w:r>
-        <w:t>2.1 - Possibilitar que a confeiteira selecione produtos disponíveis para incluir em um pedido, indicando quantidade, sabor, tamanho, entre outros detalhes.</w:t>
+        <w:t>2.1 - Possibilitar que a confeiteira selecione produtos disponíveis para incluir em um pedido, indicando quantidade, sabor, tamanho</w:t>
+      </w:r>
+      <w:r>
+        <w:t xml:space="preserve"> e</w:t>
+      </w:r>
+      <w:r>
+        <w:t xml:space="preserve"> outros detalhes.</w:t>
       </w:r>
       <w:r>
         <w:t xml:space="preserve"> (E)</w:t>
@@ -2964,7 +3950,13 @@
         <w:t>F_F</w:t>
       </w:r>
       <w:r>
-        <w:t>2.2 - Calcular automaticamente o valor total do pedido com base nos produtos selecionados pela confeiteira</w:t>
+        <w:t xml:space="preserve">2.2 - Calcular o valor </w:t>
+      </w:r>
+      <w:r>
+        <w:t>inicial</w:t>
+      </w:r>
+      <w:r>
+        <w:t xml:space="preserve"> do pedido com base nos produtos selecionados pela confeiteira</w:t>
       </w:r>
       <w:r>
         <w:t>.</w:t>
@@ -3003,7 +3995,7 @@
         <w:t>F_F</w:t>
       </w:r>
       <w:r>
-        <w:t>2.4 - Reservar automaticamente os ingredientes necessários no estoque após a realização do pedido.</w:t>
+        <w:t>2.4 - Reservar os ingredientes necessários no estoque após a realização do pedido.</w:t>
       </w:r>
       <w:r>
         <w:t xml:space="preserve"> (O)</w:t>
@@ -3021,7 +4013,19 @@
         <w:t>F_F</w:t>
       </w:r>
       <w:r>
-        <w:t>3.1 - Permitir que a confeiteira atualize o status do pedido, indicando se está em produção ou com a produção finalizada, aguardando retirada/entrega.</w:t>
+        <w:t>3.1 - Permitir que a confeiteira atualize o status do pedido, indicando se está em produção</w:t>
+      </w:r>
+      <w:r>
+        <w:t>,</w:t>
+      </w:r>
+      <w:r>
+        <w:t xml:space="preserve"> produção finalizada</w:t>
+      </w:r>
+      <w:r>
+        <w:t xml:space="preserve"> ou</w:t>
+      </w:r>
+      <w:r>
+        <w:t xml:space="preserve"> aguardando retirada/entrega.</w:t>
       </w:r>
       <w:r>
         <w:t xml:space="preserve"> (E)</w:t>
@@ -3040,7 +4044,13 @@
         <w:t>F_F</w:t>
       </w:r>
       <w:r>
-        <w:t>3.2 - Reduzir automaticamente os ingredientes reservados no</w:t>
+        <w:t xml:space="preserve">3.2 - </w:t>
+      </w:r>
+      <w:r>
+        <w:t>Subtrair</w:t>
+      </w:r>
+      <w:r>
+        <w:t xml:space="preserve"> os ingredientes reservados no</w:t>
       </w:r>
       <w:r>
         <w:t xml:space="preserve"> </w:t>
@@ -3064,7 +4074,7 @@
           <w:color w:val="262626" w:themeColor="text1" w:themeTint="D9"/>
         </w:rPr>
       </w:pPr>
-      <w:bookmarkStart w:id="17" w:name="_Toc163599133"/>
+      <w:bookmarkStart w:id="17" w:name="_Toc164086191"/>
       <w:r>
         <w:rPr>
           <w:rFonts w:cs="Arial"/>
@@ -3140,7 +4150,7 @@
         <w:t>F_B</w:t>
       </w:r>
       <w:r>
-        <w:t>4.3 - Alterar automaticamente o status do pedido para "pedido concluído</w:t>
+        <w:t>4.3 - Alterar o status do pedido para "pedido concluído</w:t>
       </w:r>
       <w:r>
         <w:t>”</w:t>
@@ -3181,7 +4191,6 @@
         <w:spacing w:after="240"/>
       </w:pPr>
       <w:r>
-        <w:lastRenderedPageBreak/>
         <w:t>R</w:t>
       </w:r>
       <w:r>
@@ -3194,7 +4203,7 @@
         <w:t>2</w:t>
       </w:r>
       <w:r>
-        <w:t xml:space="preserve"> - Atualizar automaticamente o status do pedido para "pagamento efetuado" após o pagamento ser realizado.</w:t>
+        <w:t xml:space="preserve"> - Atualizar o status do pedido para "pagamento efetuado" após o pagamento ser realizado.</w:t>
       </w:r>
       <w:r>
         <w:t xml:space="preserve"> (O)</w:t>
@@ -3212,12 +4221,13 @@
           <w:color w:val="262626" w:themeColor="text1" w:themeTint="D9"/>
         </w:rPr>
       </w:pPr>
-      <w:bookmarkStart w:id="18" w:name="_Toc163599134"/>
+      <w:bookmarkStart w:id="18" w:name="_Toc164086192"/>
       <w:r>
         <w:rPr>
           <w:rFonts w:cs="Arial"/>
           <w:color w:val="262626" w:themeColor="text1" w:themeTint="D9"/>
         </w:rPr>
+        <w:lastRenderedPageBreak/>
         <w:t>Funções de Saída</w:t>
       </w:r>
       <w:bookmarkEnd w:id="18"/>
@@ -3254,6 +4264,7 @@
           <w:bCs/>
         </w:rPr>
       </w:pPr>
+      <w:bookmarkStart w:id="19" w:name="_Toc164086193"/>
       <w:r>
         <w:rPr>
           <w:rFonts w:cs="Arial"/>
@@ -3261,6 +4272,7 @@
         </w:rPr>
         <w:t>Requisitos de Qualidade</w:t>
       </w:r>
+      <w:bookmarkEnd w:id="19"/>
     </w:p>
     <w:p>
       <w:pPr>
@@ -3274,6 +4286,7 @@
           <w:color w:val="262626" w:themeColor="text1" w:themeTint="D9"/>
         </w:rPr>
       </w:pPr>
+      <w:bookmarkStart w:id="20" w:name="_Toc164086194"/>
       <w:r>
         <w:rPr>
           <w:rFonts w:cs="Arial"/>
@@ -3281,6 +4294,7 @@
         </w:rPr>
         <w:t>Funcionalidade</w:t>
       </w:r>
+      <w:bookmarkEnd w:id="20"/>
     </w:p>
     <w:p>
       <w:pPr>
@@ -3328,6 +4342,7 @@
           <w:color w:val="262626" w:themeColor="text1" w:themeTint="D9"/>
         </w:rPr>
       </w:pPr>
+      <w:bookmarkStart w:id="21" w:name="_Toc164086195"/>
       <w:r>
         <w:rPr>
           <w:rFonts w:cs="Arial"/>
@@ -3335,6 +4350,7 @@
         </w:rPr>
         <w:t>Usabilidade</w:t>
       </w:r>
+      <w:bookmarkEnd w:id="21"/>
     </w:p>
     <w:p>
       <w:pPr>
@@ -3437,13 +4453,14 @@
           <w:rFonts w:cs="Arial"/>
         </w:rPr>
       </w:pPr>
-      <w:r>
-        <w:rPr>
-          <w:rFonts w:cs="Arial"/>
-        </w:rPr>
-        <w:lastRenderedPageBreak/>
+      <w:bookmarkStart w:id="22" w:name="_Toc164086196"/>
+      <w:r>
+        <w:rPr>
+          <w:rFonts w:cs="Arial"/>
+        </w:rPr>
         <w:t>Requisitos de Interface Externa</w:t>
       </w:r>
+      <w:bookmarkEnd w:id="22"/>
     </w:p>
     <w:p>
       <w:pPr>
@@ -3453,9 +4470,11 @@
           <w:numId w:val="1"/>
         </w:numPr>
       </w:pPr>
+      <w:bookmarkStart w:id="23" w:name="_Toc164086197"/>
       <w:r>
         <w:t>Interface com o Usuário</w:t>
       </w:r>
+      <w:bookmarkEnd w:id="23"/>
     </w:p>
     <w:p>
       <w:pPr>
@@ -3473,6 +4492,7 @@
         <w:ind w:left="709"/>
       </w:pPr>
       <w:r>
+        <w:lastRenderedPageBreak/>
         <w:t xml:space="preserve">RF_IE1.2 - </w:t>
       </w:r>
       <w:r>
@@ -3513,9 +4533,11 @@
           <w:numId w:val="1"/>
         </w:numPr>
       </w:pPr>
+      <w:bookmarkStart w:id="24" w:name="_Toc164086198"/>
       <w:r>
         <w:t>Interfaces de Comunicação</w:t>
       </w:r>
+      <w:bookmarkEnd w:id="24"/>
     </w:p>
     <w:p>
       <w:pPr>
@@ -3591,7 +4613,7 @@
 </file>
 
 <file path=word/endnotes.xml><?xml version="1.0" encoding="utf-8"?>
-<w:endnotes xmlns:wpc="http://schemas.microsoft.com/office/word/2010/wordprocessingCanvas" xmlns:cx="http://schemas.microsoft.com/office/drawing/2014/chartex" xmlns:cx1="http://schemas.microsoft.com/office/drawing/2015/9/8/chartex" xmlns:cx2="http://schemas.microsoft.com/office/drawing/2015/10/21/chartex" xmlns:cx3="http://schemas.microsoft.com/office/drawing/2016/5/9/chartex" xmlns:cx4="http://schemas.microsoft.com/office/drawing/2016/5/10/chartex" xmlns:cx5="http://schemas.microsoft.com/office/drawing/2016/5/11/chartex" xmlns:cx6="http://schemas.microsoft.com/office/drawing/2016/5/12/chartex" xmlns:cx7="http://schemas.microsoft.com/office/drawing/2016/5/13/chartex" xmlns:cx8="http://schemas.microsoft.com/office/drawing/2016/5/14/chartex" xmlns:mc="http://schemas.openxmlformats.org/markup-compatibility/2006" xmlns:aink="http://schemas.microsoft.com/office/drawing/2016/ink" xmlns:am3d="http://schemas.microsoft.com/office/drawing/2017/model3d" xmlns:o="urn:schemas-microsoft-com:office:office" xmlns:r="http://schemas.openxmlformats.org/officeDocument/2006/relationships" xmlns:m="http://schemas.openxmlformats.org/officeDocument/2006/math" xmlns:v="urn:schemas-microsoft-com:vml" xmlns:wp14="http://schemas.microsoft.com/office/word/2010/wordprocessingDrawing" xmlns:wp="http://schemas.openxmlformats.org/drawingml/2006/wordprocessingDrawing" xmlns:w10="urn:schemas-microsoft-com:office:word" xmlns:w="http://schemas.openxmlformats.org/wordprocessingml/2006/main" xmlns:w14="http://schemas.microsoft.com/office/word/2010/wordml" xmlns:w15="http://schemas.microsoft.com/office/word/2012/wordml" xmlns:w16cex="http://schemas.microsoft.com/office/word/2018/wordml/cex" xmlns:w16cid="http://schemas.microsoft.com/office/word/2016/wordml/cid" xmlns:w16="http://schemas.microsoft.com/office/word/2018/wordml" xmlns:w16sdtdh="http://schemas.microsoft.com/office/word/2020/wordml/sdtdatahash" xmlns:w16se="http://schemas.microsoft.com/office/word/2015/wordml/symex" xmlns:wpg="http://schemas.microsoft.com/office/word/2010/wordprocessingGroup" xmlns:wpi="http://schemas.microsoft.com/office/word/2010/wordprocessingInk" xmlns:wne="http://schemas.microsoft.com/office/word/2006/wordml" xmlns:wps="http://schemas.microsoft.com/office/word/2010/wordprocessingShape" mc:Ignorable="w14 w15 w16se w16cid w16 w16cex w16sdtdh wp14">
+<w:endnotes xmlns:wpc="http://schemas.microsoft.com/office/word/2010/wordprocessingCanvas" xmlns:cx="http://schemas.microsoft.com/office/drawing/2014/chartex" xmlns:cx1="http://schemas.microsoft.com/office/drawing/2015/9/8/chartex" xmlns:cx2="http://schemas.microsoft.com/office/drawing/2015/10/21/chartex" xmlns:cx3="http://schemas.microsoft.com/office/drawing/2016/5/9/chartex" xmlns:cx4="http://schemas.microsoft.com/office/drawing/2016/5/10/chartex" xmlns:cx5="http://schemas.microsoft.com/office/drawing/2016/5/11/chartex" xmlns:cx6="http://schemas.microsoft.com/office/drawing/2016/5/12/chartex" xmlns:cx7="http://schemas.microsoft.com/office/drawing/2016/5/13/chartex" xmlns:cx8="http://schemas.microsoft.com/office/drawing/2016/5/14/chartex" xmlns:mc="http://schemas.openxmlformats.org/markup-compatibility/2006" xmlns:aink="http://schemas.microsoft.com/office/drawing/2016/ink" xmlns:am3d="http://schemas.microsoft.com/office/drawing/2017/model3d" xmlns:o="urn:schemas-microsoft-com:office:office" xmlns:oel="http://schemas.microsoft.com/office/2019/extlst" xmlns:r="http://schemas.openxmlformats.org/officeDocument/2006/relationships" xmlns:m="http://schemas.openxmlformats.org/officeDocument/2006/math" xmlns:v="urn:schemas-microsoft-com:vml" xmlns:wp14="http://schemas.microsoft.com/office/word/2010/wordprocessingDrawing" xmlns:wp="http://schemas.openxmlformats.org/drawingml/2006/wordprocessingDrawing" xmlns:w10="urn:schemas-microsoft-com:office:word" xmlns:w="http://schemas.openxmlformats.org/wordprocessingml/2006/main" xmlns:w14="http://schemas.microsoft.com/office/word/2010/wordml" xmlns:w15="http://schemas.microsoft.com/office/word/2012/wordml" xmlns:w16cex="http://schemas.microsoft.com/office/word/2018/wordml/cex" xmlns:w16cid="http://schemas.microsoft.com/office/word/2016/wordml/cid" xmlns:w16="http://schemas.microsoft.com/office/word/2018/wordml" xmlns:w16sdtdh="http://schemas.microsoft.com/office/word/2020/wordml/sdtdatahash" xmlns:w16se="http://schemas.microsoft.com/office/word/2015/wordml/symex" xmlns:wpg="http://schemas.microsoft.com/office/word/2010/wordprocessingGroup" xmlns:wpi="http://schemas.microsoft.com/office/word/2010/wordprocessingInk" xmlns:wne="http://schemas.microsoft.com/office/word/2006/wordml" xmlns:wps="http://schemas.microsoft.com/office/word/2010/wordprocessingShape" mc:Ignorable="w14 w15 w16se w16cid w16 w16cex w16sdtdh wp14">
   <w:endnote w:type="separator" w:id="-1">
     <w:p>
       <w:pPr>
@@ -3616,7 +4638,7 @@
 </file>
 
 <file path=word/footer1.xml><?xml version="1.0" encoding="utf-8"?>
-<w:ftr xmlns:wpc="http://schemas.microsoft.com/office/word/2010/wordprocessingCanvas" xmlns:cx="http://schemas.microsoft.com/office/drawing/2014/chartex" xmlns:cx1="http://schemas.microsoft.com/office/drawing/2015/9/8/chartex" xmlns:cx2="http://schemas.microsoft.com/office/drawing/2015/10/21/chartex" xmlns:cx3="http://schemas.microsoft.com/office/drawing/2016/5/9/chartex" xmlns:cx4="http://schemas.microsoft.com/office/drawing/2016/5/10/chartex" xmlns:cx5="http://schemas.microsoft.com/office/drawing/2016/5/11/chartex" xmlns:cx6="http://schemas.microsoft.com/office/drawing/2016/5/12/chartex" xmlns:cx7="http://schemas.microsoft.com/office/drawing/2016/5/13/chartex" xmlns:cx8="http://schemas.microsoft.com/office/drawing/2016/5/14/chartex" xmlns:mc="http://schemas.openxmlformats.org/markup-compatibility/2006" xmlns:aink="http://schemas.microsoft.com/office/drawing/2016/ink" xmlns:am3d="http://schemas.microsoft.com/office/drawing/2017/model3d" xmlns:o="urn:schemas-microsoft-com:office:office" xmlns:r="http://schemas.openxmlformats.org/officeDocument/2006/relationships" xmlns:m="http://schemas.openxmlformats.org/officeDocument/2006/math" xmlns:v="urn:schemas-microsoft-com:vml" xmlns:wp14="http://schemas.microsoft.com/office/word/2010/wordprocessingDrawing" xmlns:wp="http://schemas.openxmlformats.org/drawingml/2006/wordprocessingDrawing" xmlns:w10="urn:schemas-microsoft-com:office:word" xmlns:w="http://schemas.openxmlformats.org/wordprocessingml/2006/main" xmlns:w14="http://schemas.microsoft.com/office/word/2010/wordml" xmlns:w15="http://schemas.microsoft.com/office/word/2012/wordml" xmlns:w16cex="http://schemas.microsoft.com/office/word/2018/wordml/cex" xmlns:w16cid="http://schemas.microsoft.com/office/word/2016/wordml/cid" xmlns:w16="http://schemas.microsoft.com/office/word/2018/wordml" xmlns:w16sdtdh="http://schemas.microsoft.com/office/word/2020/wordml/sdtdatahash" xmlns:w16se="http://schemas.microsoft.com/office/word/2015/wordml/symex" xmlns:wpg="http://schemas.microsoft.com/office/word/2010/wordprocessingGroup" xmlns:wpi="http://schemas.microsoft.com/office/word/2010/wordprocessingInk" xmlns:wne="http://schemas.microsoft.com/office/word/2006/wordml" xmlns:wps="http://schemas.microsoft.com/office/word/2010/wordprocessingShape" mc:Ignorable="w14 w15 w16se w16cid w16 w16cex w16sdtdh wp14">
+<w:ftr xmlns:wpc="http://schemas.microsoft.com/office/word/2010/wordprocessingCanvas" xmlns:cx="http://schemas.microsoft.com/office/drawing/2014/chartex" xmlns:cx1="http://schemas.microsoft.com/office/drawing/2015/9/8/chartex" xmlns:cx2="http://schemas.microsoft.com/office/drawing/2015/10/21/chartex" xmlns:cx3="http://schemas.microsoft.com/office/drawing/2016/5/9/chartex" xmlns:cx4="http://schemas.microsoft.com/office/drawing/2016/5/10/chartex" xmlns:cx5="http://schemas.microsoft.com/office/drawing/2016/5/11/chartex" xmlns:cx6="http://schemas.microsoft.com/office/drawing/2016/5/12/chartex" xmlns:cx7="http://schemas.microsoft.com/office/drawing/2016/5/13/chartex" xmlns:cx8="http://schemas.microsoft.com/office/drawing/2016/5/14/chartex" xmlns:mc="http://schemas.openxmlformats.org/markup-compatibility/2006" xmlns:aink="http://schemas.microsoft.com/office/drawing/2016/ink" xmlns:am3d="http://schemas.microsoft.com/office/drawing/2017/model3d" xmlns:o="urn:schemas-microsoft-com:office:office" xmlns:oel="http://schemas.microsoft.com/office/2019/extlst" xmlns:r="http://schemas.openxmlformats.org/officeDocument/2006/relationships" xmlns:m="http://schemas.openxmlformats.org/officeDocument/2006/math" xmlns:v="urn:schemas-microsoft-com:vml" xmlns:wp14="http://schemas.microsoft.com/office/word/2010/wordprocessingDrawing" xmlns:wp="http://schemas.openxmlformats.org/drawingml/2006/wordprocessingDrawing" xmlns:w10="urn:schemas-microsoft-com:office:word" xmlns:w="http://schemas.openxmlformats.org/wordprocessingml/2006/main" xmlns:w14="http://schemas.microsoft.com/office/word/2010/wordml" xmlns:w15="http://schemas.microsoft.com/office/word/2012/wordml" xmlns:w16cex="http://schemas.microsoft.com/office/word/2018/wordml/cex" xmlns:w16cid="http://schemas.microsoft.com/office/word/2016/wordml/cid" xmlns:w16="http://schemas.microsoft.com/office/word/2018/wordml" xmlns:w16sdtdh="http://schemas.microsoft.com/office/word/2020/wordml/sdtdatahash" xmlns:w16se="http://schemas.microsoft.com/office/word/2015/wordml/symex" xmlns:wpg="http://schemas.microsoft.com/office/word/2010/wordprocessingGroup" xmlns:wpi="http://schemas.microsoft.com/office/word/2010/wordprocessingInk" xmlns:wne="http://schemas.microsoft.com/office/word/2006/wordml" xmlns:wps="http://schemas.microsoft.com/office/word/2010/wordprocessingShape" mc:Ignorable="w14 w15 w16se w16cid w16 w16cex w16sdtdh wp14">
   <w:sdt>
     <w:sdtPr>
       <w:id w:val="-16307119"/>
@@ -3625,7 +4647,6 @@
         <w:docPartUnique/>
       </w:docPartObj>
     </w:sdtPr>
-    <w:sdtEndPr/>
     <w:sdtContent>
       <w:p>
         <w:pPr>
@@ -3659,7 +4680,7 @@
 </file>
 
 <file path=word/footnotes.xml><?xml version="1.0" encoding="utf-8"?>
-<w:footnotes xmlns:wpc="http://schemas.microsoft.com/office/word/2010/wordprocessingCanvas" xmlns:cx="http://schemas.microsoft.com/office/drawing/2014/chartex" xmlns:cx1="http://schemas.microsoft.com/office/drawing/2015/9/8/chartex" xmlns:cx2="http://schemas.microsoft.com/office/drawing/2015/10/21/chartex" xmlns:cx3="http://schemas.microsoft.com/office/drawing/2016/5/9/chartex" xmlns:cx4="http://schemas.microsoft.com/office/drawing/2016/5/10/chartex" xmlns:cx5="http://schemas.microsoft.com/office/drawing/2016/5/11/chartex" xmlns:cx6="http://schemas.microsoft.com/office/drawing/2016/5/12/chartex" xmlns:cx7="http://schemas.microsoft.com/office/drawing/2016/5/13/chartex" xmlns:cx8="http://schemas.microsoft.com/office/drawing/2016/5/14/chartex" xmlns:mc="http://schemas.openxmlformats.org/markup-compatibility/2006" xmlns:aink="http://schemas.microsoft.com/office/drawing/2016/ink" xmlns:am3d="http://schemas.microsoft.com/office/drawing/2017/model3d" xmlns:o="urn:schemas-microsoft-com:office:office" xmlns:r="http://schemas.openxmlformats.org/officeDocument/2006/relationships" xmlns:m="http://schemas.openxmlformats.org/officeDocument/2006/math" xmlns:v="urn:schemas-microsoft-com:vml" xmlns:wp14="http://schemas.microsoft.com/office/word/2010/wordprocessingDrawing" xmlns:wp="http://schemas.openxmlformats.org/drawingml/2006/wordprocessingDrawing" xmlns:w10="urn:schemas-microsoft-com:office:word" xmlns:w="http://schemas.openxmlformats.org/wordprocessingml/2006/main" xmlns:w14="http://schemas.microsoft.com/office/word/2010/wordml" xmlns:w15="http://schemas.microsoft.com/office/word/2012/wordml" xmlns:w16cex="http://schemas.microsoft.com/office/word/2018/wordml/cex" xmlns:w16cid="http://schemas.microsoft.com/office/word/2016/wordml/cid" xmlns:w16="http://schemas.microsoft.com/office/word/2018/wordml" xmlns:w16sdtdh="http://schemas.microsoft.com/office/word/2020/wordml/sdtdatahash" xmlns:w16se="http://schemas.microsoft.com/office/word/2015/wordml/symex" xmlns:wpg="http://schemas.microsoft.com/office/word/2010/wordprocessingGroup" xmlns:wpi="http://schemas.microsoft.com/office/word/2010/wordprocessingInk" xmlns:wne="http://schemas.microsoft.com/office/word/2006/wordml" xmlns:wps="http://schemas.microsoft.com/office/word/2010/wordprocessingShape" mc:Ignorable="w14 w15 w16se w16cid w16 w16cex w16sdtdh wp14">
+<w:footnotes xmlns:wpc="http://schemas.microsoft.com/office/word/2010/wordprocessingCanvas" xmlns:cx="http://schemas.microsoft.com/office/drawing/2014/chartex" xmlns:cx1="http://schemas.microsoft.com/office/drawing/2015/9/8/chartex" xmlns:cx2="http://schemas.microsoft.com/office/drawing/2015/10/21/chartex" xmlns:cx3="http://schemas.microsoft.com/office/drawing/2016/5/9/chartex" xmlns:cx4="http://schemas.microsoft.com/office/drawing/2016/5/10/chartex" xmlns:cx5="http://schemas.microsoft.com/office/drawing/2016/5/11/chartex" xmlns:cx6="http://schemas.microsoft.com/office/drawing/2016/5/12/chartex" xmlns:cx7="http://schemas.microsoft.com/office/drawing/2016/5/13/chartex" xmlns:cx8="http://schemas.microsoft.com/office/drawing/2016/5/14/chartex" xmlns:mc="http://schemas.openxmlformats.org/markup-compatibility/2006" xmlns:aink="http://schemas.microsoft.com/office/drawing/2016/ink" xmlns:am3d="http://schemas.microsoft.com/office/drawing/2017/model3d" xmlns:o="urn:schemas-microsoft-com:office:office" xmlns:oel="http://schemas.microsoft.com/office/2019/extlst" xmlns:r="http://schemas.openxmlformats.org/officeDocument/2006/relationships" xmlns:m="http://schemas.openxmlformats.org/officeDocument/2006/math" xmlns:v="urn:schemas-microsoft-com:vml" xmlns:wp14="http://schemas.microsoft.com/office/word/2010/wordprocessingDrawing" xmlns:wp="http://schemas.openxmlformats.org/drawingml/2006/wordprocessingDrawing" xmlns:w10="urn:schemas-microsoft-com:office:word" xmlns:w="http://schemas.openxmlformats.org/wordprocessingml/2006/main" xmlns:w14="http://schemas.microsoft.com/office/word/2010/wordml" xmlns:w15="http://schemas.microsoft.com/office/word/2012/wordml" xmlns:w16cex="http://schemas.microsoft.com/office/word/2018/wordml/cex" xmlns:w16cid="http://schemas.microsoft.com/office/word/2016/wordml/cid" xmlns:w16="http://schemas.microsoft.com/office/word/2018/wordml" xmlns:w16sdtdh="http://schemas.microsoft.com/office/word/2020/wordml/sdtdatahash" xmlns:w16se="http://schemas.microsoft.com/office/word/2015/wordml/symex" xmlns:wpg="http://schemas.microsoft.com/office/word/2010/wordprocessingGroup" xmlns:wpi="http://schemas.microsoft.com/office/word/2010/wordprocessingInk" xmlns:wne="http://schemas.microsoft.com/office/word/2006/wordml" xmlns:wps="http://schemas.microsoft.com/office/word/2010/wordprocessingShape" mc:Ignorable="w14 w15 w16se w16cid w16 w16cex w16sdtdh wp14">
   <w:footnote w:type="separator" w:id="-1">
     <w:p>
       <w:pPr>
@@ -3684,7 +4705,7 @@
 </file>
 
 <file path=word/numbering.xml><?xml version="1.0" encoding="utf-8"?>
-<w:numbering xmlns:wpc="http://schemas.microsoft.com/office/word/2010/wordprocessingCanvas" xmlns:cx="http://schemas.microsoft.com/office/drawing/2014/chartex" xmlns:cx1="http://schemas.microsoft.com/office/drawing/2015/9/8/chartex" xmlns:cx2="http://schemas.microsoft.com/office/drawing/2015/10/21/chartex" xmlns:cx3="http://schemas.microsoft.com/office/drawing/2016/5/9/chartex" xmlns:cx4="http://schemas.microsoft.com/office/drawing/2016/5/10/chartex" xmlns:cx5="http://schemas.microsoft.com/office/drawing/2016/5/11/chartex" xmlns:cx6="http://schemas.microsoft.com/office/drawing/2016/5/12/chartex" xmlns:cx7="http://schemas.microsoft.com/office/drawing/2016/5/13/chartex" xmlns:cx8="http://schemas.microsoft.com/office/drawing/2016/5/14/chartex" xmlns:mc="http://schemas.openxmlformats.org/markup-compatibility/2006" xmlns:aink="http://schemas.microsoft.com/office/drawing/2016/ink" xmlns:am3d="http://schemas.microsoft.com/office/drawing/2017/model3d" xmlns:o="urn:schemas-microsoft-com:office:office" xmlns:r="http://schemas.openxmlformats.org/officeDocument/2006/relationships" xmlns:m="http://schemas.openxmlformats.org/officeDocument/2006/math" xmlns:v="urn:schemas-microsoft-com:vml" xmlns:wp14="http://schemas.microsoft.com/office/word/2010/wordprocessingDrawing" xmlns:wp="http://schemas.openxmlformats.org/drawingml/2006/wordprocessingDrawing" xmlns:w10="urn:schemas-microsoft-com:office:word" xmlns:w="http://schemas.openxmlformats.org/wordprocessingml/2006/main" xmlns:w14="http://schemas.microsoft.com/office/word/2010/wordml" xmlns:w15="http://schemas.microsoft.com/office/word/2012/wordml" xmlns:w16cex="http://schemas.microsoft.com/office/word/2018/wordml/cex" xmlns:w16cid="http://schemas.microsoft.com/office/word/2016/wordml/cid" xmlns:w16="http://schemas.microsoft.com/office/word/2018/wordml" xmlns:w16sdtdh="http://schemas.microsoft.com/office/word/2020/wordml/sdtdatahash" xmlns:w16se="http://schemas.microsoft.com/office/word/2015/wordml/symex" xmlns:wpg="http://schemas.microsoft.com/office/word/2010/wordprocessingGroup" xmlns:wpi="http://schemas.microsoft.com/office/word/2010/wordprocessingInk" xmlns:wne="http://schemas.microsoft.com/office/word/2006/wordml" xmlns:wps="http://schemas.microsoft.com/office/word/2010/wordprocessingShape" mc:Ignorable="w14 w15 w16se w16cid w16 w16cex w16sdtdh wp14">
+<w:numbering xmlns:wpc="http://schemas.microsoft.com/office/word/2010/wordprocessingCanvas" xmlns:cx="http://schemas.microsoft.com/office/drawing/2014/chartex" xmlns:cx1="http://schemas.microsoft.com/office/drawing/2015/9/8/chartex" xmlns:cx2="http://schemas.microsoft.com/office/drawing/2015/10/21/chartex" xmlns:cx3="http://schemas.microsoft.com/office/drawing/2016/5/9/chartex" xmlns:cx4="http://schemas.microsoft.com/office/drawing/2016/5/10/chartex" xmlns:cx5="http://schemas.microsoft.com/office/drawing/2016/5/11/chartex" xmlns:cx6="http://schemas.microsoft.com/office/drawing/2016/5/12/chartex" xmlns:cx7="http://schemas.microsoft.com/office/drawing/2016/5/13/chartex" xmlns:cx8="http://schemas.microsoft.com/office/drawing/2016/5/14/chartex" xmlns:mc="http://schemas.openxmlformats.org/markup-compatibility/2006" xmlns:aink="http://schemas.microsoft.com/office/drawing/2016/ink" xmlns:am3d="http://schemas.microsoft.com/office/drawing/2017/model3d" xmlns:o="urn:schemas-microsoft-com:office:office" xmlns:oel="http://schemas.microsoft.com/office/2019/extlst" xmlns:r="http://schemas.openxmlformats.org/officeDocument/2006/relationships" xmlns:m="http://schemas.openxmlformats.org/officeDocument/2006/math" xmlns:v="urn:schemas-microsoft-com:vml" xmlns:wp14="http://schemas.microsoft.com/office/word/2010/wordprocessingDrawing" xmlns:wp="http://schemas.openxmlformats.org/drawingml/2006/wordprocessingDrawing" xmlns:w10="urn:schemas-microsoft-com:office:word" xmlns:w="http://schemas.openxmlformats.org/wordprocessingml/2006/main" xmlns:w14="http://schemas.microsoft.com/office/word/2010/wordml" xmlns:w15="http://schemas.microsoft.com/office/word/2012/wordml" xmlns:w16cex="http://schemas.microsoft.com/office/word/2018/wordml/cex" xmlns:w16cid="http://schemas.microsoft.com/office/word/2016/wordml/cid" xmlns:w16="http://schemas.microsoft.com/office/word/2018/wordml" xmlns:w16sdtdh="http://schemas.microsoft.com/office/word/2020/wordml/sdtdatahash" xmlns:w16se="http://schemas.microsoft.com/office/word/2015/wordml/symex" xmlns:wpg="http://schemas.microsoft.com/office/word/2010/wordprocessingGroup" xmlns:wpi="http://schemas.microsoft.com/office/word/2010/wordprocessingInk" xmlns:wne="http://schemas.microsoft.com/office/word/2006/wordml" xmlns:wps="http://schemas.microsoft.com/office/word/2010/wordprocessingShape" mc:Ignorable="w14 w15 w16se w16cid w16 w16cex w16sdtdh wp14">
   <w:abstractNum w:abstractNumId="0" w15:restartNumberingAfterBreak="0">
     <w:nsid w:val="0ADA6D6B"/>
     <w:multiLevelType w:val="hybridMultilevel"/>
@@ -5021,46 +6042,46 @@
       </w:pPr>
     </w:lvl>
   </w:abstractNum>
-  <w:num w:numId="1">
+  <w:num w:numId="1" w16cid:durableId="38894443">
     <w:abstractNumId w:val="1"/>
   </w:num>
-  <w:num w:numId="2">
+  <w:num w:numId="2" w16cid:durableId="586887560">
     <w:abstractNumId w:val="3"/>
   </w:num>
-  <w:num w:numId="3">
+  <w:num w:numId="3" w16cid:durableId="1611007225">
     <w:abstractNumId w:val="2"/>
   </w:num>
-  <w:num w:numId="4">
+  <w:num w:numId="4" w16cid:durableId="392236723">
     <w:abstractNumId w:val="5"/>
   </w:num>
-  <w:num w:numId="5">
+  <w:num w:numId="5" w16cid:durableId="526137361">
     <w:abstractNumId w:val="0"/>
   </w:num>
-  <w:num w:numId="6">
+  <w:num w:numId="6" w16cid:durableId="1675062594">
     <w:abstractNumId w:val="4"/>
   </w:num>
-  <w:num w:numId="7">
+  <w:num w:numId="7" w16cid:durableId="1016689499">
     <w:abstractNumId w:val="10"/>
   </w:num>
-  <w:num w:numId="8">
+  <w:num w:numId="8" w16cid:durableId="1820534180">
     <w:abstractNumId w:val="6"/>
   </w:num>
-  <w:num w:numId="9">
+  <w:num w:numId="9" w16cid:durableId="1815949104">
     <w:abstractNumId w:val="8"/>
   </w:num>
-  <w:num w:numId="10">
+  <w:num w:numId="10" w16cid:durableId="296570229">
     <w:abstractNumId w:val="9"/>
   </w:num>
-  <w:num w:numId="11">
+  <w:num w:numId="11" w16cid:durableId="2085254454">
     <w:abstractNumId w:val="7"/>
   </w:num>
-  <w:num w:numId="12">
+  <w:num w:numId="12" w16cid:durableId="173813596">
     <w:abstractNumId w:val="12"/>
   </w:num>
-  <w:num w:numId="13">
+  <w:num w:numId="13" w16cid:durableId="1619071717">
     <w:abstractNumId w:val="13"/>
   </w:num>
-  <w:num w:numId="14">
+  <w:num w:numId="14" w16cid:durableId="411926175">
     <w:abstractNumId w:val="11"/>
   </w:num>
 </w:numbering>

</xml_diff>

<commit_message>
Definição dos casos de uso
</commit_message>
<xml_diff>
--- a/DocumentoRequisitos-Confeiteiras.docx
+++ b/DocumentoRequisitos-Confeiteiras.docx
@@ -228,17 +228,8 @@
           <w:rFonts w:cs="Arial"/>
           <w:b/>
         </w:rPr>
-        <w:t xml:space="preserve"> - </w:t>
-      </w:r>
-      <w:proofErr w:type="spellStart"/>
-      <w:r>
-        <w:rPr>
-          <w:rFonts w:cs="Arial"/>
-          <w:b/>
-        </w:rPr>
-        <w:t>ConfeitApp</w:t>
-      </w:r>
-      <w:proofErr w:type="spellEnd"/>
+        <w:t xml:space="preserve"> - ConfeitApp</w:t>
+      </w:r>
     </w:p>
     <w:p>
       <w:pPr>
@@ -467,6 +458,7 @@
         <w:p>
           <w:pPr>
             <w:pStyle w:val="CabealhodoSumrio"/>
+            <w:spacing w:after="240"/>
             <w:rPr>
               <w:rFonts w:cs="Arial"/>
               <w:b w:val="0"/>
@@ -622,7 +614,25 @@
                 <w:bCs/>
                 <w:noProof/>
               </w:rPr>
-              <w:t>Propósito do Documento de Requisitos</w:t>
+              <w:t>Propó</w:t>
+            </w:r>
+            <w:r>
+              <w:rPr>
+                <w:rStyle w:val="Hyperlink"/>
+                <w:rFonts w:cs="Arial"/>
+                <w:bCs/>
+                <w:noProof/>
+              </w:rPr>
+              <w:t>s</w:t>
+            </w:r>
+            <w:r>
+              <w:rPr>
+                <w:rStyle w:val="Hyperlink"/>
+                <w:rFonts w:cs="Arial"/>
+                <w:bCs/>
+                <w:noProof/>
+              </w:rPr>
+              <w:t>ito do Documento de Requisitos</w:t>
             </w:r>
             <w:r>
               <w:rPr>
@@ -2670,7 +2680,22 @@
         <w:spacing w:after="240"/>
       </w:pPr>
       <w:r>
-        <w:t>Este documento especifica as características e funcionalidades do Sistema de Gestão de Confeiteiras Autônomas. Destina-se a ser utilizado tanto pelos clientes (confeiteiras autônomas) quanto pela equipe de desenvolvimento. Os clientes usarão este documento para compreender as capacidades e o escopo do sistema, enquanto a equipe de desenvolvimento o utilizará como guia durante o processo de implementação</w:t>
+        <w:t xml:space="preserve">Este documento especifica as características e funcionalidades do Sistema de Gestão de Confeiteiras Autônomas. Destina-se a ser utilizado tanto </w:t>
+      </w:r>
+      <w:r>
+        <w:t xml:space="preserve">pelos </w:t>
+      </w:r>
+      <w:r>
+        <w:t>usuários</w:t>
+      </w:r>
+      <w:r>
+        <w:t xml:space="preserve"> (confeiteiras autônomas) quanto pela equipe de desenvolvimento. Os </w:t>
+      </w:r>
+      <w:r>
+        <w:t>usuários</w:t>
+      </w:r>
+      <w:r>
+        <w:t xml:space="preserve"> usarão este documento para compreender as capacidades e o escopo do sistema, enquanto a equipe de desenvolvimento o utilizará como guia durante o processo de implementação</w:t>
       </w:r>
       <w:r>
         <w:t>.</w:t>
@@ -3033,7 +3058,25 @@
         <w:spacing w:after="240"/>
       </w:pPr>
       <w:r>
-        <w:t>O Sistema de Gestão de Confeiteiras Autônomas foi projetado para simplificar e otimizar as operações diárias desses profissionais. Permitirá o cadastro, visualização e gerenciamento de pedidos, além do registro de receitas e despesas para facilitar a gestão financeira. O sistema não terá interface com periféricos externos.</w:t>
+        <w:t xml:space="preserve">O Sistema de Gestão de Confeiteiras Autônomas foi projetado para simplificar e otimizar as operações diárias desses profissionais. Permitirá </w:t>
+      </w:r>
+      <w:r>
+        <w:t>a</w:t>
+      </w:r>
+      <w:r>
+        <w:t xml:space="preserve"> visualização e gerenciamento de pedidos, além do registro de receitas e despesas para facilitar a gestão financeira. </w:t>
+      </w:r>
+      <w:r>
+        <w:t xml:space="preserve">Além disso, </w:t>
+      </w:r>
+      <w:r>
+        <w:t xml:space="preserve">incluirá integração com </w:t>
+      </w:r>
+      <w:r>
+        <w:t>plataformas de</w:t>
+      </w:r>
+      <w:r>
+        <w:t xml:space="preserve"> transações financeiras online, importar dados de estoque e exportar dados operacionais, garantindo uma solução completa e eficaz para as confeiteiras autônomas.</w:t>
       </w:r>
     </w:p>
     <w:p>
@@ -3066,7 +3109,7 @@
         <w:ind w:firstLine="708"/>
       </w:pPr>
       <w:r>
-        <w:t>O sistema de gerenciamento de confeiteiras permite às confeiteiras autônomas registrar compras de ingredientes e realizar pedidos personalizados, incluindo reserva automática de estoque. Além disso, possibilita acompanhar o status de produção dos pedidos e efetuar a retirada/entrega dos produtos, com opção de pagamento no ato. O sistema também registra automaticamente as transações financeiras, oferecendo uma visão abrangente das atividades e possibilitando a geração de relatórios detalhados.</w:t>
+        <w:t>O sistema de gerenciamento de confeiteiras permite às confeiteiras autônomas registrar compras de ingredientes e realizar pedidos personalizados, incluindo reserva automática de estoque. Além disso, possibilita acompanhar o status de produção dos pedidos e efetuar a retirada/entrega dos produtos, com opção de pagamento no ato. O sistema também registra as transações financeiras, oferecendo uma visão abrangente das atividades e possibilitando a geração de relatórios detalhados.</w:t>
       </w:r>
       <w:r>
         <w:tab/>
@@ -3142,11 +3185,11 @@
         <w:spacing w:after="240"/>
       </w:pPr>
       <w:r>
-        <w:t xml:space="preserve">É necessário que o sistema suporte um aumento gradual no número de usuários e no volume de dados sem degradação de performance. Operações essenciais deverão estar disponíveis offline, e o sistema deve permitir a exportação de dados financeiros em formatos comuns. O sistema deve ser </w:t>
+        <w:t xml:space="preserve">É necessário que o sistema suporte um aumento gradual no número de usuários e no volume de dados sem degradação de performance. Operações </w:t>
       </w:r>
       <w:r>
         <w:lastRenderedPageBreak/>
-        <w:t>autônomo, permitindo que a confeiteira gerencie todas as funcionalidades sem necessidade de assistência técnica frequente. Integrações com sistemas de emissão de notas fiscais eletrônicas não são necessárias, alinhando-se com operações de pequena escala.</w:t>
+        <w:t>essenciais deverão estar disponíveis offline, e o sistema deve permitir a exportação de dados financeiros em formatos comuns. O sistema deve ser autônomo, permitindo que a confeiteira gerencie todas as funcionalidades sem necessidade de assistência técnica frequente. Integrações com sistemas de emissão de notas fiscais eletrônicas não são necessárias, alinhando-se com operações de pequena escala.</w:t>
       </w:r>
     </w:p>
     <w:p>
@@ -3221,19 +3264,11 @@
         </w:rPr>
         <w:t xml:space="preserve">Atualmente, todos os requisitos essenciais para o lançamento inicial do </w:t>
       </w:r>
-      <w:proofErr w:type="spellStart"/>
-      <w:r>
-        <w:rPr>
-          <w:rFonts w:cs="Arial"/>
-        </w:rPr>
-        <w:t>ConfeitApp</w:t>
-      </w:r>
-      <w:proofErr w:type="spellEnd"/>
-      <w:r>
-        <w:rPr>
-          <w:rFonts w:cs="Arial"/>
-        </w:rPr>
-        <w:t xml:space="preserve"> </w:t>
+      <w:r>
+        <w:rPr>
+          <w:rFonts w:cs="Arial"/>
+        </w:rPr>
+        <w:t xml:space="preserve">ConfeitApp </w:t>
       </w:r>
       <w:r>
         <w:rPr>
@@ -4140,7 +4175,7 @@
         <w:t xml:space="preserve">RF_IE2.3 - </w:t>
       </w:r>
       <w:r>
-        <w:t>O sistema deve permitir a importação de dados de estoque e listas de clientes de outros sistemas ou planilhas em formatos comuns</w:t>
+        <w:t>O sistema deve permitir a importação de dados de estoque de outros sistemas ou planilhas em formatos comuns</w:t>
       </w:r>
       <w:r>
         <w:t>.</w:t>

</xml_diff>

<commit_message>
feat: Ajustes para a apresentação
</commit_message>
<xml_diff>
--- a/DocumentoRequisitos-Confeiteiras.docx
+++ b/DocumentoRequisitos-Confeiteiras.docx
@@ -267,8 +267,17 @@
           <w:rFonts w:cs="Arial"/>
           <w:b/>
         </w:rPr>
-        <w:t xml:space="preserve"> - ConfeitApp</w:t>
-      </w:r>
+        <w:t xml:space="preserve"> - </w:t>
+      </w:r>
+      <w:proofErr w:type="spellStart"/>
+      <w:r>
+        <w:rPr>
+          <w:rFonts w:cs="Arial"/>
+          <w:b/>
+        </w:rPr>
+        <w:t>ConfeitApp</w:t>
+      </w:r>
+      <w:proofErr w:type="spellEnd"/>
     </w:p>
     <w:p>
       <w:pPr>
@@ -3234,11 +3243,19 @@
         </w:rPr>
         <w:t xml:space="preserve">Atualmente, todos os requisitos essenciais para o lançamento inicial do </w:t>
       </w:r>
-      <w:r>
-        <w:rPr>
-          <w:rFonts w:cs="Arial"/>
-        </w:rPr>
-        <w:t xml:space="preserve">ConfeitApp </w:t>
+      <w:proofErr w:type="spellStart"/>
+      <w:r>
+        <w:rPr>
+          <w:rFonts w:cs="Arial"/>
+        </w:rPr>
+        <w:t>ConfeitApp</w:t>
+      </w:r>
+      <w:proofErr w:type="spellEnd"/>
+      <w:r>
+        <w:rPr>
+          <w:rFonts w:cs="Arial"/>
+        </w:rPr>
+        <w:t xml:space="preserve"> </w:t>
       </w:r>
       <w:r>
         <w:rPr>
@@ -3425,10 +3442,18 @@
         <w:ind w:firstLine="504"/>
       </w:pPr>
       <w:r>
-        <w:t>RF_F1.1 - Permitir que a confeiteira registre a compra de ingredientes no sistema, incluindo detalhes como data, código, nome, descrição e quantidade.</w:t>
-      </w:r>
-      <w:r>
-        <w:t xml:space="preserve"> (E)</w:t>
+        <w:t>RF_F1.1 - Permitir que a confeiteira registre a compra de ingredientes no sistema, incluindo detalhes</w:t>
+      </w:r>
+      <w:r>
+        <w:t xml:space="preserve">. </w:t>
+      </w:r>
+      <w:proofErr w:type="gramStart"/>
+      <w:r>
+        <w:t>(</w:t>
+      </w:r>
+      <w:proofErr w:type="gramEnd"/>
+      <w:r>
+        <w:t>E)</w:t>
       </w:r>
     </w:p>
     <w:p>
@@ -3461,7 +3486,7 @@
         <w:t>F_F</w:t>
       </w:r>
       <w:r>
-        <w:t>2.1 - Possibilitar que a confeiteira selecione produtos disponíveis para incluir em um pedido, indicando quantidade, sabor, tamanho, entre outros detalhes.</w:t>
+        <w:t>2.1 - Possibilitar que a confeiteira selecione produtos disponíveis para incluir em um pedido.</w:t>
       </w:r>
       <w:r>
         <w:t xml:space="preserve"> (E)</w:t>
@@ -3536,7 +3561,13 @@
         <w:t>F_F</w:t>
       </w:r>
       <w:r>
-        <w:t>3.1 - Permitir que a confeiteira atualize o status do pedido, indicando se está em produção ou com a produção finalizada, aguardando retirada/entrega.</w:t>
+        <w:t>3.1 - Permitir que a confeiteira atualize o</w:t>
+      </w:r>
+      <w:r>
+        <w:t xml:space="preserve"> status do pedido</w:t>
+      </w:r>
+      <w:r>
+        <w:t>.</w:t>
       </w:r>
       <w:r>
         <w:t xml:space="preserve"> (E)</w:t>
@@ -3580,7 +3611,7 @@
         <w:ind w:firstLine="504"/>
       </w:pPr>
       <w:r>
-        <w:t>RF_F4.1 - Permitir que a confeiteira registre as vendas concluídas no sistema, incluindo detalhes como data, cliente, produtos vendidos e valor total da venda. (E)</w:t>
+        <w:t>RF_F4.1 - Permitir que a confeiteira registre as vendas concluídas no sistema, incluindo detalhes. (E)</w:t>
       </w:r>
     </w:p>
     <w:p>
@@ -3681,7 +3712,6 @@
         <w:pStyle w:val="PargrafodaLista"/>
       </w:pPr>
       <w:r>
-        <w:lastRenderedPageBreak/>
         <w:t>R</w:t>
       </w:r>
       <w:r>
@@ -3774,6 +3804,7 @@
           <w:rFonts w:cs="Arial"/>
           <w:color w:val="262626" w:themeColor="text1" w:themeTint="D9"/>
         </w:rPr>
+        <w:lastRenderedPageBreak/>
         <w:t>Funções de Saída</w:t>
       </w:r>
       <w:bookmarkEnd w:id="18"/>
@@ -3805,10 +3836,10 @@
         <w:spacing w:after="240"/>
       </w:pPr>
       <w:r>
-        <w:t xml:space="preserve">RF_S8.1 – Exibir um resumo das vendas realizadas em um período específico, incluindo o número de vendas, o valor e o </w:t>
-      </w:r>
-      <w:r>
-        <w:t>lucro obtido. (E)</w:t>
+        <w:t>RF_S8.1 – Exibir um resumo das vendas realizadas em um período específico</w:t>
+      </w:r>
+      <w:r>
+        <w:t>. (E)</w:t>
       </w:r>
     </w:p>
     <w:p>
@@ -3883,7 +3914,10 @@
         <w:t xml:space="preserve">RF_QF1 - </w:t>
       </w:r>
       <w:r>
-        <w:t>O sistema deve fornecer resultados corretos em todas as funções, incluindo cálculos de totais e reservas de ingredientes.</w:t>
+        <w:t>O sistema deve fornecer resultados corretos em todas as funçõe</w:t>
+      </w:r>
+      <w:r>
+        <w:t>s.</w:t>
       </w:r>
     </w:p>
     <w:p>
@@ -3945,12 +3979,18 @@
     <w:p>
       <w:pPr>
         <w:ind w:left="709"/>
+        <w:rPr>
+          <w:u w:val="single"/>
+        </w:rPr>
       </w:pPr>
       <w:r>
         <w:t xml:space="preserve">RF_QU2 - </w:t>
       </w:r>
       <w:r>
-        <w:t>Implementar funcionalidades de acessibilidade, como compatibilidade com leitores de tela e ajuste de tamanho de fonte.</w:t>
+        <w:t>Implementar funcionalidades de acessibilidade</w:t>
+      </w:r>
+      <w:r>
+        <w:t>.</w:t>
       </w:r>
     </w:p>
     <w:p>
@@ -3993,7 +4033,6 @@
         <w:ind w:left="709" w:firstLine="515"/>
       </w:pPr>
       <w:r>
-        <w:lastRenderedPageBreak/>
         <w:t xml:space="preserve">RF_QE1 - </w:t>
       </w:r>
       <w:r>
@@ -4038,6 +4077,7 @@
         <w:rPr>
           <w:rFonts w:cs="Arial"/>
         </w:rPr>
+        <w:lastRenderedPageBreak/>
         <w:t>Requisitos de Interface Externa</w:t>
       </w:r>
       <w:bookmarkEnd w:id="22"/>

</xml_diff>